<commit_message>
Explaining the name of the variables and functions in the class ArbitroController.php
</commit_message>
<xml_diff>
--- a/ListaController.docx
+++ b/ListaController.docx
@@ -639,7 +639,27 @@
           <w:sz w:val="24"/>
           <w:szCs w:val="24"/>
         </w:rPr>
-        <w:t xml:space="preserve"> responsável por receber os dados de cada arbitro armazenado no vetor de variáveis </w:t>
+        <w:t xml:space="preserve"> responsável por receber os dados de cada arbitro </w:t>
+      </w:r>
+      <w:proofErr w:type="gramStart"/>
+      <w:r>
+        <w:rPr>
+          <w:rFonts w:cstheme="minorHAnsi"/>
+          <w:bCs/>
+          <w:sz w:val="24"/>
+          <w:szCs w:val="24"/>
+        </w:rPr>
+        <w:t>armazenado</w:t>
+      </w:r>
+      <w:proofErr w:type="gramEnd"/>
+      <w:r>
+        <w:rPr>
+          <w:rFonts w:cstheme="minorHAnsi"/>
+          <w:bCs/>
+          <w:sz w:val="24"/>
+          <w:szCs w:val="24"/>
+        </w:rPr>
+        <w:t xml:space="preserve"> no vetor de variáveis </w:t>
       </w:r>
       <w:proofErr w:type="spellStart"/>
       <w:r>
@@ -838,8 +858,841 @@
           <w:szCs w:val="24"/>
         </w:rPr>
       </w:pPr>
+      <w:r>
+        <w:rPr>
+          <w:rFonts w:cstheme="minorHAnsi"/>
+          <w:bCs/>
+          <w:sz w:val="24"/>
+          <w:szCs w:val="24"/>
+        </w:rPr>
+        <w:t>_</w:t>
+      </w:r>
+      <w:proofErr w:type="spellStart"/>
+      <w:proofErr w:type="gramStart"/>
+      <w:r>
+        <w:rPr>
+          <w:rFonts w:cstheme="minorHAnsi"/>
+          <w:bCs/>
+          <w:sz w:val="24"/>
+          <w:szCs w:val="24"/>
+        </w:rPr>
+        <w:t>consultarPorId</w:t>
+      </w:r>
+      <w:proofErr w:type="spellEnd"/>
+      <w:proofErr w:type="gramEnd"/>
+      <w:r>
+        <w:rPr>
+          <w:rFonts w:cstheme="minorHAnsi"/>
+          <w:bCs/>
+          <w:sz w:val="24"/>
+          <w:szCs w:val="24"/>
+        </w:rPr>
+        <w:t xml:space="preserve"> </w:t>
+      </w:r>
+      <w:r>
+        <w:rPr>
+          <w:rFonts w:cstheme="minorHAnsi"/>
+          <w:bCs/>
+          <w:sz w:val="24"/>
+          <w:szCs w:val="24"/>
+        </w:rPr>
+        <w:sym w:font="Wingdings" w:char="F0E0"/>
+      </w:r>
+      <w:r>
+        <w:rPr>
+          <w:rFonts w:cstheme="minorHAnsi"/>
+          <w:bCs/>
+          <w:sz w:val="24"/>
+          <w:szCs w:val="24"/>
+        </w:rPr>
+        <w:t xml:space="preserve"> Função responsável por fazer uma consulta de um arbitro a partir de um id registrado no sistema a função recebe como parâmetro um id registrado instanciando um objeto do tipo arbitro e a partir de um método da classe </w:t>
+      </w:r>
+      <w:proofErr w:type="spellStart"/>
+      <w:r>
+        <w:rPr>
+          <w:rFonts w:cstheme="minorHAnsi"/>
+          <w:bCs/>
+          <w:sz w:val="24"/>
+          <w:szCs w:val="24"/>
+        </w:rPr>
+        <w:t>arbitroDAO</w:t>
+      </w:r>
+      <w:proofErr w:type="spellEnd"/>
+      <w:r>
+        <w:rPr>
+          <w:rFonts w:cstheme="minorHAnsi"/>
+          <w:bCs/>
+          <w:sz w:val="24"/>
+          <w:szCs w:val="24"/>
+        </w:rPr>
+        <w:t xml:space="preserve"> ele acessa o método </w:t>
+      </w:r>
+      <w:proofErr w:type="spellStart"/>
+      <w:r>
+        <w:rPr>
+          <w:rFonts w:cstheme="minorHAnsi"/>
+          <w:bCs/>
+          <w:sz w:val="24"/>
+          <w:szCs w:val="24"/>
+        </w:rPr>
+        <w:t>consultarPorId</w:t>
+      </w:r>
+      <w:proofErr w:type="spellEnd"/>
+      <w:r>
+        <w:rPr>
+          <w:rFonts w:cstheme="minorHAnsi"/>
+          <w:bCs/>
+          <w:sz w:val="24"/>
+          <w:szCs w:val="24"/>
+        </w:rPr>
+        <w:t xml:space="preserve">(id) que recebe como paramento o id arbitro desejado. O retorno da função e o </w:t>
+      </w:r>
+      <w:proofErr w:type="spellStart"/>
+      <w:proofErr w:type="gramStart"/>
+      <w:r>
+        <w:rPr>
+          <w:rFonts w:cstheme="minorHAnsi"/>
+          <w:bCs/>
+          <w:sz w:val="24"/>
+          <w:szCs w:val="24"/>
+        </w:rPr>
+        <w:t>arrayDados</w:t>
+      </w:r>
+      <w:proofErr w:type="spellEnd"/>
+      <w:proofErr w:type="gramEnd"/>
+      <w:r>
+        <w:rPr>
+          <w:rFonts w:cstheme="minorHAnsi"/>
+          <w:bCs/>
+          <w:sz w:val="24"/>
+          <w:szCs w:val="24"/>
+        </w:rPr>
+        <w:t xml:space="preserve"> nele contem o nome, telefone e </w:t>
+      </w:r>
+      <w:proofErr w:type="spellStart"/>
+      <w:r>
+        <w:rPr>
+          <w:rFonts w:cstheme="minorHAnsi"/>
+          <w:bCs/>
+          <w:sz w:val="24"/>
+          <w:szCs w:val="24"/>
+        </w:rPr>
+        <w:t>cpf</w:t>
+      </w:r>
+      <w:proofErr w:type="spellEnd"/>
+      <w:r>
+        <w:rPr>
+          <w:rFonts w:cstheme="minorHAnsi"/>
+          <w:bCs/>
+          <w:sz w:val="24"/>
+          <w:szCs w:val="24"/>
+        </w:rPr>
+        <w:t xml:space="preserve"> do arbitro pesquisado. </w:t>
+      </w:r>
+    </w:p>
+    <w:p>
+      <w:pPr>
+        <w:pStyle w:val="SemEspaamento"/>
+        <w:jc w:val="both"/>
+        <w:rPr>
+          <w:rFonts w:cstheme="minorHAnsi"/>
+          <w:bCs/>
+          <w:sz w:val="24"/>
+          <w:szCs w:val="24"/>
+        </w:rPr>
+      </w:pPr>
+    </w:p>
+    <w:p>
+      <w:pPr>
+        <w:pStyle w:val="SemEspaamento"/>
+        <w:jc w:val="both"/>
+        <w:rPr>
+          <w:rFonts w:cstheme="minorHAnsi"/>
+          <w:bCs/>
+          <w:sz w:val="24"/>
+          <w:szCs w:val="24"/>
+        </w:rPr>
+      </w:pPr>
+      <w:r>
+        <w:rPr>
+          <w:rFonts w:cstheme="minorHAnsi"/>
+          <w:bCs/>
+          <w:sz w:val="24"/>
+          <w:szCs w:val="24"/>
+        </w:rPr>
+        <w:t>$</w:t>
+      </w:r>
+      <w:proofErr w:type="spellStart"/>
+      <w:proofErr w:type="gramStart"/>
+      <w:r>
+        <w:rPr>
+          <w:rFonts w:cstheme="minorHAnsi"/>
+          <w:bCs/>
+          <w:sz w:val="24"/>
+          <w:szCs w:val="24"/>
+        </w:rPr>
+        <w:t>dadosArbitro</w:t>
+      </w:r>
+      <w:proofErr w:type="spellEnd"/>
+      <w:proofErr w:type="gramEnd"/>
+      <w:r>
+        <w:rPr>
+          <w:rFonts w:cstheme="minorHAnsi"/>
+          <w:bCs/>
+          <w:sz w:val="24"/>
+          <w:szCs w:val="24"/>
+        </w:rPr>
+        <w:t xml:space="preserve"> </w:t>
+      </w:r>
+      <w:r>
+        <w:rPr>
+          <w:rFonts w:cstheme="minorHAnsi"/>
+          <w:bCs/>
+          <w:sz w:val="24"/>
+          <w:szCs w:val="24"/>
+        </w:rPr>
+        <w:sym w:font="Wingdings" w:char="F0E0"/>
+      </w:r>
+      <w:r>
+        <w:rPr>
+          <w:rFonts w:cstheme="minorHAnsi"/>
+          <w:bCs/>
+          <w:sz w:val="24"/>
+          <w:szCs w:val="24"/>
+        </w:rPr>
+        <w:t xml:space="preserve"> Variável responsável por armazenar todos os dados presentes na função </w:t>
+      </w:r>
+      <w:proofErr w:type="spellStart"/>
+      <w:r>
+        <w:rPr>
+          <w:rFonts w:cstheme="minorHAnsi"/>
+          <w:bCs/>
+          <w:sz w:val="24"/>
+          <w:szCs w:val="24"/>
+        </w:rPr>
+        <w:t>consultarPorId</w:t>
+      </w:r>
+      <w:proofErr w:type="spellEnd"/>
+      <w:r>
+        <w:rPr>
+          <w:rFonts w:cstheme="minorHAnsi"/>
+          <w:bCs/>
+          <w:sz w:val="24"/>
+          <w:szCs w:val="24"/>
+        </w:rPr>
+        <w:t>(id).</w:t>
+      </w:r>
+    </w:p>
+    <w:p>
+      <w:pPr>
+        <w:pStyle w:val="SemEspaamento"/>
+        <w:jc w:val="both"/>
+        <w:rPr>
+          <w:rFonts w:cstheme="minorHAnsi"/>
+          <w:bCs/>
+          <w:sz w:val="24"/>
+          <w:szCs w:val="24"/>
+        </w:rPr>
+      </w:pPr>
+    </w:p>
+    <w:p>
+      <w:pPr>
+        <w:pStyle w:val="SemEspaamento"/>
+        <w:jc w:val="both"/>
+        <w:rPr>
+          <w:rFonts w:cstheme="minorHAnsi"/>
+          <w:bCs/>
+          <w:sz w:val="24"/>
+          <w:szCs w:val="24"/>
+        </w:rPr>
+      </w:pPr>
+      <w:r>
+        <w:rPr>
+          <w:rFonts w:cstheme="minorHAnsi"/>
+          <w:bCs/>
+          <w:sz w:val="24"/>
+          <w:szCs w:val="24"/>
+        </w:rPr>
+        <w:t>$</w:t>
+      </w:r>
+      <w:proofErr w:type="spellStart"/>
+      <w:proofErr w:type="gramStart"/>
+      <w:r>
+        <w:rPr>
+          <w:rFonts w:cstheme="minorHAnsi"/>
+          <w:bCs/>
+          <w:sz w:val="24"/>
+          <w:szCs w:val="24"/>
+        </w:rPr>
+        <w:t>arrayDados</w:t>
+      </w:r>
+      <w:proofErr w:type="spellEnd"/>
+      <w:proofErr w:type="gramEnd"/>
+      <w:r>
+        <w:rPr>
+          <w:rFonts w:cstheme="minorHAnsi"/>
+          <w:bCs/>
+          <w:sz w:val="24"/>
+          <w:szCs w:val="24"/>
+        </w:rPr>
+        <w:t>['nome']</w:t>
+      </w:r>
+      <w:r>
+        <w:rPr>
+          <w:rFonts w:cstheme="minorHAnsi"/>
+          <w:bCs/>
+          <w:sz w:val="24"/>
+          <w:szCs w:val="24"/>
+        </w:rPr>
+        <w:t xml:space="preserve"> </w:t>
+      </w:r>
+      <w:r>
+        <w:rPr>
+          <w:rFonts w:cstheme="minorHAnsi"/>
+          <w:bCs/>
+          <w:sz w:val="24"/>
+          <w:szCs w:val="24"/>
+        </w:rPr>
+        <w:sym w:font="Wingdings" w:char="F0E0"/>
+      </w:r>
+      <w:r>
+        <w:rPr>
+          <w:rFonts w:cstheme="minorHAnsi"/>
+          <w:bCs/>
+          <w:sz w:val="24"/>
+          <w:szCs w:val="24"/>
+        </w:rPr>
+        <w:t xml:space="preserve"> Variável responsável por armazenar o nome do técnico encontrado pela função. </w:t>
+      </w:r>
+    </w:p>
+    <w:p>
+      <w:pPr>
+        <w:pStyle w:val="SemEspaamento"/>
+        <w:jc w:val="both"/>
+        <w:rPr>
+          <w:rFonts w:cstheme="minorHAnsi"/>
+          <w:bCs/>
+          <w:sz w:val="24"/>
+          <w:szCs w:val="24"/>
+        </w:rPr>
+      </w:pPr>
+    </w:p>
+    <w:p>
+      <w:pPr>
+        <w:pStyle w:val="SemEspaamento"/>
+        <w:jc w:val="both"/>
+        <w:rPr>
+          <w:rFonts w:cstheme="minorHAnsi"/>
+          <w:bCs/>
+          <w:sz w:val="24"/>
+          <w:szCs w:val="24"/>
+        </w:rPr>
+      </w:pPr>
+      <w:r>
+        <w:rPr>
+          <w:rFonts w:cstheme="minorHAnsi"/>
+          <w:bCs/>
+          <w:sz w:val="24"/>
+          <w:szCs w:val="24"/>
+        </w:rPr>
+        <w:t>$</w:t>
+      </w:r>
+      <w:proofErr w:type="spellStart"/>
+      <w:proofErr w:type="gramStart"/>
+      <w:r>
+        <w:rPr>
+          <w:rFonts w:cstheme="minorHAnsi"/>
+          <w:bCs/>
+          <w:sz w:val="24"/>
+          <w:szCs w:val="24"/>
+        </w:rPr>
+        <w:t>arrayDados</w:t>
+      </w:r>
+      <w:proofErr w:type="spellEnd"/>
+      <w:proofErr w:type="gramEnd"/>
+      <w:r>
+        <w:rPr>
+          <w:rFonts w:cstheme="minorHAnsi"/>
+          <w:bCs/>
+          <w:sz w:val="24"/>
+          <w:szCs w:val="24"/>
+        </w:rPr>
+        <w:t>['telefone']</w:t>
+      </w:r>
+      <w:r>
+        <w:rPr>
+          <w:rFonts w:cstheme="minorHAnsi"/>
+          <w:bCs/>
+          <w:sz w:val="24"/>
+          <w:szCs w:val="24"/>
+        </w:rPr>
+        <w:t xml:space="preserve"> </w:t>
+      </w:r>
+      <w:r>
+        <w:rPr>
+          <w:rFonts w:cstheme="minorHAnsi"/>
+          <w:bCs/>
+          <w:sz w:val="24"/>
+          <w:szCs w:val="24"/>
+        </w:rPr>
+        <w:sym w:font="Wingdings" w:char="F0E0"/>
+      </w:r>
+      <w:r>
+        <w:rPr>
+          <w:rFonts w:cstheme="minorHAnsi"/>
+          <w:bCs/>
+          <w:sz w:val="24"/>
+          <w:szCs w:val="24"/>
+        </w:rPr>
+        <w:t xml:space="preserve"> Variável responsável por armazenar o telefone do técnico encontrado pela função. </w:t>
+      </w:r>
+    </w:p>
+    <w:p>
+      <w:pPr>
+        <w:pStyle w:val="SemEspaamento"/>
+        <w:jc w:val="both"/>
+        <w:rPr>
+          <w:rFonts w:cstheme="minorHAnsi"/>
+          <w:bCs/>
+          <w:sz w:val="24"/>
+          <w:szCs w:val="24"/>
+        </w:rPr>
+      </w:pPr>
+    </w:p>
+    <w:p>
+      <w:pPr>
+        <w:pStyle w:val="SemEspaamento"/>
+        <w:jc w:val="both"/>
+        <w:rPr>
+          <w:rFonts w:cstheme="minorHAnsi"/>
+          <w:bCs/>
+          <w:sz w:val="24"/>
+          <w:szCs w:val="24"/>
+        </w:rPr>
+      </w:pPr>
+      <w:r>
+        <w:rPr>
+          <w:rFonts w:cstheme="minorHAnsi"/>
+          <w:bCs/>
+          <w:sz w:val="24"/>
+          <w:szCs w:val="24"/>
+        </w:rPr>
+        <w:t>$</w:t>
+      </w:r>
+      <w:proofErr w:type="spellStart"/>
+      <w:proofErr w:type="gramStart"/>
+      <w:r>
+        <w:rPr>
+          <w:rFonts w:cstheme="minorHAnsi"/>
+          <w:bCs/>
+          <w:sz w:val="24"/>
+          <w:szCs w:val="24"/>
+        </w:rPr>
+        <w:t>arrayDados</w:t>
+      </w:r>
+      <w:proofErr w:type="spellEnd"/>
+      <w:proofErr w:type="gramEnd"/>
+      <w:r>
+        <w:rPr>
+          <w:rFonts w:cstheme="minorHAnsi"/>
+          <w:bCs/>
+          <w:sz w:val="24"/>
+          <w:szCs w:val="24"/>
+        </w:rPr>
+        <w:t>['</w:t>
+      </w:r>
+      <w:proofErr w:type="spellStart"/>
+      <w:r>
+        <w:rPr>
+          <w:rFonts w:cstheme="minorHAnsi"/>
+          <w:bCs/>
+          <w:sz w:val="24"/>
+          <w:szCs w:val="24"/>
+        </w:rPr>
+        <w:t>cpf</w:t>
+      </w:r>
+      <w:proofErr w:type="spellEnd"/>
+      <w:r>
+        <w:rPr>
+          <w:rFonts w:cstheme="minorHAnsi"/>
+          <w:bCs/>
+          <w:sz w:val="24"/>
+          <w:szCs w:val="24"/>
+        </w:rPr>
+        <w:t>']</w:t>
+      </w:r>
+      <w:r>
+        <w:rPr>
+          <w:rFonts w:cstheme="minorHAnsi"/>
+          <w:bCs/>
+          <w:sz w:val="24"/>
+          <w:szCs w:val="24"/>
+        </w:rPr>
+        <w:t xml:space="preserve"> </w:t>
+      </w:r>
+      <w:r>
+        <w:rPr>
+          <w:rFonts w:cstheme="minorHAnsi"/>
+          <w:bCs/>
+          <w:sz w:val="24"/>
+          <w:szCs w:val="24"/>
+        </w:rPr>
+        <w:sym w:font="Wingdings" w:char="F0E0"/>
+      </w:r>
+      <w:r>
+        <w:rPr>
+          <w:rFonts w:cstheme="minorHAnsi"/>
+          <w:bCs/>
+          <w:sz w:val="24"/>
+          <w:szCs w:val="24"/>
+        </w:rPr>
+        <w:t xml:space="preserve">  Variável responsável por armazenar o </w:t>
+      </w:r>
+      <w:proofErr w:type="spellStart"/>
+      <w:r>
+        <w:rPr>
+          <w:rFonts w:cstheme="minorHAnsi"/>
+          <w:bCs/>
+          <w:sz w:val="24"/>
+          <w:szCs w:val="24"/>
+        </w:rPr>
+        <w:t>cpf</w:t>
+      </w:r>
+      <w:proofErr w:type="spellEnd"/>
+      <w:r>
+        <w:rPr>
+          <w:rFonts w:cstheme="minorHAnsi"/>
+          <w:bCs/>
+          <w:sz w:val="24"/>
+          <w:szCs w:val="24"/>
+        </w:rPr>
+        <w:t xml:space="preserve"> do técnico encontrado pela função.</w:t>
+      </w:r>
+    </w:p>
+    <w:p>
+      <w:pPr>
+        <w:pStyle w:val="SemEspaamento"/>
+        <w:jc w:val="both"/>
+        <w:rPr>
+          <w:rFonts w:cstheme="minorHAnsi"/>
+          <w:bCs/>
+          <w:sz w:val="24"/>
+          <w:szCs w:val="24"/>
+        </w:rPr>
+      </w:pPr>
+      <w:r>
+        <w:rPr>
+          <w:rFonts w:cstheme="minorHAnsi"/>
+          <w:bCs/>
+          <w:sz w:val="24"/>
+          <w:szCs w:val="24"/>
+        </w:rPr>
+        <w:lastRenderedPageBreak/>
+        <w:t>_</w:t>
+      </w:r>
+      <w:proofErr w:type="spellStart"/>
+      <w:proofErr w:type="gramStart"/>
+      <w:r>
+        <w:rPr>
+          <w:rFonts w:cstheme="minorHAnsi"/>
+          <w:bCs/>
+          <w:sz w:val="24"/>
+          <w:szCs w:val="24"/>
+        </w:rPr>
+        <w:t>consultarPorNome</w:t>
+      </w:r>
+      <w:proofErr w:type="spellEnd"/>
+      <w:proofErr w:type="gramEnd"/>
+      <w:r>
+        <w:rPr>
+          <w:rFonts w:cstheme="minorHAnsi"/>
+          <w:bCs/>
+          <w:sz w:val="24"/>
+          <w:szCs w:val="24"/>
+        </w:rPr>
+        <w:t xml:space="preserve"> </w:t>
+      </w:r>
+      <w:r>
+        <w:rPr>
+          <w:rFonts w:cstheme="minorHAnsi"/>
+          <w:bCs/>
+          <w:sz w:val="24"/>
+          <w:szCs w:val="24"/>
+        </w:rPr>
+        <w:sym w:font="Wingdings" w:char="F0E0"/>
+      </w:r>
+      <w:r>
+        <w:rPr>
+          <w:rFonts w:cstheme="minorHAnsi"/>
+          <w:bCs/>
+          <w:sz w:val="24"/>
+          <w:szCs w:val="24"/>
+        </w:rPr>
+        <w:t xml:space="preserve"> Função responsável por consultar um novo arbitro a partir de seu nome possui como entrada o nome do arbitro pesquisado e possui como retorno o método da classe </w:t>
+      </w:r>
+      <w:proofErr w:type="spellStart"/>
+      <w:r>
+        <w:rPr>
+          <w:rFonts w:cstheme="minorHAnsi"/>
+          <w:bCs/>
+          <w:sz w:val="24"/>
+          <w:szCs w:val="24"/>
+        </w:rPr>
+        <w:t>arbitroDAO.php</w:t>
+      </w:r>
+      <w:proofErr w:type="spellEnd"/>
+      <w:r>
+        <w:rPr>
+          <w:rFonts w:cstheme="minorHAnsi"/>
+          <w:bCs/>
+          <w:sz w:val="24"/>
+          <w:szCs w:val="24"/>
+        </w:rPr>
+        <w:t xml:space="preserve"> chamado </w:t>
+      </w:r>
+      <w:proofErr w:type="spellStart"/>
+      <w:r>
+        <w:rPr>
+          <w:rFonts w:cstheme="minorHAnsi"/>
+          <w:bCs/>
+          <w:sz w:val="24"/>
+          <w:szCs w:val="24"/>
+        </w:rPr>
+        <w:t>consultarPorNome</w:t>
+      </w:r>
+      <w:proofErr w:type="spellEnd"/>
+      <w:r>
+        <w:rPr>
+          <w:rFonts w:cstheme="minorHAnsi"/>
+          <w:bCs/>
+          <w:sz w:val="24"/>
+          <w:szCs w:val="24"/>
+        </w:rPr>
+        <w:t xml:space="preserve">(nome), que tem como parâmetro o nome do arbitro. </w:t>
+      </w:r>
+    </w:p>
+    <w:p>
+      <w:pPr>
+        <w:pStyle w:val="SemEspaamento"/>
+        <w:jc w:val="both"/>
+        <w:rPr>
+          <w:rFonts w:cstheme="minorHAnsi"/>
+          <w:bCs/>
+          <w:sz w:val="24"/>
+          <w:szCs w:val="24"/>
+        </w:rPr>
+      </w:pPr>
+    </w:p>
+    <w:p>
+      <w:pPr>
+        <w:pStyle w:val="SemEspaamento"/>
+        <w:jc w:val="both"/>
+        <w:rPr>
+          <w:rFonts w:cstheme="minorHAnsi"/>
+          <w:bCs/>
+          <w:sz w:val="24"/>
+          <w:szCs w:val="24"/>
+        </w:rPr>
+      </w:pPr>
+      <w:r>
+        <w:rPr>
+          <w:rFonts w:cstheme="minorHAnsi"/>
+          <w:bCs/>
+          <w:sz w:val="24"/>
+          <w:szCs w:val="24"/>
+        </w:rPr>
+        <w:t>_inserir</w:t>
+      </w:r>
+      <w:r>
+        <w:rPr>
+          <w:rFonts w:cstheme="minorHAnsi"/>
+          <w:bCs/>
+          <w:sz w:val="24"/>
+          <w:szCs w:val="24"/>
+        </w:rPr>
+        <w:t xml:space="preserve"> </w:t>
+      </w:r>
+      <w:r>
+        <w:rPr>
+          <w:rFonts w:cstheme="minorHAnsi"/>
+          <w:bCs/>
+          <w:sz w:val="24"/>
+          <w:szCs w:val="24"/>
+        </w:rPr>
+        <w:sym w:font="Wingdings" w:char="F0E0"/>
+      </w:r>
+      <w:r>
+        <w:rPr>
+          <w:rFonts w:cstheme="minorHAnsi"/>
+          <w:bCs/>
+          <w:sz w:val="24"/>
+          <w:szCs w:val="24"/>
+        </w:rPr>
+        <w:t xml:space="preserve"> Função responsável por cadastrar um novo arbitro no sistema.  Chama a função </w:t>
+      </w:r>
+      <w:proofErr w:type="spellStart"/>
+      <w:proofErr w:type="gramStart"/>
+      <w:r>
+        <w:rPr>
+          <w:rFonts w:cstheme="minorHAnsi"/>
+          <w:bCs/>
+          <w:sz w:val="24"/>
+          <w:szCs w:val="24"/>
+        </w:rPr>
+        <w:t>inserirDAO</w:t>
+      </w:r>
+      <w:proofErr w:type="spellEnd"/>
+      <w:proofErr w:type="gramEnd"/>
+      <w:r>
+        <w:rPr>
+          <w:rFonts w:cstheme="minorHAnsi"/>
+          <w:bCs/>
+          <w:sz w:val="24"/>
+          <w:szCs w:val="24"/>
+        </w:rPr>
+        <w:t xml:space="preserve">($arbitro), possui como parâmetro de entrada a variável arbitro, presente na classe </w:t>
+      </w:r>
+      <w:proofErr w:type="spellStart"/>
+      <w:r>
+        <w:rPr>
+          <w:rFonts w:cstheme="minorHAnsi"/>
+          <w:bCs/>
+          <w:sz w:val="24"/>
+          <w:szCs w:val="24"/>
+        </w:rPr>
+        <w:t>arbitroDAO</w:t>
+      </w:r>
+      <w:proofErr w:type="spellEnd"/>
+      <w:r>
+        <w:rPr>
+          <w:rFonts w:cstheme="minorHAnsi"/>
+          <w:bCs/>
+          <w:sz w:val="24"/>
+          <w:szCs w:val="24"/>
+        </w:rPr>
+        <w:t>().</w:t>
+      </w:r>
+    </w:p>
+    <w:p>
+      <w:pPr>
+        <w:pStyle w:val="SemEspaamento"/>
+        <w:jc w:val="both"/>
+        <w:rPr>
+          <w:rFonts w:cstheme="minorHAnsi"/>
+          <w:bCs/>
+          <w:sz w:val="24"/>
+          <w:szCs w:val="24"/>
+        </w:rPr>
+      </w:pPr>
+    </w:p>
+    <w:p>
+      <w:pPr>
+        <w:pStyle w:val="SemEspaamento"/>
+        <w:jc w:val="both"/>
+        <w:rPr>
+          <w:rFonts w:cstheme="minorHAnsi"/>
+          <w:bCs/>
+          <w:sz w:val="24"/>
+          <w:szCs w:val="24"/>
+        </w:rPr>
+      </w:pPr>
+      <w:r>
+        <w:rPr>
+          <w:rFonts w:cstheme="minorHAnsi"/>
+          <w:bCs/>
+          <w:sz w:val="24"/>
+          <w:szCs w:val="24"/>
+        </w:rPr>
+        <w:t>_atualizar</w:t>
+      </w:r>
+      <w:r>
+        <w:rPr>
+          <w:rFonts w:cstheme="minorHAnsi"/>
+          <w:bCs/>
+          <w:sz w:val="24"/>
+          <w:szCs w:val="24"/>
+        </w:rPr>
+        <w:t xml:space="preserve"> </w:t>
+      </w:r>
+      <w:r>
+        <w:rPr>
+          <w:rFonts w:cstheme="minorHAnsi"/>
+          <w:bCs/>
+          <w:sz w:val="24"/>
+          <w:szCs w:val="24"/>
+        </w:rPr>
+        <w:sym w:font="Wingdings" w:char="F0E0"/>
+      </w:r>
+      <w:r>
+        <w:rPr>
+          <w:rFonts w:cstheme="minorHAnsi"/>
+          <w:bCs/>
+          <w:sz w:val="24"/>
+          <w:szCs w:val="24"/>
+        </w:rPr>
+        <w:t xml:space="preserve"> Função responsável por atualizar os dados de um arbitro já cadastrado no sistema.  Recebe como </w:t>
+      </w:r>
+      <w:r>
+        <w:rPr>
+          <w:rFonts w:cstheme="minorHAnsi"/>
+          <w:bCs/>
+          <w:sz w:val="24"/>
+          <w:szCs w:val="24"/>
+        </w:rPr>
+        <w:t>parâmetro</w:t>
+      </w:r>
       <w:bookmarkStart w:id="0" w:name="_GoBack"/>
       <w:bookmarkEnd w:id="0"/>
+      <w:r>
+        <w:rPr>
+          <w:rFonts w:cstheme="minorHAnsi"/>
+          <w:bCs/>
+          <w:sz w:val="24"/>
+          <w:szCs w:val="24"/>
+        </w:rPr>
+        <w:t xml:space="preserve"> de entrada o id, nome, telefone e </w:t>
+      </w:r>
+      <w:proofErr w:type="spellStart"/>
+      <w:r>
+        <w:rPr>
+          <w:rFonts w:cstheme="minorHAnsi"/>
+          <w:bCs/>
+          <w:sz w:val="24"/>
+          <w:szCs w:val="24"/>
+        </w:rPr>
+        <w:t>cpf</w:t>
+      </w:r>
+      <w:proofErr w:type="spellEnd"/>
+      <w:r>
+        <w:rPr>
+          <w:rFonts w:cstheme="minorHAnsi"/>
+          <w:bCs/>
+          <w:sz w:val="24"/>
+          <w:szCs w:val="24"/>
+        </w:rPr>
+        <w:t xml:space="preserve"> do arbitro que se deseja </w:t>
+      </w:r>
+      <w:r>
+        <w:rPr>
+          <w:rFonts w:cstheme="minorHAnsi"/>
+          <w:bCs/>
+          <w:sz w:val="24"/>
+          <w:szCs w:val="24"/>
+        </w:rPr>
+        <w:t>que se deseja atualizar no sistema.</w:t>
+      </w:r>
+    </w:p>
+    <w:p>
+      <w:pPr>
+        <w:pStyle w:val="SemEspaamento"/>
+        <w:jc w:val="both"/>
+        <w:rPr>
+          <w:rFonts w:cstheme="minorHAnsi"/>
+          <w:bCs/>
+          <w:sz w:val="24"/>
+          <w:szCs w:val="24"/>
+        </w:rPr>
+      </w:pPr>
     </w:p>
     <w:sectPr>
       <w:headerReference w:type="default" r:id="rId8"/>
@@ -927,7 +1780,7 @@
         <w:sz w:val="20"/>
         <w:u w:val="single"/>
       </w:rPr>
-      <w:t xml:space="preserve">Sistemas Digitais 1 - 2012.1 </w:t>
+      <w:t>Técnicas de Programação - 2014</w:t>
     </w:r>
     <w:r>
       <w:rPr>
@@ -935,41 +1788,15 @@
         <w:sz w:val="20"/>
         <w:u w:val="single"/>
       </w:rPr>
-      <w:ptab w:relativeTo="margin" w:alignment="center" w:leader="none"/>
+      <w:t xml:space="preserve">.1 </w:t>
     </w:r>
-    <w:proofErr w:type="spellStart"/>
     <w:r>
       <w:rPr>
         <w:rFonts w:cstheme="minorHAnsi"/>
         <w:sz w:val="20"/>
         <w:u w:val="single"/>
       </w:rPr>
-      <w:t>Pré</w:t>
-    </w:r>
-    <w:proofErr w:type="spellEnd"/>
-    <w:r>
-      <w:rPr>
-        <w:rFonts w:cstheme="minorHAnsi"/>
-        <w:sz w:val="20"/>
-        <w:u w:val="single"/>
-      </w:rPr>
-      <w:t xml:space="preserve">-Relatório </w:t>
-    </w:r>
-    <w:r>
-      <w:rPr>
-        <w:rFonts w:cstheme="minorHAnsi"/>
-        <w:sz w:val="20"/>
-        <w:u w:val="single"/>
-      </w:rPr>
-      <w:t>0</w:t>
-    </w:r>
-    <w:r>
-      <w:rPr>
-        <w:rFonts w:cstheme="minorHAnsi"/>
-        <w:sz w:val="20"/>
-        <w:u w:val="single"/>
-      </w:rPr>
-      <w:t>4</w:t>
+      <w:ptab w:relativeTo="margin" w:alignment="center" w:leader="none"/>
     </w:r>
     <w:r>
       <w:rPr>

</xml_diff>

<commit_message>
Inserting data into a table
</commit_message>
<xml_diff>
--- a/ListaController.docx
+++ b/ListaController.docx
@@ -3703,25 +3703,25 @@
         <w:tblLook w:val="04A0" w:firstRow="1" w:lastRow="0" w:firstColumn="1" w:lastColumn="0" w:noHBand="0" w:noVBand="1"/>
       </w:tblPr>
       <w:tblGrid>
-        <w:gridCol w:w="2404"/>
-        <w:gridCol w:w="2152"/>
-        <w:gridCol w:w="2104"/>
-        <w:gridCol w:w="2060"/>
+        <w:gridCol w:w="2161"/>
+        <w:gridCol w:w="2161"/>
+        <w:gridCol w:w="2161"/>
+        <w:gridCol w:w="2161"/>
       </w:tblGrid>
       <w:tr>
         <w:tc>
           <w:tcPr>
-            <w:tcW w:w="2404" w:type="dxa"/>
-          </w:tcPr>
-          <w:p>
-            <w:pPr>
-              <w:pStyle w:val="SemEspaamento"/>
+            <w:tcW w:w="2161" w:type="dxa"/>
+          </w:tcPr>
+          <w:p>
+            <w:pPr>
+              <w:pStyle w:val="SemEspaamento"/>
+              <w:jc w:val="both"/>
               <w:rPr>
                 <w:rFonts w:cstheme="minorHAnsi"/>
                 <w:b/>
                 <w:bCs/>
-                <w:sz w:val="24"/>
-                <w:szCs w:val="24"/>
+                <w:szCs w:val="28"/>
               </w:rPr>
             </w:pPr>
             <w:r>
@@ -3729,8 +3729,7 @@
                 <w:rFonts w:cstheme="minorHAnsi"/>
                 <w:b/>
                 <w:bCs/>
-                <w:sz w:val="24"/>
-                <w:szCs w:val="24"/>
+                <w:szCs w:val="28"/>
               </w:rPr>
               <w:t>NOME</w:t>
             </w:r>
@@ -3738,17 +3737,17 @@
         </w:tc>
         <w:tc>
           <w:tcPr>
-            <w:tcW w:w="2152" w:type="dxa"/>
-          </w:tcPr>
-          <w:p>
-            <w:pPr>
-              <w:pStyle w:val="SemEspaamento"/>
+            <w:tcW w:w="2161" w:type="dxa"/>
+          </w:tcPr>
+          <w:p>
+            <w:pPr>
+              <w:pStyle w:val="SemEspaamento"/>
+              <w:jc w:val="both"/>
               <w:rPr>
                 <w:rFonts w:cstheme="minorHAnsi"/>
                 <w:b/>
                 <w:bCs/>
-                <w:sz w:val="24"/>
-                <w:szCs w:val="24"/>
+                <w:szCs w:val="28"/>
               </w:rPr>
             </w:pPr>
             <w:r>
@@ -3756,8 +3755,7 @@
                 <w:rFonts w:cstheme="minorHAnsi"/>
                 <w:b/>
                 <w:bCs/>
-                <w:sz w:val="24"/>
-                <w:szCs w:val="24"/>
+                <w:szCs w:val="28"/>
               </w:rPr>
               <w:t>DESCRIÇÃO</w:t>
             </w:r>
@@ -3765,17 +3763,17 @@
         </w:tc>
         <w:tc>
           <w:tcPr>
-            <w:tcW w:w="2104" w:type="dxa"/>
-          </w:tcPr>
-          <w:p>
-            <w:pPr>
-              <w:pStyle w:val="SemEspaamento"/>
+            <w:tcW w:w="2161" w:type="dxa"/>
+          </w:tcPr>
+          <w:p>
+            <w:pPr>
+              <w:pStyle w:val="SemEspaamento"/>
+              <w:jc w:val="both"/>
               <w:rPr>
                 <w:rFonts w:cstheme="minorHAnsi"/>
                 <w:b/>
                 <w:bCs/>
-                <w:sz w:val="24"/>
-                <w:szCs w:val="24"/>
+                <w:szCs w:val="28"/>
               </w:rPr>
             </w:pPr>
             <w:r>
@@ -3783,8 +3781,7 @@
                 <w:rFonts w:cstheme="minorHAnsi"/>
                 <w:b/>
                 <w:bCs/>
-                <w:sz w:val="24"/>
-                <w:szCs w:val="24"/>
+                <w:szCs w:val="28"/>
               </w:rPr>
               <w:t>RESTRIÇÃO</w:t>
             </w:r>
@@ -3792,17 +3789,17 @@
         </w:tc>
         <w:tc>
           <w:tcPr>
-            <w:tcW w:w="2060" w:type="dxa"/>
-          </w:tcPr>
-          <w:p>
-            <w:pPr>
-              <w:pStyle w:val="SemEspaamento"/>
+            <w:tcW w:w="2161" w:type="dxa"/>
+          </w:tcPr>
+          <w:p>
+            <w:pPr>
+              <w:pStyle w:val="SemEspaamento"/>
+              <w:jc w:val="both"/>
               <w:rPr>
                 <w:rFonts w:cstheme="minorHAnsi"/>
                 <w:b/>
                 <w:bCs/>
-                <w:sz w:val="24"/>
-                <w:szCs w:val="24"/>
+                <w:szCs w:val="28"/>
               </w:rPr>
             </w:pPr>
             <w:r>
@@ -3810,8 +3807,7 @@
                 <w:rFonts w:cstheme="minorHAnsi"/>
                 <w:b/>
                 <w:bCs/>
-                <w:sz w:val="24"/>
-                <w:szCs w:val="24"/>
+                <w:szCs w:val="28"/>
               </w:rPr>
               <w:t>TIPO</w:t>
             </w:r>
@@ -3821,66 +3817,105 @@
       <w:tr>
         <w:tc>
           <w:tcPr>
-            <w:tcW w:w="2404" w:type="dxa"/>
-          </w:tcPr>
-          <w:p>
-            <w:pPr>
-              <w:pStyle w:val="SemEspaamento"/>
-              <w:rPr>
-                <w:rFonts w:cstheme="minorHAnsi"/>
-                <w:bCs/>
-                <w:sz w:val="24"/>
-                <w:szCs w:val="24"/>
-              </w:rPr>
-            </w:pPr>
-          </w:p>
-        </w:tc>
-        <w:tc>
-          <w:tcPr>
-            <w:tcW w:w="2152" w:type="dxa"/>
-          </w:tcPr>
-          <w:p>
-            <w:pPr>
-              <w:pStyle w:val="SemEspaamento"/>
-              <w:rPr>
-                <w:rFonts w:cstheme="minorHAnsi"/>
-                <w:bCs/>
-                <w:sz w:val="24"/>
-                <w:szCs w:val="24"/>
-                <w:lang w:val="en-US"/>
-              </w:rPr>
-            </w:pPr>
-          </w:p>
-        </w:tc>
-        <w:tc>
-          <w:tcPr>
-            <w:tcW w:w="2104" w:type="dxa"/>
-          </w:tcPr>
-          <w:p>
-            <w:pPr>
-              <w:pStyle w:val="SemEspaamento"/>
-              <w:rPr>
-                <w:rFonts w:cstheme="minorHAnsi"/>
-                <w:bCs/>
-                <w:sz w:val="24"/>
-                <w:szCs w:val="24"/>
-                <w:lang w:val="en-US"/>
-              </w:rPr>
-            </w:pPr>
-          </w:p>
-        </w:tc>
-        <w:tc>
-          <w:tcPr>
-            <w:tcW w:w="2060" w:type="dxa"/>
-          </w:tcPr>
-          <w:p>
-            <w:pPr>
-              <w:pStyle w:val="SemEspaamento"/>
-              <w:rPr>
-                <w:rFonts w:cstheme="minorHAnsi"/>
-                <w:bCs/>
-                <w:sz w:val="24"/>
-                <w:szCs w:val="24"/>
+            <w:tcW w:w="2161" w:type="dxa"/>
+          </w:tcPr>
+          <w:p>
+            <w:pPr>
+              <w:pStyle w:val="SemEspaamento"/>
+              <w:jc w:val="both"/>
+              <w:rPr>
+                <w:rFonts w:cstheme="minorHAnsi"/>
+                <w:bCs/>
+              </w:rPr>
+            </w:pPr>
+            <w:proofErr w:type="spellStart"/>
+            <w:proofErr w:type="gramStart"/>
+            <w:r>
+              <w:rPr>
+                <w:rFonts w:cstheme="minorHAnsi"/>
+                <w:bCs/>
+              </w:rPr>
+              <w:t>dadosTimeDAO</w:t>
+            </w:r>
+            <w:proofErr w:type="spellEnd"/>
+            <w:proofErr w:type="gramEnd"/>
+          </w:p>
+        </w:tc>
+        <w:tc>
+          <w:tcPr>
+            <w:tcW w:w="2161" w:type="dxa"/>
+          </w:tcPr>
+          <w:p>
+            <w:pPr>
+              <w:pStyle w:val="SemEspaamento"/>
+              <w:jc w:val="both"/>
+              <w:rPr>
+                <w:rFonts w:cstheme="minorHAnsi"/>
+                <w:bCs/>
+                <w:lang w:val="en-US"/>
+              </w:rPr>
+            </w:pPr>
+            <w:r>
+              <w:rPr>
+                <w:rFonts w:cstheme="minorHAnsi"/>
+                <w:bCs/>
+                <w:lang w:val="en-US"/>
+              </w:rPr>
+              <w:t xml:space="preserve">Variable responsible for instantiating the class </w:t>
+            </w:r>
+            <w:proofErr w:type="spellStart"/>
+            <w:r>
+              <w:rPr>
+                <w:rFonts w:cstheme="minorHAnsi"/>
+                <w:bCs/>
+                <w:lang w:val="en-US"/>
+              </w:rPr>
+              <w:t>timeDAO.php</w:t>
+            </w:r>
+            <w:proofErr w:type="spellEnd"/>
+            <w:r>
+              <w:rPr>
+                <w:rFonts w:cstheme="minorHAnsi"/>
+                <w:bCs/>
+                <w:lang w:val="en-US"/>
+              </w:rPr>
+              <w:t>.</w:t>
+            </w:r>
+          </w:p>
+        </w:tc>
+        <w:tc>
+          <w:tcPr>
+            <w:tcW w:w="2161" w:type="dxa"/>
+          </w:tcPr>
+          <w:p>
+            <w:pPr>
+              <w:pStyle w:val="SemEspaamento"/>
+              <w:jc w:val="both"/>
+              <w:rPr>
+                <w:rFonts w:cstheme="minorHAnsi"/>
+                <w:b/>
+                <w:bCs/>
+                <w:sz w:val="28"/>
+                <w:szCs w:val="28"/>
+                <w:lang w:val="en-US"/>
+              </w:rPr>
+            </w:pPr>
+          </w:p>
+        </w:tc>
+        <w:tc>
+          <w:tcPr>
+            <w:tcW w:w="2161" w:type="dxa"/>
+          </w:tcPr>
+          <w:p>
+            <w:pPr>
+              <w:pStyle w:val="SemEspaamento"/>
+              <w:jc w:val="both"/>
+              <w:rPr>
+                <w:rFonts w:cstheme="minorHAnsi"/>
+                <w:b/>
+                <w:bCs/>
+                <w:sz w:val="28"/>
+                <w:szCs w:val="28"/>
                 <w:lang w:val="en-US"/>
               </w:rPr>
             </w:pPr>
@@ -3890,67 +3925,92 @@
       <w:tr>
         <w:tc>
           <w:tcPr>
-            <w:tcW w:w="2404" w:type="dxa"/>
-          </w:tcPr>
-          <w:p>
-            <w:pPr>
-              <w:pStyle w:val="SemEspaamento"/>
-              <w:rPr>
-                <w:rFonts w:cstheme="minorHAnsi"/>
-                <w:bCs/>
-                <w:sz w:val="24"/>
-                <w:szCs w:val="24"/>
-                <w:lang w:val="en-US"/>
-              </w:rPr>
-            </w:pPr>
-          </w:p>
-        </w:tc>
-        <w:tc>
-          <w:tcPr>
-            <w:tcW w:w="2152" w:type="dxa"/>
-          </w:tcPr>
-          <w:p>
-            <w:pPr>
-              <w:pStyle w:val="SemEspaamento"/>
-              <w:rPr>
-                <w:rFonts w:cstheme="minorHAnsi"/>
-                <w:bCs/>
-                <w:sz w:val="24"/>
-                <w:szCs w:val="24"/>
-                <w:lang w:val="en-US"/>
-              </w:rPr>
-            </w:pPr>
-          </w:p>
-        </w:tc>
-        <w:tc>
-          <w:tcPr>
-            <w:tcW w:w="2104" w:type="dxa"/>
-          </w:tcPr>
-          <w:p>
-            <w:pPr>
-              <w:pStyle w:val="SemEspaamento"/>
-              <w:rPr>
-                <w:rFonts w:cstheme="minorHAnsi"/>
-                <w:bCs/>
-                <w:sz w:val="24"/>
-                <w:szCs w:val="24"/>
-                <w:lang w:val="en-US"/>
-              </w:rPr>
-            </w:pPr>
-          </w:p>
-        </w:tc>
-        <w:tc>
-          <w:tcPr>
-            <w:tcW w:w="2060" w:type="dxa"/>
-          </w:tcPr>
-          <w:p>
-            <w:pPr>
-              <w:pStyle w:val="SemEspaamento"/>
-              <w:rPr>
-                <w:rFonts w:cstheme="minorHAnsi"/>
-                <w:bCs/>
-                <w:sz w:val="24"/>
-                <w:szCs w:val="24"/>
+            <w:tcW w:w="2161" w:type="dxa"/>
+          </w:tcPr>
+          <w:p>
+            <w:pPr>
+              <w:pStyle w:val="SemEspaamento"/>
+              <w:jc w:val="both"/>
+              <w:rPr>
+                <w:rFonts w:cstheme="minorHAnsi"/>
+                <w:bCs/>
+                <w:sz w:val="28"/>
+                <w:szCs w:val="28"/>
+                <w:lang w:val="en-US"/>
+              </w:rPr>
+            </w:pPr>
+            <w:proofErr w:type="spellStart"/>
+            <w:r>
+              <w:rPr>
+                <w:rFonts w:cstheme="minorHAnsi"/>
+                <w:bCs/>
+                <w:szCs w:val="28"/>
+                <w:lang w:val="en-US"/>
+              </w:rPr>
+              <w:t>dadosDadosTime</w:t>
+            </w:r>
+            <w:proofErr w:type="spellEnd"/>
+          </w:p>
+        </w:tc>
+        <w:tc>
+          <w:tcPr>
+            <w:tcW w:w="2161" w:type="dxa"/>
+          </w:tcPr>
+          <w:p>
+            <w:pPr>
+              <w:pStyle w:val="SemEspaamento"/>
+              <w:jc w:val="both"/>
+              <w:rPr>
+                <w:rFonts w:cstheme="minorHAnsi"/>
+                <w:bCs/>
+                <w:szCs w:val="28"/>
+                <w:lang w:val="en-US"/>
+              </w:rPr>
+            </w:pPr>
+            <w:r>
+              <w:rPr>
+                <w:rFonts w:cstheme="minorHAnsi"/>
+                <w:bCs/>
+                <w:szCs w:val="28"/>
+                <w:lang w:val="en-US"/>
+              </w:rPr>
+              <w:t>Variable responsible for storing the data of the team after consultation taken from id.</w:t>
+            </w:r>
+          </w:p>
+        </w:tc>
+        <w:tc>
+          <w:tcPr>
+            <w:tcW w:w="2161" w:type="dxa"/>
+          </w:tcPr>
+          <w:p>
+            <w:pPr>
+              <w:pStyle w:val="SemEspaamento"/>
+              <w:jc w:val="both"/>
+              <w:rPr>
+                <w:rFonts w:cstheme="minorHAnsi"/>
+                <w:b/>
+                <w:bCs/>
+                <w:sz w:val="28"/>
+                <w:szCs w:val="28"/>
+                <w:lang w:val="en-US"/>
+              </w:rPr>
+            </w:pPr>
+          </w:p>
+        </w:tc>
+        <w:tc>
+          <w:tcPr>
+            <w:tcW w:w="2161" w:type="dxa"/>
+          </w:tcPr>
+          <w:p>
+            <w:pPr>
+              <w:pStyle w:val="SemEspaamento"/>
+              <w:jc w:val="both"/>
+              <w:rPr>
+                <w:rFonts w:cstheme="minorHAnsi"/>
+                <w:b/>
+                <w:bCs/>
+                <w:sz w:val="28"/>
+                <w:szCs w:val="28"/>
                 <w:lang w:val="en-US"/>
               </w:rPr>
             </w:pPr>
@@ -3960,67 +4020,90 @@
       <w:tr>
         <w:tc>
           <w:tcPr>
-            <w:tcW w:w="2404" w:type="dxa"/>
-          </w:tcPr>
-          <w:p>
-            <w:pPr>
-              <w:pStyle w:val="SemEspaamento"/>
-              <w:rPr>
-                <w:rFonts w:cstheme="minorHAnsi"/>
-                <w:bCs/>
-                <w:sz w:val="24"/>
-                <w:szCs w:val="24"/>
-                <w:lang w:val="en-US"/>
-              </w:rPr>
-            </w:pPr>
-          </w:p>
-        </w:tc>
-        <w:tc>
-          <w:tcPr>
-            <w:tcW w:w="2152" w:type="dxa"/>
-          </w:tcPr>
-          <w:p>
-            <w:pPr>
-              <w:pStyle w:val="SemEspaamento"/>
-              <w:rPr>
-                <w:rFonts w:cstheme="minorHAnsi"/>
-                <w:bCs/>
-                <w:sz w:val="24"/>
-                <w:szCs w:val="24"/>
-                <w:lang w:val="en-US"/>
-              </w:rPr>
-            </w:pPr>
-          </w:p>
-        </w:tc>
-        <w:tc>
-          <w:tcPr>
-            <w:tcW w:w="2104" w:type="dxa"/>
-          </w:tcPr>
-          <w:p>
-            <w:pPr>
-              <w:pStyle w:val="SemEspaamento"/>
-              <w:rPr>
-                <w:rFonts w:cstheme="minorHAnsi"/>
-                <w:bCs/>
-                <w:sz w:val="24"/>
-                <w:szCs w:val="24"/>
-                <w:lang w:val="en-US"/>
-              </w:rPr>
-            </w:pPr>
-          </w:p>
-        </w:tc>
-        <w:tc>
-          <w:tcPr>
-            <w:tcW w:w="2060" w:type="dxa"/>
-          </w:tcPr>
-          <w:p>
-            <w:pPr>
-              <w:pStyle w:val="SemEspaamento"/>
-              <w:rPr>
-                <w:rFonts w:cstheme="minorHAnsi"/>
-                <w:bCs/>
-                <w:sz w:val="24"/>
-                <w:szCs w:val="24"/>
+            <w:tcW w:w="2161" w:type="dxa"/>
+          </w:tcPr>
+          <w:p>
+            <w:pPr>
+              <w:pStyle w:val="SemEspaamento"/>
+              <w:jc w:val="both"/>
+              <w:rPr>
+                <w:rFonts w:cstheme="minorHAnsi"/>
+                <w:bCs/>
+                <w:szCs w:val="28"/>
+                <w:lang w:val="en-US"/>
+              </w:rPr>
+            </w:pPr>
+            <w:proofErr w:type="spellStart"/>
+            <w:r>
+              <w:rPr>
+                <w:rFonts w:cstheme="minorHAnsi"/>
+                <w:bCs/>
+                <w:szCs w:val="28"/>
+                <w:lang w:val="en-US"/>
+              </w:rPr>
+              <w:t>dadosTime</w:t>
+            </w:r>
+            <w:proofErr w:type="spellEnd"/>
+          </w:p>
+        </w:tc>
+        <w:tc>
+          <w:tcPr>
+            <w:tcW w:w="2161" w:type="dxa"/>
+          </w:tcPr>
+          <w:p>
+            <w:pPr>
+              <w:pStyle w:val="SemEspaamento"/>
+              <w:rPr>
+                <w:rFonts w:cstheme="minorHAnsi"/>
+                <w:bCs/>
+                <w:szCs w:val="28"/>
+                <w:lang w:val="en-US"/>
+              </w:rPr>
+            </w:pPr>
+            <w:r>
+              <w:rPr>
+                <w:rFonts w:cstheme="minorHAnsi"/>
+                <w:bCs/>
+                <w:szCs w:val="28"/>
+                <w:lang w:val="en-US"/>
+              </w:rPr>
+              <w:t>Variable responsible for storing the data of a new team to be inserted in the data.</w:t>
+            </w:r>
+          </w:p>
+        </w:tc>
+        <w:tc>
+          <w:tcPr>
+            <w:tcW w:w="2161" w:type="dxa"/>
+          </w:tcPr>
+          <w:p>
+            <w:pPr>
+              <w:pStyle w:val="SemEspaamento"/>
+              <w:jc w:val="both"/>
+              <w:rPr>
+                <w:rFonts w:cstheme="minorHAnsi"/>
+                <w:b/>
+                <w:bCs/>
+                <w:sz w:val="28"/>
+                <w:szCs w:val="28"/>
+                <w:lang w:val="en-US"/>
+              </w:rPr>
+            </w:pPr>
+          </w:p>
+        </w:tc>
+        <w:tc>
+          <w:tcPr>
+            <w:tcW w:w="2161" w:type="dxa"/>
+          </w:tcPr>
+          <w:p>
+            <w:pPr>
+              <w:pStyle w:val="SemEspaamento"/>
+              <w:jc w:val="both"/>
+              <w:rPr>
+                <w:rFonts w:cstheme="minorHAnsi"/>
+                <w:b/>
+                <w:bCs/>
+                <w:sz w:val="28"/>
+                <w:szCs w:val="28"/>
                 <w:lang w:val="en-US"/>
               </w:rPr>
             </w:pPr>
@@ -4030,67 +4113,91 @@
       <w:tr>
         <w:tc>
           <w:tcPr>
-            <w:tcW w:w="2404" w:type="dxa"/>
-          </w:tcPr>
-          <w:p>
-            <w:pPr>
-              <w:pStyle w:val="SemEspaamento"/>
-              <w:rPr>
-                <w:rFonts w:cstheme="minorHAnsi"/>
-                <w:bCs/>
-                <w:sz w:val="24"/>
-                <w:szCs w:val="24"/>
-                <w:lang w:val="en-US"/>
-              </w:rPr>
-            </w:pPr>
-          </w:p>
-        </w:tc>
-        <w:tc>
-          <w:tcPr>
-            <w:tcW w:w="2152" w:type="dxa"/>
-          </w:tcPr>
-          <w:p>
-            <w:pPr>
-              <w:pStyle w:val="SemEspaamento"/>
-              <w:rPr>
-                <w:rFonts w:cstheme="minorHAnsi"/>
-                <w:bCs/>
-                <w:sz w:val="24"/>
-                <w:szCs w:val="24"/>
-                <w:lang w:val="en-US"/>
-              </w:rPr>
-            </w:pPr>
-          </w:p>
-        </w:tc>
-        <w:tc>
-          <w:tcPr>
-            <w:tcW w:w="2104" w:type="dxa"/>
-          </w:tcPr>
-          <w:p>
-            <w:pPr>
-              <w:pStyle w:val="SemEspaamento"/>
-              <w:rPr>
-                <w:rFonts w:cstheme="minorHAnsi"/>
-                <w:bCs/>
-                <w:sz w:val="24"/>
-                <w:szCs w:val="24"/>
-                <w:lang w:val="en-US"/>
-              </w:rPr>
-            </w:pPr>
-          </w:p>
-        </w:tc>
-        <w:tc>
-          <w:tcPr>
-            <w:tcW w:w="2060" w:type="dxa"/>
-          </w:tcPr>
-          <w:p>
-            <w:pPr>
-              <w:pStyle w:val="SemEspaamento"/>
-              <w:rPr>
-                <w:rFonts w:cstheme="minorHAnsi"/>
-                <w:bCs/>
-                <w:sz w:val="24"/>
-                <w:szCs w:val="24"/>
+            <w:tcW w:w="2161" w:type="dxa"/>
+          </w:tcPr>
+          <w:p>
+            <w:pPr>
+              <w:pStyle w:val="SemEspaamento"/>
+              <w:jc w:val="both"/>
+              <w:rPr>
+                <w:rFonts w:cstheme="minorHAnsi"/>
+                <w:bCs/>
+                <w:szCs w:val="28"/>
+                <w:lang w:val="en-US"/>
+              </w:rPr>
+            </w:pPr>
+            <w:proofErr w:type="spellStart"/>
+            <w:r>
+              <w:rPr>
+                <w:rFonts w:cstheme="minorHAnsi"/>
+                <w:bCs/>
+                <w:szCs w:val="28"/>
+                <w:lang w:val="en-US"/>
+              </w:rPr>
+              <w:t>idDadosTime</w:t>
+            </w:r>
+            <w:proofErr w:type="spellEnd"/>
+          </w:p>
+        </w:tc>
+        <w:tc>
+          <w:tcPr>
+            <w:tcW w:w="2161" w:type="dxa"/>
+          </w:tcPr>
+          <w:p>
+            <w:pPr>
+              <w:pStyle w:val="SemEspaamento"/>
+              <w:jc w:val="both"/>
+              <w:rPr>
+                <w:rFonts w:cstheme="minorHAnsi"/>
+                <w:bCs/>
+                <w:szCs w:val="28"/>
+                <w:lang w:val="en-US"/>
+              </w:rPr>
+            </w:pPr>
+            <w:r>
+              <w:rPr>
+                <w:rFonts w:cstheme="minorHAnsi"/>
+                <w:bCs/>
+                <w:szCs w:val="28"/>
+                <w:lang w:val="en-US"/>
+              </w:rPr>
+              <w:t>Variable responsible for storing the index data identification of a team.</w:t>
+            </w:r>
+          </w:p>
+        </w:tc>
+        <w:tc>
+          <w:tcPr>
+            <w:tcW w:w="2161" w:type="dxa"/>
+          </w:tcPr>
+          <w:p>
+            <w:pPr>
+              <w:pStyle w:val="SemEspaamento"/>
+              <w:jc w:val="both"/>
+              <w:rPr>
+                <w:rFonts w:cstheme="minorHAnsi"/>
+                <w:b/>
+                <w:bCs/>
+                <w:sz w:val="28"/>
+                <w:szCs w:val="28"/>
+                <w:lang w:val="en-US"/>
+              </w:rPr>
+            </w:pPr>
+          </w:p>
+        </w:tc>
+        <w:tc>
+          <w:tcPr>
+            <w:tcW w:w="2161" w:type="dxa"/>
+          </w:tcPr>
+          <w:p>
+            <w:pPr>
+              <w:pStyle w:val="SemEspaamento"/>
+              <w:jc w:val="both"/>
+              <w:rPr>
+                <w:rFonts w:cstheme="minorHAnsi"/>
+                <w:b/>
+                <w:bCs/>
+                <w:sz w:val="28"/>
+                <w:szCs w:val="28"/>
                 <w:lang w:val="en-US"/>
               </w:rPr>
             </w:pPr>
@@ -4100,67 +4207,91 @@
       <w:tr>
         <w:tc>
           <w:tcPr>
-            <w:tcW w:w="2404" w:type="dxa"/>
-          </w:tcPr>
-          <w:p>
-            <w:pPr>
-              <w:pStyle w:val="SemEspaamento"/>
-              <w:rPr>
-                <w:rFonts w:cstheme="minorHAnsi"/>
-                <w:bCs/>
-                <w:sz w:val="24"/>
-                <w:szCs w:val="24"/>
-                <w:lang w:val="en-US"/>
-              </w:rPr>
-            </w:pPr>
-          </w:p>
-        </w:tc>
-        <w:tc>
-          <w:tcPr>
-            <w:tcW w:w="2152" w:type="dxa"/>
-          </w:tcPr>
-          <w:p>
-            <w:pPr>
-              <w:pStyle w:val="SemEspaamento"/>
-              <w:rPr>
-                <w:rFonts w:cstheme="minorHAnsi"/>
-                <w:bCs/>
-                <w:sz w:val="24"/>
-                <w:szCs w:val="24"/>
-                <w:lang w:val="en-US"/>
-              </w:rPr>
-            </w:pPr>
-          </w:p>
-        </w:tc>
-        <w:tc>
-          <w:tcPr>
-            <w:tcW w:w="2104" w:type="dxa"/>
-          </w:tcPr>
-          <w:p>
-            <w:pPr>
-              <w:pStyle w:val="SemEspaamento"/>
-              <w:rPr>
-                <w:rFonts w:cstheme="minorHAnsi"/>
-                <w:bCs/>
-                <w:sz w:val="24"/>
-                <w:szCs w:val="24"/>
-                <w:lang w:val="en-US"/>
-              </w:rPr>
-            </w:pPr>
-          </w:p>
-        </w:tc>
-        <w:tc>
-          <w:tcPr>
-            <w:tcW w:w="2060" w:type="dxa"/>
-          </w:tcPr>
-          <w:p>
-            <w:pPr>
-              <w:pStyle w:val="SemEspaamento"/>
-              <w:rPr>
-                <w:rFonts w:cstheme="minorHAnsi"/>
-                <w:bCs/>
-                <w:sz w:val="24"/>
-                <w:szCs w:val="24"/>
+            <w:tcW w:w="2161" w:type="dxa"/>
+          </w:tcPr>
+          <w:p>
+            <w:pPr>
+              <w:pStyle w:val="SemEspaamento"/>
+              <w:jc w:val="both"/>
+              <w:rPr>
+                <w:rFonts w:cstheme="minorHAnsi"/>
+                <w:bCs/>
+                <w:szCs w:val="28"/>
+                <w:lang w:val="en-US"/>
+              </w:rPr>
+            </w:pPr>
+            <w:proofErr w:type="spellStart"/>
+            <w:r>
+              <w:rPr>
+                <w:rFonts w:cstheme="minorHAnsi"/>
+                <w:bCs/>
+                <w:szCs w:val="28"/>
+                <w:lang w:val="en-US"/>
+              </w:rPr>
+              <w:t>pontos</w:t>
+            </w:r>
+            <w:proofErr w:type="spellEnd"/>
+          </w:p>
+        </w:tc>
+        <w:tc>
+          <w:tcPr>
+            <w:tcW w:w="2161" w:type="dxa"/>
+          </w:tcPr>
+          <w:p>
+            <w:pPr>
+              <w:pStyle w:val="SemEspaamento"/>
+              <w:jc w:val="both"/>
+              <w:rPr>
+                <w:rFonts w:cstheme="minorHAnsi"/>
+                <w:bCs/>
+                <w:szCs w:val="28"/>
+                <w:lang w:val="en-US"/>
+              </w:rPr>
+            </w:pPr>
+            <w:r>
+              <w:rPr>
+                <w:rFonts w:cstheme="minorHAnsi"/>
+                <w:bCs/>
+                <w:szCs w:val="28"/>
+                <w:lang w:val="en-US"/>
+              </w:rPr>
+              <w:t>Variable responsible for storing the points made ​​by the team in a game.</w:t>
+            </w:r>
+          </w:p>
+        </w:tc>
+        <w:tc>
+          <w:tcPr>
+            <w:tcW w:w="2161" w:type="dxa"/>
+          </w:tcPr>
+          <w:p>
+            <w:pPr>
+              <w:pStyle w:val="SemEspaamento"/>
+              <w:jc w:val="both"/>
+              <w:rPr>
+                <w:rFonts w:cstheme="minorHAnsi"/>
+                <w:b/>
+                <w:bCs/>
+                <w:sz w:val="28"/>
+                <w:szCs w:val="28"/>
+                <w:lang w:val="en-US"/>
+              </w:rPr>
+            </w:pPr>
+          </w:p>
+        </w:tc>
+        <w:tc>
+          <w:tcPr>
+            <w:tcW w:w="2161" w:type="dxa"/>
+          </w:tcPr>
+          <w:p>
+            <w:pPr>
+              <w:pStyle w:val="SemEspaamento"/>
+              <w:jc w:val="both"/>
+              <w:rPr>
+                <w:rFonts w:cstheme="minorHAnsi"/>
+                <w:b/>
+                <w:bCs/>
+                <w:sz w:val="28"/>
+                <w:szCs w:val="28"/>
                 <w:lang w:val="en-US"/>
               </w:rPr>
             </w:pPr>
@@ -4170,23 +4301,7 @@
       <w:tr>
         <w:tc>
           <w:tcPr>
-            <w:tcW w:w="2404" w:type="dxa"/>
-          </w:tcPr>
-          <w:p>
-            <w:pPr>
-              <w:pStyle w:val="SemEspaamento"/>
-              <w:rPr>
-                <w:rFonts w:cstheme="minorHAnsi"/>
-                <w:bCs/>
-                <w:sz w:val="24"/>
-                <w:szCs w:val="24"/>
-              </w:rPr>
-            </w:pPr>
-          </w:p>
-        </w:tc>
-        <w:tc>
-          <w:tcPr>
-            <w:tcW w:w="2152" w:type="dxa"/>
+            <w:tcW w:w="2161" w:type="dxa"/>
           </w:tcPr>
           <w:p>
             <w:pPr>
@@ -4195,42 +4310,82 @@
               <w:rPr>
                 <w:rFonts w:cstheme="minorHAnsi"/>
                 <w:bCs/>
-                <w:sz w:val="24"/>
-                <w:szCs w:val="24"/>
-                <w:lang w:val="en-US"/>
-              </w:rPr>
-            </w:pPr>
-          </w:p>
-        </w:tc>
-        <w:tc>
-          <w:tcPr>
-            <w:tcW w:w="2104" w:type="dxa"/>
-          </w:tcPr>
-          <w:p>
-            <w:pPr>
-              <w:pStyle w:val="SemEspaamento"/>
-              <w:rPr>
-                <w:rFonts w:cstheme="minorHAnsi"/>
-                <w:bCs/>
-                <w:sz w:val="24"/>
-                <w:szCs w:val="24"/>
-                <w:lang w:val="en-US"/>
-              </w:rPr>
-            </w:pPr>
-          </w:p>
-        </w:tc>
-        <w:tc>
-          <w:tcPr>
-            <w:tcW w:w="2060" w:type="dxa"/>
-          </w:tcPr>
-          <w:p>
-            <w:pPr>
-              <w:pStyle w:val="SemEspaamento"/>
-              <w:rPr>
-                <w:rFonts w:cstheme="minorHAnsi"/>
-                <w:bCs/>
-                <w:sz w:val="24"/>
-                <w:szCs w:val="24"/>
+                <w:szCs w:val="28"/>
+                <w:lang w:val="en-US"/>
+              </w:rPr>
+            </w:pPr>
+            <w:proofErr w:type="spellStart"/>
+            <w:r>
+              <w:rPr>
+                <w:rFonts w:cstheme="minorHAnsi"/>
+                <w:bCs/>
+                <w:szCs w:val="28"/>
+                <w:lang w:val="en-US"/>
+              </w:rPr>
+              <w:t>jogos</w:t>
+            </w:r>
+            <w:proofErr w:type="spellEnd"/>
+          </w:p>
+        </w:tc>
+        <w:tc>
+          <w:tcPr>
+            <w:tcW w:w="2161" w:type="dxa"/>
+          </w:tcPr>
+          <w:p>
+            <w:pPr>
+              <w:pStyle w:val="SemEspaamento"/>
+              <w:jc w:val="both"/>
+              <w:rPr>
+                <w:rFonts w:cstheme="minorHAnsi"/>
+                <w:bCs/>
+                <w:szCs w:val="28"/>
+                <w:lang w:val="en-US"/>
+              </w:rPr>
+            </w:pPr>
+            <w:r>
+              <w:rPr>
+                <w:rFonts w:cstheme="minorHAnsi"/>
+                <w:bCs/>
+                <w:szCs w:val="28"/>
+                <w:lang w:val="en-US"/>
+              </w:rPr>
+              <w:t>Variable responsible for storing the points made ​​by the team in a game.</w:t>
+            </w:r>
+          </w:p>
+        </w:tc>
+        <w:tc>
+          <w:tcPr>
+            <w:tcW w:w="2161" w:type="dxa"/>
+          </w:tcPr>
+          <w:p>
+            <w:pPr>
+              <w:pStyle w:val="SemEspaamento"/>
+              <w:jc w:val="both"/>
+              <w:rPr>
+                <w:rFonts w:cstheme="minorHAnsi"/>
+                <w:b/>
+                <w:bCs/>
+                <w:sz w:val="28"/>
+                <w:szCs w:val="28"/>
+                <w:lang w:val="en-US"/>
+              </w:rPr>
+            </w:pPr>
+          </w:p>
+        </w:tc>
+        <w:tc>
+          <w:tcPr>
+            <w:tcW w:w="2161" w:type="dxa"/>
+          </w:tcPr>
+          <w:p>
+            <w:pPr>
+              <w:pStyle w:val="SemEspaamento"/>
+              <w:jc w:val="both"/>
+              <w:rPr>
+                <w:rFonts w:cstheme="minorHAnsi"/>
+                <w:b/>
+                <w:bCs/>
+                <w:sz w:val="28"/>
+                <w:szCs w:val="28"/>
                 <w:lang w:val="en-US"/>
               </w:rPr>
             </w:pPr>
@@ -4238,25 +4393,13 @@
         </w:tc>
       </w:tr>
       <w:tr>
-        <w:tc>
-          <w:tcPr>
-            <w:tcW w:w="2404" w:type="dxa"/>
-          </w:tcPr>
-          <w:p>
-            <w:pPr>
-              <w:pStyle w:val="SemEspaamento"/>
-              <w:rPr>
-                <w:rFonts w:cstheme="minorHAnsi"/>
-                <w:bCs/>
-                <w:sz w:val="24"/>
-                <w:szCs w:val="24"/>
-              </w:rPr>
-            </w:pPr>
-          </w:p>
-        </w:tc>
-        <w:tc>
-          <w:tcPr>
-            <w:tcW w:w="2152" w:type="dxa"/>
+        <w:trPr>
+          <w:gridAfter w:val="1"/>
+          <w:wAfter w:w="2161" w:type="dxa"/>
+        </w:trPr>
+        <w:tc>
+          <w:tcPr>
+            <w:tcW w:w="2161" w:type="dxa"/>
           </w:tcPr>
           <w:p>
             <w:pPr>
@@ -4265,42 +4408,72 @@
               <w:rPr>
                 <w:rFonts w:cstheme="minorHAnsi"/>
                 <w:bCs/>
-                <w:sz w:val="24"/>
-                <w:szCs w:val="24"/>
-                <w:lang w:val="en-US"/>
-              </w:rPr>
-            </w:pPr>
-          </w:p>
-        </w:tc>
-        <w:tc>
-          <w:tcPr>
-            <w:tcW w:w="2104" w:type="dxa"/>
-          </w:tcPr>
-          <w:p>
-            <w:pPr>
-              <w:pStyle w:val="SemEspaamento"/>
-              <w:rPr>
-                <w:rFonts w:cstheme="minorHAnsi"/>
-                <w:bCs/>
-                <w:sz w:val="24"/>
-                <w:szCs w:val="24"/>
-                <w:lang w:val="en-US"/>
-              </w:rPr>
-            </w:pPr>
-          </w:p>
-        </w:tc>
-        <w:tc>
-          <w:tcPr>
-            <w:tcW w:w="2060" w:type="dxa"/>
-          </w:tcPr>
-          <w:p>
-            <w:pPr>
-              <w:pStyle w:val="SemEspaamento"/>
-              <w:rPr>
-                <w:rFonts w:cstheme="minorHAnsi"/>
-                <w:bCs/>
-                <w:sz w:val="24"/>
-                <w:szCs w:val="24"/>
+                <w:szCs w:val="28"/>
+                <w:lang w:val="en-US"/>
+              </w:rPr>
+            </w:pPr>
+            <w:proofErr w:type="spellStart"/>
+            <w:r>
+              <w:rPr>
+                <w:rFonts w:cstheme="minorHAnsi"/>
+                <w:bCs/>
+                <w:szCs w:val="28"/>
+                <w:lang w:val="en-US"/>
+              </w:rPr>
+              <w:t>vitorias</w:t>
+            </w:r>
+            <w:proofErr w:type="spellEnd"/>
+          </w:p>
+        </w:tc>
+        <w:tc>
+          <w:tcPr>
+            <w:tcW w:w="2161" w:type="dxa"/>
+          </w:tcPr>
+          <w:p>
+            <w:pPr>
+              <w:pStyle w:val="SemEspaamento"/>
+              <w:jc w:val="both"/>
+              <w:rPr>
+                <w:rFonts w:cstheme="minorHAnsi"/>
+                <w:bCs/>
+                <w:szCs w:val="28"/>
+                <w:lang w:val="en-US"/>
+              </w:rPr>
+            </w:pPr>
+            <w:r>
+              <w:rPr>
+                <w:rFonts w:cstheme="minorHAnsi"/>
+                <w:bCs/>
+                <w:szCs w:val="28"/>
+                <w:lang w:val="en-US"/>
+              </w:rPr>
+              <w:t>Variable response</w:t>
+            </w:r>
+            <w:r>
+              <w:rPr>
+                <w:rFonts w:cstheme="minorHAnsi"/>
+                <w:bCs/>
+                <w:szCs w:val="28"/>
+                <w:lang w:val="en-US"/>
+              </w:rPr>
+              <w:t xml:space="preserve"> to store the number of wins the team got in a game.</w:t>
+            </w:r>
+          </w:p>
+        </w:tc>
+        <w:tc>
+          <w:tcPr>
+            <w:tcW w:w="2161" w:type="dxa"/>
+          </w:tcPr>
+          <w:p>
+            <w:pPr>
+              <w:pStyle w:val="SemEspaamento"/>
+              <w:jc w:val="both"/>
+              <w:rPr>
+                <w:rFonts w:cstheme="minorHAnsi"/>
+                <w:b/>
+                <w:bCs/>
+                <w:sz w:val="28"/>
+                <w:szCs w:val="28"/>
                 <w:lang w:val="en-US"/>
               </w:rPr>
             </w:pPr>
@@ -4310,24 +4483,7 @@
       <w:tr>
         <w:tc>
           <w:tcPr>
-            <w:tcW w:w="2404" w:type="dxa"/>
-          </w:tcPr>
-          <w:p>
-            <w:pPr>
-              <w:pStyle w:val="SemEspaamento"/>
-              <w:rPr>
-                <w:rFonts w:cstheme="minorHAnsi"/>
-                <w:bCs/>
-                <w:sz w:val="24"/>
-                <w:szCs w:val="24"/>
-                <w:lang w:val="en-US"/>
-              </w:rPr>
-            </w:pPr>
-          </w:p>
-        </w:tc>
-        <w:tc>
-          <w:tcPr>
-            <w:tcW w:w="2152" w:type="dxa"/>
+            <w:tcW w:w="2161" w:type="dxa"/>
           </w:tcPr>
           <w:p>
             <w:pPr>
@@ -4336,42 +4492,92 @@
               <w:rPr>
                 <w:rFonts w:cstheme="minorHAnsi"/>
                 <w:bCs/>
-                <w:sz w:val="24"/>
-                <w:szCs w:val="24"/>
-                <w:lang w:val="en-US"/>
-              </w:rPr>
-            </w:pPr>
-          </w:p>
-        </w:tc>
-        <w:tc>
-          <w:tcPr>
-            <w:tcW w:w="2104" w:type="dxa"/>
-          </w:tcPr>
-          <w:p>
-            <w:pPr>
-              <w:pStyle w:val="SemEspaamento"/>
-              <w:rPr>
-                <w:rFonts w:cstheme="minorHAnsi"/>
-                <w:bCs/>
-                <w:sz w:val="24"/>
-                <w:szCs w:val="24"/>
-                <w:lang w:val="en-US"/>
-              </w:rPr>
-            </w:pPr>
-          </w:p>
-        </w:tc>
-        <w:tc>
-          <w:tcPr>
-            <w:tcW w:w="2060" w:type="dxa"/>
-          </w:tcPr>
-          <w:p>
-            <w:pPr>
-              <w:pStyle w:val="SemEspaamento"/>
-              <w:rPr>
-                <w:rFonts w:cstheme="minorHAnsi"/>
-                <w:bCs/>
-                <w:sz w:val="24"/>
-                <w:szCs w:val="24"/>
+                <w:szCs w:val="28"/>
+                <w:lang w:val="en-US"/>
+              </w:rPr>
+            </w:pPr>
+            <w:proofErr w:type="spellStart"/>
+            <w:r>
+              <w:rPr>
+                <w:rFonts w:cstheme="minorHAnsi"/>
+                <w:bCs/>
+                <w:szCs w:val="28"/>
+                <w:lang w:val="en-US"/>
+              </w:rPr>
+              <w:t>empates</w:t>
+            </w:r>
+            <w:proofErr w:type="spellEnd"/>
+          </w:p>
+        </w:tc>
+        <w:tc>
+          <w:tcPr>
+            <w:tcW w:w="2161" w:type="dxa"/>
+          </w:tcPr>
+          <w:p>
+            <w:pPr>
+              <w:pStyle w:val="SemEspaamento"/>
+              <w:jc w:val="both"/>
+              <w:rPr>
+                <w:rFonts w:cstheme="minorHAnsi"/>
+                <w:bCs/>
+                <w:szCs w:val="28"/>
+                <w:lang w:val="en-US"/>
+              </w:rPr>
+            </w:pPr>
+            <w:r>
+              <w:rPr>
+                <w:rFonts w:cstheme="minorHAnsi"/>
+                <w:bCs/>
+                <w:szCs w:val="28"/>
+                <w:lang w:val="en-US"/>
+              </w:rPr>
+              <w:t xml:space="preserve">Variable responsible for storing the number of draws that got the team in </w:t>
+            </w:r>
+            <w:r>
+              <w:rPr>
+                <w:rFonts w:cstheme="minorHAnsi"/>
+                <w:bCs/>
+                <w:szCs w:val="28"/>
+                <w:lang w:val="en-US"/>
+              </w:rPr>
+              <w:lastRenderedPageBreak/>
+              <w:t>games.</w:t>
+            </w:r>
+          </w:p>
+        </w:tc>
+        <w:tc>
+          <w:tcPr>
+            <w:tcW w:w="2161" w:type="dxa"/>
+          </w:tcPr>
+          <w:p>
+            <w:pPr>
+              <w:pStyle w:val="SemEspaamento"/>
+              <w:jc w:val="both"/>
+              <w:rPr>
+                <w:rFonts w:cstheme="minorHAnsi"/>
+                <w:b/>
+                <w:bCs/>
+                <w:sz w:val="28"/>
+                <w:szCs w:val="28"/>
+                <w:lang w:val="en-US"/>
+              </w:rPr>
+            </w:pPr>
+          </w:p>
+        </w:tc>
+        <w:tc>
+          <w:tcPr>
+            <w:tcW w:w="2161" w:type="dxa"/>
+          </w:tcPr>
+          <w:p>
+            <w:pPr>
+              <w:pStyle w:val="SemEspaamento"/>
+              <w:jc w:val="both"/>
+              <w:rPr>
+                <w:rFonts w:cstheme="minorHAnsi"/>
+                <w:b/>
+                <w:bCs/>
+                <w:sz w:val="28"/>
+                <w:szCs w:val="28"/>
                 <w:lang w:val="en-US"/>
               </w:rPr>
             </w:pPr>
@@ -4381,23 +4587,7 @@
       <w:tr>
         <w:tc>
           <w:tcPr>
-            <w:tcW w:w="2404" w:type="dxa"/>
-          </w:tcPr>
-          <w:p>
-            <w:pPr>
-              <w:pStyle w:val="SemEspaamento"/>
-              <w:rPr>
-                <w:rFonts w:cstheme="minorHAnsi"/>
-                <w:bCs/>
-                <w:sz w:val="24"/>
-                <w:szCs w:val="24"/>
-              </w:rPr>
-            </w:pPr>
-          </w:p>
-        </w:tc>
-        <w:tc>
-          <w:tcPr>
-            <w:tcW w:w="2152" w:type="dxa"/>
+            <w:tcW w:w="2161" w:type="dxa"/>
           </w:tcPr>
           <w:p>
             <w:pPr>
@@ -4406,42 +4596,83 @@
               <w:rPr>
                 <w:rFonts w:cstheme="minorHAnsi"/>
                 <w:bCs/>
-                <w:sz w:val="24"/>
-                <w:szCs w:val="24"/>
-                <w:lang w:val="en-US"/>
-              </w:rPr>
-            </w:pPr>
-          </w:p>
-        </w:tc>
-        <w:tc>
-          <w:tcPr>
-            <w:tcW w:w="2104" w:type="dxa"/>
-          </w:tcPr>
-          <w:p>
-            <w:pPr>
-              <w:pStyle w:val="SemEspaamento"/>
-              <w:rPr>
-                <w:rFonts w:cstheme="minorHAnsi"/>
-                <w:bCs/>
-                <w:sz w:val="24"/>
-                <w:szCs w:val="24"/>
-                <w:lang w:val="en-US"/>
-              </w:rPr>
-            </w:pPr>
-          </w:p>
-        </w:tc>
-        <w:tc>
-          <w:tcPr>
-            <w:tcW w:w="2060" w:type="dxa"/>
-          </w:tcPr>
-          <w:p>
-            <w:pPr>
-              <w:pStyle w:val="SemEspaamento"/>
-              <w:rPr>
-                <w:rFonts w:cstheme="minorHAnsi"/>
-                <w:bCs/>
-                <w:sz w:val="24"/>
-                <w:szCs w:val="24"/>
+                <w:szCs w:val="28"/>
+                <w:lang w:val="en-US"/>
+              </w:rPr>
+            </w:pPr>
+            <w:proofErr w:type="spellStart"/>
+            <w:r>
+              <w:rPr>
+                <w:rFonts w:cstheme="minorHAnsi"/>
+                <w:bCs/>
+                <w:szCs w:val="28"/>
+                <w:lang w:val="en-US"/>
+              </w:rPr>
+              <w:lastRenderedPageBreak/>
+              <w:t>derrotas</w:t>
+            </w:r>
+            <w:proofErr w:type="spellEnd"/>
+          </w:p>
+        </w:tc>
+        <w:tc>
+          <w:tcPr>
+            <w:tcW w:w="2161" w:type="dxa"/>
+          </w:tcPr>
+          <w:p>
+            <w:pPr>
+              <w:pStyle w:val="SemEspaamento"/>
+              <w:jc w:val="both"/>
+              <w:rPr>
+                <w:rFonts w:cstheme="minorHAnsi"/>
+                <w:bCs/>
+                <w:szCs w:val="28"/>
+                <w:lang w:val="en-US"/>
+              </w:rPr>
+            </w:pPr>
+            <w:r>
+              <w:rPr>
+                <w:rFonts w:cstheme="minorHAnsi"/>
+                <w:bCs/>
+                <w:szCs w:val="28"/>
+                <w:lang w:val="en-US"/>
+              </w:rPr>
+              <w:t>Variable responsible for storing the number of losses that the team got in games.</w:t>
+            </w:r>
+          </w:p>
+        </w:tc>
+        <w:tc>
+          <w:tcPr>
+            <w:tcW w:w="2161" w:type="dxa"/>
+          </w:tcPr>
+          <w:p>
+            <w:pPr>
+              <w:pStyle w:val="SemEspaamento"/>
+              <w:jc w:val="both"/>
+              <w:rPr>
+                <w:rFonts w:cstheme="minorHAnsi"/>
+                <w:b/>
+                <w:bCs/>
+                <w:sz w:val="28"/>
+                <w:szCs w:val="28"/>
+                <w:lang w:val="en-US"/>
+              </w:rPr>
+            </w:pPr>
+          </w:p>
+        </w:tc>
+        <w:tc>
+          <w:tcPr>
+            <w:tcW w:w="2161" w:type="dxa"/>
+          </w:tcPr>
+          <w:p>
+            <w:pPr>
+              <w:pStyle w:val="SemEspaamento"/>
+              <w:jc w:val="both"/>
+              <w:rPr>
+                <w:rFonts w:cstheme="minorHAnsi"/>
+                <w:b/>
+                <w:bCs/>
+                <w:sz w:val="28"/>
+                <w:szCs w:val="28"/>
                 <w:lang w:val="en-US"/>
               </w:rPr>
             </w:pPr>
@@ -4451,24 +4682,7 @@
       <w:tr>
         <w:tc>
           <w:tcPr>
-            <w:tcW w:w="2404" w:type="dxa"/>
-          </w:tcPr>
-          <w:p>
-            <w:pPr>
-              <w:pStyle w:val="SemEspaamento"/>
-              <w:rPr>
-                <w:rFonts w:cstheme="minorHAnsi"/>
-                <w:bCs/>
-                <w:sz w:val="24"/>
-                <w:szCs w:val="24"/>
-                <w:lang w:val="en-US"/>
-              </w:rPr>
-            </w:pPr>
-          </w:p>
-        </w:tc>
-        <w:tc>
-          <w:tcPr>
-            <w:tcW w:w="2152" w:type="dxa"/>
+            <w:tcW w:w="2161" w:type="dxa"/>
           </w:tcPr>
           <w:p>
             <w:pPr>
@@ -4477,42 +4691,82 @@
               <w:rPr>
                 <w:rFonts w:cstheme="minorHAnsi"/>
                 <w:bCs/>
-                <w:sz w:val="24"/>
-                <w:szCs w:val="24"/>
-                <w:lang w:val="en-US"/>
-              </w:rPr>
-            </w:pPr>
-          </w:p>
-        </w:tc>
-        <w:tc>
-          <w:tcPr>
-            <w:tcW w:w="2104" w:type="dxa"/>
-          </w:tcPr>
-          <w:p>
-            <w:pPr>
-              <w:pStyle w:val="SemEspaamento"/>
-              <w:rPr>
-                <w:rFonts w:cstheme="minorHAnsi"/>
-                <w:bCs/>
-                <w:sz w:val="24"/>
-                <w:szCs w:val="24"/>
-                <w:lang w:val="en-US"/>
-              </w:rPr>
-            </w:pPr>
-          </w:p>
-        </w:tc>
-        <w:tc>
-          <w:tcPr>
-            <w:tcW w:w="2060" w:type="dxa"/>
-          </w:tcPr>
-          <w:p>
-            <w:pPr>
-              <w:pStyle w:val="SemEspaamento"/>
-              <w:rPr>
-                <w:rFonts w:cstheme="minorHAnsi"/>
-                <w:bCs/>
-                <w:sz w:val="24"/>
-                <w:szCs w:val="24"/>
+                <w:szCs w:val="28"/>
+                <w:lang w:val="en-US"/>
+              </w:rPr>
+            </w:pPr>
+            <w:proofErr w:type="spellStart"/>
+            <w:r>
+              <w:rPr>
+                <w:rFonts w:cstheme="minorHAnsi"/>
+                <w:bCs/>
+                <w:szCs w:val="28"/>
+                <w:lang w:val="en-US"/>
+              </w:rPr>
+              <w:t>gols</w:t>
+            </w:r>
+            <w:proofErr w:type="spellEnd"/>
+          </w:p>
+        </w:tc>
+        <w:tc>
+          <w:tcPr>
+            <w:tcW w:w="2161" w:type="dxa"/>
+          </w:tcPr>
+          <w:p>
+            <w:pPr>
+              <w:pStyle w:val="SemEspaamento"/>
+              <w:jc w:val="both"/>
+              <w:rPr>
+                <w:rFonts w:cstheme="minorHAnsi"/>
+                <w:bCs/>
+                <w:szCs w:val="28"/>
+                <w:lang w:val="en-US"/>
+              </w:rPr>
+            </w:pPr>
+            <w:r>
+              <w:rPr>
+                <w:rFonts w:cstheme="minorHAnsi"/>
+                <w:bCs/>
+                <w:szCs w:val="28"/>
+                <w:lang w:val="en-US"/>
+              </w:rPr>
+              <w:t>Variable responsible for storing the number of goals he has achieved in games.</w:t>
+            </w:r>
+          </w:p>
+        </w:tc>
+        <w:tc>
+          <w:tcPr>
+            <w:tcW w:w="2161" w:type="dxa"/>
+          </w:tcPr>
+          <w:p>
+            <w:pPr>
+              <w:pStyle w:val="SemEspaamento"/>
+              <w:jc w:val="both"/>
+              <w:rPr>
+                <w:rFonts w:cstheme="minorHAnsi"/>
+                <w:b/>
+                <w:bCs/>
+                <w:sz w:val="28"/>
+                <w:szCs w:val="28"/>
+                <w:lang w:val="en-US"/>
+              </w:rPr>
+            </w:pPr>
+          </w:p>
+        </w:tc>
+        <w:tc>
+          <w:tcPr>
+            <w:tcW w:w="2161" w:type="dxa"/>
+          </w:tcPr>
+          <w:p>
+            <w:pPr>
+              <w:pStyle w:val="SemEspaamento"/>
+              <w:jc w:val="both"/>
+              <w:rPr>
+                <w:rFonts w:cstheme="minorHAnsi"/>
+                <w:b/>
+                <w:bCs/>
+                <w:sz w:val="28"/>
+                <w:szCs w:val="28"/>
                 <w:lang w:val="en-US"/>
               </w:rPr>
             </w:pPr>
@@ -4522,24 +4776,7 @@
       <w:tr>
         <w:tc>
           <w:tcPr>
-            <w:tcW w:w="2404" w:type="dxa"/>
-          </w:tcPr>
-          <w:p>
-            <w:pPr>
-              <w:pStyle w:val="SemEspaamento"/>
-              <w:rPr>
-                <w:rFonts w:cstheme="minorHAnsi"/>
-                <w:bCs/>
-                <w:sz w:val="24"/>
-                <w:szCs w:val="24"/>
-                <w:lang w:val="en-US"/>
-              </w:rPr>
-            </w:pPr>
-          </w:p>
-        </w:tc>
-        <w:tc>
-          <w:tcPr>
-            <w:tcW w:w="2152" w:type="dxa"/>
+            <w:tcW w:w="2161" w:type="dxa"/>
           </w:tcPr>
           <w:p>
             <w:pPr>
@@ -4548,42 +4785,82 @@
               <w:rPr>
                 <w:rFonts w:cstheme="minorHAnsi"/>
                 <w:bCs/>
-                <w:sz w:val="24"/>
-                <w:szCs w:val="24"/>
-                <w:lang w:val="en-US"/>
-              </w:rPr>
-            </w:pPr>
-          </w:p>
-        </w:tc>
-        <w:tc>
-          <w:tcPr>
-            <w:tcW w:w="2104" w:type="dxa"/>
-          </w:tcPr>
-          <w:p>
-            <w:pPr>
-              <w:pStyle w:val="SemEspaamento"/>
-              <w:rPr>
-                <w:rFonts w:cstheme="minorHAnsi"/>
-                <w:bCs/>
-                <w:sz w:val="24"/>
-                <w:szCs w:val="24"/>
-                <w:lang w:val="en-US"/>
-              </w:rPr>
-            </w:pPr>
-          </w:p>
-        </w:tc>
-        <w:tc>
-          <w:tcPr>
-            <w:tcW w:w="2060" w:type="dxa"/>
-          </w:tcPr>
-          <w:p>
-            <w:pPr>
-              <w:pStyle w:val="SemEspaamento"/>
-              <w:rPr>
-                <w:rFonts w:cstheme="minorHAnsi"/>
-                <w:bCs/>
-                <w:sz w:val="24"/>
-                <w:szCs w:val="24"/>
+                <w:szCs w:val="28"/>
+                <w:lang w:val="en-US"/>
+              </w:rPr>
+            </w:pPr>
+            <w:proofErr w:type="spellStart"/>
+            <w:r>
+              <w:rPr>
+                <w:rFonts w:cstheme="minorHAnsi"/>
+                <w:bCs/>
+                <w:szCs w:val="28"/>
+                <w:lang w:val="en-US"/>
+              </w:rPr>
+              <w:t>golsLevados</w:t>
+            </w:r>
+            <w:proofErr w:type="spellEnd"/>
+          </w:p>
+        </w:tc>
+        <w:tc>
+          <w:tcPr>
+            <w:tcW w:w="2161" w:type="dxa"/>
+          </w:tcPr>
+          <w:p>
+            <w:pPr>
+              <w:pStyle w:val="SemEspaamento"/>
+              <w:jc w:val="both"/>
+              <w:rPr>
+                <w:rFonts w:cstheme="minorHAnsi"/>
+                <w:bCs/>
+                <w:szCs w:val="28"/>
+                <w:lang w:val="en-US"/>
+              </w:rPr>
+            </w:pPr>
+            <w:r>
+              <w:rPr>
+                <w:rFonts w:cstheme="minorHAnsi"/>
+                <w:bCs/>
+                <w:szCs w:val="28"/>
+                <w:lang w:val="en-US"/>
+              </w:rPr>
+              <w:t>Variable responsible for storing the number of goals that your opponents did in games</w:t>
+            </w:r>
+          </w:p>
+        </w:tc>
+        <w:tc>
+          <w:tcPr>
+            <w:tcW w:w="2161" w:type="dxa"/>
+          </w:tcPr>
+          <w:p>
+            <w:pPr>
+              <w:pStyle w:val="SemEspaamento"/>
+              <w:jc w:val="both"/>
+              <w:rPr>
+                <w:rFonts w:cstheme="minorHAnsi"/>
+                <w:b/>
+                <w:bCs/>
+                <w:sz w:val="28"/>
+                <w:szCs w:val="28"/>
+                <w:lang w:val="en-US"/>
+              </w:rPr>
+            </w:pPr>
+          </w:p>
+        </w:tc>
+        <w:tc>
+          <w:tcPr>
+            <w:tcW w:w="2161" w:type="dxa"/>
+          </w:tcPr>
+          <w:p>
+            <w:pPr>
+              <w:pStyle w:val="SemEspaamento"/>
+              <w:jc w:val="both"/>
+              <w:rPr>
+                <w:rFonts w:cstheme="minorHAnsi"/>
+                <w:b/>
+                <w:bCs/>
+                <w:sz w:val="28"/>
+                <w:szCs w:val="28"/>
                 <w:lang w:val="en-US"/>
               </w:rPr>
             </w:pPr>
@@ -4593,24 +4870,7 @@
       <w:tr>
         <w:tc>
           <w:tcPr>
-            <w:tcW w:w="2404" w:type="dxa"/>
-          </w:tcPr>
-          <w:p>
-            <w:pPr>
-              <w:pStyle w:val="SemEspaamento"/>
-              <w:rPr>
-                <w:rFonts w:cstheme="minorHAnsi"/>
-                <w:bCs/>
-                <w:sz w:val="24"/>
-                <w:szCs w:val="24"/>
-                <w:lang w:val="en-US"/>
-              </w:rPr>
-            </w:pPr>
-          </w:p>
-        </w:tc>
-        <w:tc>
-          <w:tcPr>
-            <w:tcW w:w="2152" w:type="dxa"/>
+            <w:tcW w:w="2161" w:type="dxa"/>
           </w:tcPr>
           <w:p>
             <w:pPr>
@@ -4619,42 +4879,82 @@
               <w:rPr>
                 <w:rFonts w:cstheme="minorHAnsi"/>
                 <w:bCs/>
-                <w:sz w:val="24"/>
-                <w:szCs w:val="24"/>
-                <w:lang w:val="en-US"/>
-              </w:rPr>
-            </w:pPr>
-          </w:p>
-        </w:tc>
-        <w:tc>
-          <w:tcPr>
-            <w:tcW w:w="2104" w:type="dxa"/>
-          </w:tcPr>
-          <w:p>
-            <w:pPr>
-              <w:pStyle w:val="SemEspaamento"/>
-              <w:rPr>
-                <w:rFonts w:cstheme="minorHAnsi"/>
-                <w:bCs/>
-                <w:sz w:val="24"/>
-                <w:szCs w:val="24"/>
-                <w:lang w:val="en-US"/>
-              </w:rPr>
-            </w:pPr>
-          </w:p>
-        </w:tc>
-        <w:tc>
-          <w:tcPr>
-            <w:tcW w:w="2060" w:type="dxa"/>
-          </w:tcPr>
-          <w:p>
-            <w:pPr>
-              <w:pStyle w:val="SemEspaamento"/>
-              <w:rPr>
-                <w:rFonts w:cstheme="minorHAnsi"/>
-                <w:bCs/>
-                <w:sz w:val="24"/>
-                <w:szCs w:val="24"/>
+                <w:szCs w:val="28"/>
+                <w:lang w:val="en-US"/>
+              </w:rPr>
+            </w:pPr>
+            <w:proofErr w:type="spellStart"/>
+            <w:r>
+              <w:rPr>
+                <w:rFonts w:cstheme="minorHAnsi"/>
+                <w:bCs/>
+                <w:szCs w:val="28"/>
+                <w:lang w:val="en-US"/>
+              </w:rPr>
+              <w:t>idTimeA</w:t>
+            </w:r>
+            <w:proofErr w:type="spellEnd"/>
+          </w:p>
+        </w:tc>
+        <w:tc>
+          <w:tcPr>
+            <w:tcW w:w="2161" w:type="dxa"/>
+          </w:tcPr>
+          <w:p>
+            <w:pPr>
+              <w:pStyle w:val="SemEspaamento"/>
+              <w:jc w:val="both"/>
+              <w:rPr>
+                <w:rFonts w:cstheme="minorHAnsi"/>
+                <w:bCs/>
+                <w:szCs w:val="28"/>
+                <w:lang w:val="en-US"/>
+              </w:rPr>
+            </w:pPr>
+            <w:r>
+              <w:rPr>
+                <w:rFonts w:cstheme="minorHAnsi"/>
+                <w:bCs/>
+                <w:szCs w:val="28"/>
+                <w:lang w:val="en-US"/>
+              </w:rPr>
+              <w:t>Variable responsible for storing the index identifying the first team.</w:t>
+            </w:r>
+          </w:p>
+        </w:tc>
+        <w:tc>
+          <w:tcPr>
+            <w:tcW w:w="2161" w:type="dxa"/>
+          </w:tcPr>
+          <w:p>
+            <w:pPr>
+              <w:pStyle w:val="SemEspaamento"/>
+              <w:jc w:val="both"/>
+              <w:rPr>
+                <w:rFonts w:cstheme="minorHAnsi"/>
+                <w:b/>
+                <w:bCs/>
+                <w:sz w:val="28"/>
+                <w:szCs w:val="28"/>
+                <w:lang w:val="en-US"/>
+              </w:rPr>
+            </w:pPr>
+          </w:p>
+        </w:tc>
+        <w:tc>
+          <w:tcPr>
+            <w:tcW w:w="2161" w:type="dxa"/>
+          </w:tcPr>
+          <w:p>
+            <w:pPr>
+              <w:pStyle w:val="SemEspaamento"/>
+              <w:jc w:val="both"/>
+              <w:rPr>
+                <w:rFonts w:cstheme="minorHAnsi"/>
+                <w:b/>
+                <w:bCs/>
+                <w:sz w:val="28"/>
+                <w:szCs w:val="28"/>
                 <w:lang w:val="en-US"/>
               </w:rPr>
             </w:pPr>
@@ -4664,24 +4964,7 @@
       <w:tr>
         <w:tc>
           <w:tcPr>
-            <w:tcW w:w="2404" w:type="dxa"/>
-          </w:tcPr>
-          <w:p>
-            <w:pPr>
-              <w:pStyle w:val="SemEspaamento"/>
-              <w:rPr>
-                <w:rFonts w:cstheme="minorHAnsi"/>
-                <w:bCs/>
-                <w:sz w:val="24"/>
-                <w:szCs w:val="24"/>
-                <w:lang w:val="en-US"/>
-              </w:rPr>
-            </w:pPr>
-          </w:p>
-        </w:tc>
-        <w:tc>
-          <w:tcPr>
-            <w:tcW w:w="2152" w:type="dxa"/>
+            <w:tcW w:w="2161" w:type="dxa"/>
           </w:tcPr>
           <w:p>
             <w:pPr>
@@ -4690,42 +4973,346 @@
               <w:rPr>
                 <w:rFonts w:cstheme="minorHAnsi"/>
                 <w:bCs/>
-                <w:sz w:val="24"/>
-                <w:szCs w:val="24"/>
-                <w:lang w:val="en-US"/>
-              </w:rPr>
-            </w:pPr>
-          </w:p>
-        </w:tc>
-        <w:tc>
-          <w:tcPr>
-            <w:tcW w:w="2104" w:type="dxa"/>
-          </w:tcPr>
-          <w:p>
-            <w:pPr>
-              <w:pStyle w:val="SemEspaamento"/>
-              <w:rPr>
-                <w:rFonts w:cstheme="minorHAnsi"/>
-                <w:bCs/>
-                <w:sz w:val="24"/>
-                <w:szCs w:val="24"/>
-                <w:lang w:val="en-US"/>
-              </w:rPr>
-            </w:pPr>
-          </w:p>
-        </w:tc>
-        <w:tc>
-          <w:tcPr>
-            <w:tcW w:w="2060" w:type="dxa"/>
-          </w:tcPr>
-          <w:p>
-            <w:pPr>
-              <w:pStyle w:val="SemEspaamento"/>
-              <w:rPr>
-                <w:rFonts w:cstheme="minorHAnsi"/>
-                <w:bCs/>
-                <w:sz w:val="24"/>
-                <w:szCs w:val="24"/>
+                <w:szCs w:val="28"/>
+                <w:lang w:val="en-US"/>
+              </w:rPr>
+            </w:pPr>
+            <w:proofErr w:type="spellStart"/>
+            <w:r>
+              <w:rPr>
+                <w:rFonts w:cstheme="minorHAnsi"/>
+                <w:bCs/>
+                <w:szCs w:val="28"/>
+                <w:lang w:val="en-US"/>
+              </w:rPr>
+              <w:t>idTimeB</w:t>
+            </w:r>
+            <w:proofErr w:type="spellEnd"/>
+          </w:p>
+        </w:tc>
+        <w:tc>
+          <w:tcPr>
+            <w:tcW w:w="2161" w:type="dxa"/>
+          </w:tcPr>
+          <w:p>
+            <w:pPr>
+              <w:pStyle w:val="SemEspaamento"/>
+              <w:jc w:val="both"/>
+              <w:rPr>
+                <w:rFonts w:cstheme="minorHAnsi"/>
+                <w:bCs/>
+                <w:szCs w:val="28"/>
+                <w:lang w:val="en-US"/>
+              </w:rPr>
+            </w:pPr>
+            <w:r>
+              <w:rPr>
+                <w:rFonts w:cstheme="minorHAnsi"/>
+                <w:bCs/>
+                <w:szCs w:val="28"/>
+                <w:lang w:val="en-US"/>
+              </w:rPr>
+              <w:t>Variable responsible for storing</w:t>
+            </w:r>
+            <w:r>
+              <w:rPr>
+                <w:rFonts w:cstheme="minorHAnsi"/>
+                <w:bCs/>
+                <w:szCs w:val="28"/>
+                <w:lang w:val="en-US"/>
+              </w:rPr>
+              <w:t xml:space="preserve"> the index identifying the </w:t>
+            </w:r>
+            <w:proofErr w:type="gramStart"/>
+            <w:r>
+              <w:rPr>
+                <w:rFonts w:cstheme="minorHAnsi"/>
+                <w:bCs/>
+                <w:szCs w:val="28"/>
+                <w:lang w:val="en-US"/>
+              </w:rPr>
+              <w:t xml:space="preserve">second </w:t>
+            </w:r>
+            <w:r>
+              <w:rPr>
+                <w:rFonts w:cstheme="minorHAnsi"/>
+                <w:bCs/>
+                <w:szCs w:val="28"/>
+                <w:lang w:val="en-US"/>
+              </w:rPr>
+              <w:t xml:space="preserve"> team</w:t>
+            </w:r>
+            <w:proofErr w:type="gramEnd"/>
+            <w:r>
+              <w:rPr>
+                <w:rFonts w:cstheme="minorHAnsi"/>
+                <w:bCs/>
+                <w:szCs w:val="28"/>
+                <w:lang w:val="en-US"/>
+              </w:rPr>
+              <w:t>.</w:t>
+            </w:r>
+          </w:p>
+        </w:tc>
+        <w:tc>
+          <w:tcPr>
+            <w:tcW w:w="2161" w:type="dxa"/>
+          </w:tcPr>
+          <w:p>
+            <w:pPr>
+              <w:pStyle w:val="SemEspaamento"/>
+              <w:jc w:val="both"/>
+              <w:rPr>
+                <w:rFonts w:cstheme="minorHAnsi"/>
+                <w:b/>
+                <w:bCs/>
+                <w:sz w:val="28"/>
+                <w:szCs w:val="28"/>
+                <w:lang w:val="en-US"/>
+              </w:rPr>
+            </w:pPr>
+          </w:p>
+        </w:tc>
+        <w:tc>
+          <w:tcPr>
+            <w:tcW w:w="2161" w:type="dxa"/>
+          </w:tcPr>
+          <w:p>
+            <w:pPr>
+              <w:pStyle w:val="SemEspaamento"/>
+              <w:jc w:val="both"/>
+              <w:rPr>
+                <w:rFonts w:cstheme="minorHAnsi"/>
+                <w:b/>
+                <w:bCs/>
+                <w:sz w:val="28"/>
+                <w:szCs w:val="28"/>
+                <w:lang w:val="en-US"/>
+              </w:rPr>
+            </w:pPr>
+          </w:p>
+        </w:tc>
+      </w:tr>
+      <w:tr>
+        <w:tc>
+          <w:tcPr>
+            <w:tcW w:w="2161" w:type="dxa"/>
+          </w:tcPr>
+          <w:p>
+            <w:pPr>
+              <w:pStyle w:val="SemEspaamento"/>
+              <w:jc w:val="both"/>
+              <w:rPr>
+                <w:rFonts w:cstheme="minorHAnsi"/>
+                <w:bCs/>
+                <w:szCs w:val="28"/>
+                <w:lang w:val="en-US"/>
+              </w:rPr>
+            </w:pPr>
+            <w:proofErr w:type="spellStart"/>
+            <w:r>
+              <w:rPr>
+                <w:rFonts w:cstheme="minorHAnsi"/>
+                <w:bCs/>
+                <w:szCs w:val="28"/>
+                <w:lang w:val="en-US"/>
+              </w:rPr>
+              <w:t>pontuacaoA</w:t>
+            </w:r>
+            <w:proofErr w:type="spellEnd"/>
+          </w:p>
+        </w:tc>
+        <w:tc>
+          <w:tcPr>
+            <w:tcW w:w="2161" w:type="dxa"/>
+          </w:tcPr>
+          <w:p>
+            <w:pPr>
+              <w:pStyle w:val="SemEspaamento"/>
+              <w:jc w:val="both"/>
+              <w:rPr>
+                <w:rFonts w:cstheme="minorHAnsi"/>
+                <w:bCs/>
+                <w:szCs w:val="28"/>
+                <w:lang w:val="en-US"/>
+              </w:rPr>
+            </w:pPr>
+            <w:r>
+              <w:rPr>
+                <w:rFonts w:cstheme="minorHAnsi"/>
+                <w:bCs/>
+                <w:szCs w:val="28"/>
+                <w:lang w:val="en-US"/>
+              </w:rPr>
+              <w:t>Variable responsible for storing the first team to score in the game.</w:t>
+            </w:r>
+          </w:p>
+        </w:tc>
+        <w:tc>
+          <w:tcPr>
+            <w:tcW w:w="2161" w:type="dxa"/>
+          </w:tcPr>
+          <w:p>
+            <w:pPr>
+              <w:pStyle w:val="SemEspaamento"/>
+              <w:jc w:val="both"/>
+              <w:rPr>
+                <w:rFonts w:cstheme="minorHAnsi"/>
+                <w:b/>
+                <w:bCs/>
+                <w:sz w:val="28"/>
+                <w:szCs w:val="28"/>
+                <w:lang w:val="en-US"/>
+              </w:rPr>
+            </w:pPr>
+          </w:p>
+        </w:tc>
+        <w:tc>
+          <w:tcPr>
+            <w:tcW w:w="2161" w:type="dxa"/>
+          </w:tcPr>
+          <w:p>
+            <w:pPr>
+              <w:pStyle w:val="SemEspaamento"/>
+              <w:jc w:val="both"/>
+              <w:rPr>
+                <w:rFonts w:cstheme="minorHAnsi"/>
+                <w:b/>
+                <w:bCs/>
+                <w:sz w:val="28"/>
+                <w:szCs w:val="28"/>
+                <w:lang w:val="en-US"/>
+              </w:rPr>
+            </w:pPr>
+          </w:p>
+        </w:tc>
+      </w:tr>
+      <w:tr>
+        <w:tc>
+          <w:tcPr>
+            <w:tcW w:w="2161" w:type="dxa"/>
+          </w:tcPr>
+          <w:p>
+            <w:pPr>
+              <w:pStyle w:val="SemEspaamento"/>
+              <w:jc w:val="both"/>
+              <w:rPr>
+                <w:rFonts w:cstheme="minorHAnsi"/>
+                <w:bCs/>
+                <w:szCs w:val="28"/>
+                <w:lang w:val="en-US"/>
+              </w:rPr>
+            </w:pPr>
+            <w:proofErr w:type="spellStart"/>
+            <w:r>
+              <w:rPr>
+                <w:rFonts w:cstheme="minorHAnsi"/>
+                <w:bCs/>
+                <w:szCs w:val="28"/>
+                <w:lang w:val="en-US"/>
+              </w:rPr>
+              <w:t>pontuacaoB</w:t>
+            </w:r>
+            <w:proofErr w:type="spellEnd"/>
+          </w:p>
+        </w:tc>
+        <w:tc>
+          <w:tcPr>
+            <w:tcW w:w="2161" w:type="dxa"/>
+          </w:tcPr>
+          <w:p>
+            <w:pPr>
+              <w:pStyle w:val="SemEspaamento"/>
+              <w:jc w:val="both"/>
+              <w:rPr>
+                <w:rFonts w:cstheme="minorHAnsi"/>
+                <w:bCs/>
+                <w:szCs w:val="28"/>
+                <w:lang w:val="en-US"/>
+              </w:rPr>
+            </w:pPr>
+            <w:r>
+              <w:rPr>
+                <w:rFonts w:cstheme="minorHAnsi"/>
+                <w:bCs/>
+                <w:szCs w:val="28"/>
+                <w:lang w:val="en-US"/>
+              </w:rPr>
+              <w:t>Variable r</w:t>
+            </w:r>
+            <w:r>
+              <w:rPr>
+                <w:rFonts w:cstheme="minorHAnsi"/>
+                <w:bCs/>
+                <w:szCs w:val="28"/>
+                <w:lang w:val="en-US"/>
+              </w:rPr>
+              <w:t xml:space="preserve">esponsible for storing the </w:t>
+            </w:r>
+            <w:proofErr w:type="gramStart"/>
+            <w:r>
+              <w:rPr>
+                <w:rFonts w:cstheme="minorHAnsi"/>
+                <w:bCs/>
+                <w:szCs w:val="28"/>
+                <w:lang w:val="en-US"/>
+              </w:rPr>
+              <w:t xml:space="preserve">second </w:t>
+            </w:r>
+            <w:r>
+              <w:rPr>
+                <w:rFonts w:cstheme="minorHAnsi"/>
+                <w:bCs/>
+                <w:szCs w:val="28"/>
+                <w:lang w:val="en-US"/>
+              </w:rPr>
+              <w:t xml:space="preserve"> team</w:t>
+            </w:r>
+            <w:proofErr w:type="gramEnd"/>
+            <w:r>
+              <w:rPr>
+                <w:rFonts w:cstheme="minorHAnsi"/>
+                <w:bCs/>
+                <w:szCs w:val="28"/>
+                <w:lang w:val="en-US"/>
+              </w:rPr>
+              <w:t xml:space="preserve"> to score in the game.</w:t>
+            </w:r>
+          </w:p>
+        </w:tc>
+        <w:tc>
+          <w:tcPr>
+            <w:tcW w:w="2161" w:type="dxa"/>
+          </w:tcPr>
+          <w:p>
+            <w:pPr>
+              <w:pStyle w:val="SemEspaamento"/>
+              <w:jc w:val="both"/>
+              <w:rPr>
+                <w:rFonts w:cstheme="minorHAnsi"/>
+                <w:b/>
+                <w:bCs/>
+                <w:sz w:val="28"/>
+                <w:szCs w:val="28"/>
+                <w:lang w:val="en-US"/>
+              </w:rPr>
+            </w:pPr>
+          </w:p>
+        </w:tc>
+        <w:tc>
+          <w:tcPr>
+            <w:tcW w:w="2161" w:type="dxa"/>
+          </w:tcPr>
+          <w:p>
+            <w:pPr>
+              <w:pStyle w:val="SemEspaamento"/>
+              <w:jc w:val="both"/>
+              <w:rPr>
+                <w:rFonts w:cstheme="minorHAnsi"/>
+                <w:b/>
+                <w:bCs/>
+                <w:sz w:val="28"/>
+                <w:szCs w:val="28"/>
                 <w:lang w:val="en-US"/>
               </w:rPr>
             </w:pPr>
@@ -4739,1280 +5326,13 @@
         <w:jc w:val="both"/>
         <w:rPr>
           <w:rFonts w:cstheme="minorHAnsi"/>
-          <w:b/>
-          <w:bCs/>
-          <w:sz w:val="28"/>
-          <w:szCs w:val="28"/>
-        </w:rPr>
-      </w:pPr>
-    </w:p>
-    <w:p>
-      <w:pPr>
-        <w:pStyle w:val="SemEspaamento"/>
-        <w:jc w:val="both"/>
-        <w:rPr>
-          <w:rFonts w:cstheme="minorHAnsi"/>
-          <w:bCs/>
-          <w:sz w:val="24"/>
-          <w:szCs w:val="24"/>
-        </w:rPr>
-      </w:pPr>
-    </w:p>
-    <w:p>
-      <w:pPr>
-        <w:pStyle w:val="SemEspaamento"/>
-        <w:jc w:val="both"/>
-        <w:rPr>
-          <w:rFonts w:cstheme="minorHAnsi"/>
-          <w:bCs/>
-          <w:sz w:val="24"/>
-          <w:szCs w:val="24"/>
-        </w:rPr>
-      </w:pPr>
-      <w:r>
-        <w:rPr>
-          <w:rFonts w:cstheme="minorHAnsi"/>
-          <w:bCs/>
-          <w:sz w:val="24"/>
-          <w:szCs w:val="24"/>
-        </w:rPr>
-        <w:t>$</w:t>
-      </w:r>
-      <w:proofErr w:type="spellStart"/>
-      <w:proofErr w:type="gramStart"/>
-      <w:r>
-        <w:rPr>
-          <w:rFonts w:cstheme="minorHAnsi"/>
-          <w:bCs/>
-          <w:sz w:val="24"/>
-          <w:szCs w:val="24"/>
-        </w:rPr>
-        <w:t>dadosTimeDAO</w:t>
-      </w:r>
-      <w:proofErr w:type="spellEnd"/>
-      <w:proofErr w:type="gramEnd"/>
-      <w:r>
-        <w:rPr>
-          <w:rFonts w:cstheme="minorHAnsi"/>
-          <w:bCs/>
-          <w:sz w:val="24"/>
-          <w:szCs w:val="24"/>
-        </w:rPr>
-        <w:t xml:space="preserve"> </w:t>
-      </w:r>
-      <w:r>
-        <w:rPr>
-          <w:rFonts w:cstheme="minorHAnsi"/>
-          <w:bCs/>
-          <w:sz w:val="24"/>
-          <w:szCs w:val="24"/>
-        </w:rPr>
-        <w:sym w:font="Wingdings" w:char="F0E0"/>
-      </w:r>
-      <w:r>
-        <w:rPr>
-          <w:rFonts w:cstheme="minorHAnsi"/>
-          <w:bCs/>
-          <w:sz w:val="24"/>
-          <w:szCs w:val="24"/>
-        </w:rPr>
-        <w:t xml:space="preserve"> </w:t>
-      </w:r>
-      <w:r>
-        <w:rPr>
-          <w:rFonts w:cstheme="minorHAnsi"/>
-          <w:bCs/>
-          <w:sz w:val="24"/>
-          <w:szCs w:val="24"/>
-        </w:rPr>
-        <w:t>Variável</w:t>
-      </w:r>
-      <w:r>
-        <w:rPr>
-          <w:rFonts w:cstheme="minorHAnsi"/>
-          <w:bCs/>
-          <w:sz w:val="24"/>
-          <w:szCs w:val="24"/>
-        </w:rPr>
-        <w:t xml:space="preserve"> responsável por instanciar a classe </w:t>
-      </w:r>
-      <w:proofErr w:type="spellStart"/>
-      <w:r>
-        <w:rPr>
-          <w:rFonts w:cstheme="minorHAnsi"/>
-          <w:bCs/>
-          <w:sz w:val="24"/>
-          <w:szCs w:val="24"/>
-        </w:rPr>
-        <w:t>timeDAO.php</w:t>
-      </w:r>
-      <w:proofErr w:type="spellEnd"/>
-      <w:r>
-        <w:rPr>
-          <w:rFonts w:cstheme="minorHAnsi"/>
-          <w:bCs/>
-          <w:sz w:val="24"/>
-          <w:szCs w:val="24"/>
-        </w:rPr>
-        <w:t>.</w:t>
-      </w:r>
-    </w:p>
-    <w:p>
-      <w:pPr>
-        <w:pStyle w:val="SemEspaamento"/>
-        <w:jc w:val="both"/>
-        <w:rPr>
-          <w:rFonts w:cstheme="minorHAnsi"/>
-          <w:bCs/>
-          <w:sz w:val="24"/>
-          <w:szCs w:val="24"/>
-        </w:rPr>
-      </w:pPr>
-    </w:p>
-    <w:p>
-      <w:pPr>
-        <w:pStyle w:val="SemEspaamento"/>
-        <w:jc w:val="both"/>
-        <w:rPr>
-          <w:rFonts w:cstheme="minorHAnsi"/>
-          <w:bCs/>
-          <w:sz w:val="24"/>
-          <w:szCs w:val="24"/>
-        </w:rPr>
-      </w:pPr>
-      <w:r>
-        <w:rPr>
-          <w:rFonts w:cstheme="minorHAnsi"/>
-          <w:bCs/>
-          <w:sz w:val="24"/>
-          <w:szCs w:val="24"/>
-        </w:rPr>
-        <w:t>_</w:t>
-      </w:r>
-      <w:proofErr w:type="spellStart"/>
-      <w:proofErr w:type="gramStart"/>
-      <w:r>
-        <w:rPr>
-          <w:rFonts w:cstheme="minorHAnsi"/>
-          <w:bCs/>
-          <w:sz w:val="24"/>
-          <w:szCs w:val="24"/>
-        </w:rPr>
-        <w:t>listarTodos</w:t>
-      </w:r>
-      <w:proofErr w:type="spellEnd"/>
-      <w:proofErr w:type="gramEnd"/>
-      <w:r>
-        <w:rPr>
-          <w:rFonts w:cstheme="minorHAnsi"/>
-          <w:bCs/>
-          <w:sz w:val="24"/>
-          <w:szCs w:val="24"/>
-        </w:rPr>
-        <w:t>()</w:t>
-      </w:r>
-      <w:r>
-        <w:rPr>
-          <w:rFonts w:cstheme="minorHAnsi"/>
-          <w:bCs/>
-          <w:sz w:val="24"/>
-          <w:szCs w:val="24"/>
-        </w:rPr>
-        <w:t xml:space="preserve"> </w:t>
-      </w:r>
-      <w:r>
-        <w:rPr>
-          <w:rFonts w:cstheme="minorHAnsi"/>
-          <w:bCs/>
-          <w:sz w:val="24"/>
-          <w:szCs w:val="24"/>
-        </w:rPr>
-        <w:sym w:font="Wingdings" w:char="F0E0"/>
-      </w:r>
-      <w:r>
-        <w:rPr>
-          <w:rFonts w:cstheme="minorHAnsi"/>
-          <w:bCs/>
-          <w:sz w:val="24"/>
-          <w:szCs w:val="24"/>
-        </w:rPr>
-        <w:t xml:space="preserve"> </w:t>
-      </w:r>
-      <w:r>
-        <w:rPr>
-          <w:rFonts w:cstheme="minorHAnsi"/>
-          <w:bCs/>
-          <w:sz w:val="24"/>
-          <w:szCs w:val="24"/>
-        </w:rPr>
-        <w:t xml:space="preserve"> Função responsável por listar todos os dados dos times cadastrados.</w:t>
-      </w:r>
-    </w:p>
-    <w:p>
-      <w:pPr>
-        <w:pStyle w:val="SemEspaamento"/>
-        <w:jc w:val="both"/>
-        <w:rPr>
-          <w:rFonts w:cstheme="minorHAnsi"/>
-          <w:bCs/>
-          <w:sz w:val="24"/>
-          <w:szCs w:val="24"/>
-        </w:rPr>
-      </w:pPr>
-    </w:p>
-    <w:p>
-      <w:pPr>
-        <w:pStyle w:val="SemEspaamento"/>
-        <w:jc w:val="both"/>
-        <w:rPr>
-          <w:rFonts w:cstheme="minorHAnsi"/>
-          <w:bCs/>
-          <w:sz w:val="24"/>
-          <w:szCs w:val="24"/>
-        </w:rPr>
-      </w:pPr>
-      <w:r>
-        <w:rPr>
-          <w:rFonts w:cstheme="minorHAnsi"/>
-          <w:bCs/>
-          <w:sz w:val="24"/>
-          <w:szCs w:val="24"/>
-        </w:rPr>
-        <w:t>$</w:t>
-      </w:r>
-      <w:proofErr w:type="spellStart"/>
-      <w:proofErr w:type="gramStart"/>
-      <w:r>
-        <w:rPr>
-          <w:rFonts w:cstheme="minorHAnsi"/>
-          <w:bCs/>
-          <w:sz w:val="24"/>
-          <w:szCs w:val="24"/>
-        </w:rPr>
-        <w:t>dadosDadosTime</w:t>
-      </w:r>
-      <w:proofErr w:type="spellEnd"/>
-      <w:proofErr w:type="gramEnd"/>
-      <w:r>
-        <w:rPr>
-          <w:rFonts w:cstheme="minorHAnsi"/>
-          <w:bCs/>
-          <w:sz w:val="24"/>
-          <w:szCs w:val="24"/>
-        </w:rPr>
-        <w:t xml:space="preserve"> </w:t>
-      </w:r>
-      <w:r>
-        <w:rPr>
-          <w:rFonts w:cstheme="minorHAnsi"/>
-          <w:bCs/>
-          <w:sz w:val="24"/>
-          <w:szCs w:val="24"/>
-        </w:rPr>
-        <w:sym w:font="Wingdings" w:char="F0E0"/>
-      </w:r>
-      <w:r>
-        <w:rPr>
-          <w:rFonts w:cstheme="minorHAnsi"/>
-          <w:bCs/>
-          <w:sz w:val="24"/>
-          <w:szCs w:val="24"/>
-        </w:rPr>
-        <w:t xml:space="preserve"> Variável responsável por armazenar os dados do time após a consulta feita a partir do id. </w:t>
-      </w:r>
-    </w:p>
-    <w:p>
-      <w:pPr>
-        <w:pStyle w:val="SemEspaamento"/>
-        <w:jc w:val="both"/>
-        <w:rPr>
-          <w:rFonts w:cstheme="minorHAnsi"/>
-          <w:bCs/>
-          <w:sz w:val="24"/>
-          <w:szCs w:val="24"/>
-        </w:rPr>
-      </w:pPr>
-    </w:p>
-    <w:p>
-      <w:pPr>
-        <w:pStyle w:val="SemEspaamento"/>
-        <w:jc w:val="both"/>
-        <w:rPr>
-          <w:rFonts w:cstheme="minorHAnsi"/>
-          <w:bCs/>
-          <w:sz w:val="24"/>
-          <w:szCs w:val="24"/>
-        </w:rPr>
-      </w:pPr>
-      <w:r>
-        <w:rPr>
-          <w:rFonts w:cstheme="minorHAnsi"/>
-          <w:bCs/>
-          <w:sz w:val="24"/>
-          <w:szCs w:val="24"/>
-        </w:rPr>
-        <w:t>$</w:t>
-      </w:r>
-      <w:proofErr w:type="spellStart"/>
-      <w:proofErr w:type="gramStart"/>
-      <w:r>
-        <w:rPr>
-          <w:rFonts w:cstheme="minorHAnsi"/>
-          <w:bCs/>
-          <w:sz w:val="24"/>
-          <w:szCs w:val="24"/>
-        </w:rPr>
-        <w:t>dadosTime</w:t>
-      </w:r>
-      <w:proofErr w:type="spellEnd"/>
-      <w:proofErr w:type="gramEnd"/>
-      <w:r>
-        <w:rPr>
-          <w:rFonts w:cstheme="minorHAnsi"/>
-          <w:bCs/>
-          <w:sz w:val="24"/>
-          <w:szCs w:val="24"/>
-        </w:rPr>
-        <w:t xml:space="preserve"> </w:t>
-      </w:r>
-      <w:r>
-        <w:rPr>
-          <w:rFonts w:cstheme="minorHAnsi"/>
-          <w:bCs/>
-          <w:sz w:val="24"/>
-          <w:szCs w:val="24"/>
-        </w:rPr>
-        <w:sym w:font="Wingdings" w:char="F0E0"/>
-      </w:r>
-      <w:r>
-        <w:rPr>
-          <w:rFonts w:cstheme="minorHAnsi"/>
-          <w:bCs/>
-          <w:sz w:val="24"/>
-          <w:szCs w:val="24"/>
-        </w:rPr>
-        <w:t xml:space="preserve"> Variável responsável por armazenar os dados de um novo time para ser inserido nos dados.</w:t>
-      </w:r>
-    </w:p>
-    <w:p>
-      <w:pPr>
-        <w:pStyle w:val="SemEspaamento"/>
-        <w:jc w:val="both"/>
-        <w:rPr>
-          <w:rFonts w:cstheme="minorHAnsi"/>
-          <w:bCs/>
-          <w:sz w:val="24"/>
-          <w:szCs w:val="24"/>
-        </w:rPr>
-      </w:pPr>
-    </w:p>
-    <w:p>
-      <w:pPr>
-        <w:pStyle w:val="SemEspaamento"/>
-        <w:jc w:val="both"/>
-        <w:rPr>
-          <w:rFonts w:cstheme="minorHAnsi"/>
-          <w:bCs/>
-          <w:sz w:val="24"/>
-          <w:szCs w:val="24"/>
-        </w:rPr>
-      </w:pPr>
-      <w:r>
-        <w:rPr>
-          <w:rFonts w:cstheme="minorHAnsi"/>
-          <w:bCs/>
-          <w:sz w:val="24"/>
-          <w:szCs w:val="24"/>
-        </w:rPr>
-        <w:t>$</w:t>
-      </w:r>
-      <w:proofErr w:type="spellStart"/>
-      <w:proofErr w:type="gramStart"/>
-      <w:r>
-        <w:rPr>
-          <w:rFonts w:cstheme="minorHAnsi"/>
-          <w:bCs/>
-          <w:sz w:val="24"/>
-          <w:szCs w:val="24"/>
-        </w:rPr>
-        <w:t>idDadosTime</w:t>
-      </w:r>
-      <w:proofErr w:type="spellEnd"/>
-      <w:proofErr w:type="gramEnd"/>
-      <w:r>
-        <w:rPr>
-          <w:rFonts w:cstheme="minorHAnsi"/>
-          <w:bCs/>
-          <w:sz w:val="24"/>
-          <w:szCs w:val="24"/>
-        </w:rPr>
-        <w:t xml:space="preserve"> </w:t>
-      </w:r>
-      <w:r>
-        <w:rPr>
-          <w:rFonts w:cstheme="minorHAnsi"/>
-          <w:bCs/>
-          <w:sz w:val="24"/>
-          <w:szCs w:val="24"/>
-        </w:rPr>
-        <w:sym w:font="Wingdings" w:char="F0E0"/>
-      </w:r>
-      <w:r>
-        <w:rPr>
-          <w:rFonts w:cstheme="minorHAnsi"/>
-          <w:bCs/>
-          <w:sz w:val="24"/>
-          <w:szCs w:val="24"/>
-        </w:rPr>
-        <w:t xml:space="preserve"> Variável responsável por armazenar o índice de identificação dos dados de um time.</w:t>
-      </w:r>
-    </w:p>
-    <w:p>
-      <w:pPr>
-        <w:pStyle w:val="SemEspaamento"/>
-        <w:jc w:val="both"/>
-        <w:rPr>
-          <w:rFonts w:cstheme="minorHAnsi"/>
-          <w:bCs/>
-          <w:sz w:val="24"/>
-          <w:szCs w:val="24"/>
-        </w:rPr>
-      </w:pPr>
-    </w:p>
-    <w:p>
-      <w:pPr>
-        <w:pStyle w:val="SemEspaamento"/>
-        <w:jc w:val="both"/>
-        <w:rPr>
-          <w:rFonts w:cstheme="minorHAnsi"/>
-          <w:bCs/>
-          <w:sz w:val="24"/>
-          <w:szCs w:val="24"/>
-        </w:rPr>
-      </w:pPr>
-      <w:r>
-        <w:rPr>
-          <w:rFonts w:cstheme="minorHAnsi"/>
-          <w:bCs/>
-          <w:sz w:val="24"/>
-          <w:szCs w:val="24"/>
-        </w:rPr>
-        <w:lastRenderedPageBreak/>
-        <w:t xml:space="preserve"> $pontos </w:t>
-      </w:r>
-      <w:r>
-        <w:rPr>
-          <w:rFonts w:cstheme="minorHAnsi"/>
-          <w:bCs/>
-          <w:sz w:val="24"/>
-          <w:szCs w:val="24"/>
-        </w:rPr>
-        <w:sym w:font="Wingdings" w:char="F0E0"/>
-      </w:r>
-      <w:proofErr w:type="gramStart"/>
-      <w:r>
-        <w:rPr>
-          <w:rFonts w:cstheme="minorHAnsi"/>
-          <w:bCs/>
-          <w:sz w:val="24"/>
-          <w:szCs w:val="24"/>
-        </w:rPr>
-        <w:t xml:space="preserve"> </w:t>
-      </w:r>
-      <w:r>
-        <w:rPr>
-          <w:rFonts w:cstheme="minorHAnsi"/>
-          <w:bCs/>
-          <w:sz w:val="24"/>
-          <w:szCs w:val="24"/>
-        </w:rPr>
-        <w:t xml:space="preserve"> </w:t>
-      </w:r>
-      <w:proofErr w:type="gramEnd"/>
-      <w:r>
-        <w:rPr>
-          <w:rFonts w:cstheme="minorHAnsi"/>
-          <w:bCs/>
-          <w:sz w:val="24"/>
-          <w:szCs w:val="24"/>
-        </w:rPr>
-        <w:t>Variável responsável por armazenar os pontos realizados pelo time em um jogo.</w:t>
-      </w:r>
-    </w:p>
-    <w:p>
-      <w:pPr>
-        <w:pStyle w:val="SemEspaamento"/>
-        <w:jc w:val="both"/>
-        <w:rPr>
-          <w:rFonts w:cstheme="minorHAnsi"/>
-          <w:bCs/>
-          <w:sz w:val="24"/>
-          <w:szCs w:val="24"/>
-        </w:rPr>
-      </w:pPr>
-    </w:p>
-    <w:p>
-      <w:pPr>
-        <w:pStyle w:val="SemEspaamento"/>
-        <w:jc w:val="both"/>
-        <w:rPr>
-          <w:rFonts w:cstheme="minorHAnsi"/>
-          <w:bCs/>
-          <w:sz w:val="24"/>
-          <w:szCs w:val="24"/>
-        </w:rPr>
-      </w:pPr>
-      <w:r>
-        <w:rPr>
-          <w:rFonts w:cstheme="minorHAnsi"/>
-          <w:bCs/>
-          <w:sz w:val="24"/>
-          <w:szCs w:val="24"/>
-        </w:rPr>
-        <w:t xml:space="preserve"> $jogos </w:t>
-      </w:r>
-      <w:r>
-        <w:rPr>
-          <w:rFonts w:cstheme="minorHAnsi"/>
-          <w:bCs/>
-          <w:sz w:val="24"/>
-          <w:szCs w:val="24"/>
-        </w:rPr>
-        <w:sym w:font="Wingdings" w:char="F0E0"/>
-      </w:r>
-      <w:r>
-        <w:rPr>
-          <w:rFonts w:cstheme="minorHAnsi"/>
-          <w:bCs/>
-          <w:sz w:val="24"/>
-          <w:szCs w:val="24"/>
-        </w:rPr>
-        <w:t xml:space="preserve"> </w:t>
-      </w:r>
-      <w:r>
-        <w:rPr>
-          <w:rFonts w:cstheme="minorHAnsi"/>
-          <w:bCs/>
-          <w:sz w:val="24"/>
-          <w:szCs w:val="24"/>
-        </w:rPr>
-        <w:t>Variável responsável por armazenar número de jogos realizados pelo time.</w:t>
-      </w:r>
-    </w:p>
-    <w:p>
-      <w:pPr>
-        <w:pStyle w:val="SemEspaamento"/>
-        <w:jc w:val="both"/>
-        <w:rPr>
-          <w:rFonts w:cstheme="minorHAnsi"/>
-          <w:bCs/>
-          <w:sz w:val="24"/>
-          <w:szCs w:val="24"/>
-        </w:rPr>
-      </w:pPr>
-    </w:p>
-    <w:p>
-      <w:pPr>
-        <w:pStyle w:val="SemEspaamento"/>
-        <w:jc w:val="both"/>
-        <w:rPr>
-          <w:rFonts w:cstheme="minorHAnsi"/>
-          <w:bCs/>
-          <w:sz w:val="24"/>
-          <w:szCs w:val="24"/>
-        </w:rPr>
-      </w:pPr>
-      <w:r>
-        <w:rPr>
-          <w:rFonts w:cstheme="minorHAnsi"/>
-          <w:bCs/>
-          <w:sz w:val="24"/>
-          <w:szCs w:val="24"/>
-        </w:rPr>
-        <w:t xml:space="preserve"> $vitorias </w:t>
-      </w:r>
-      <w:r>
-        <w:rPr>
-          <w:rFonts w:cstheme="minorHAnsi"/>
-          <w:bCs/>
-          <w:sz w:val="24"/>
-          <w:szCs w:val="24"/>
-        </w:rPr>
-        <w:sym w:font="Wingdings" w:char="F0E0"/>
-      </w:r>
-      <w:r>
-        <w:rPr>
-          <w:rFonts w:cstheme="minorHAnsi"/>
-          <w:bCs/>
-          <w:sz w:val="24"/>
-          <w:szCs w:val="24"/>
-        </w:rPr>
-        <w:t xml:space="preserve"> Variável responsável por armazenar o numero de vitorias que o time obteve em um jogo.</w:t>
-      </w:r>
-    </w:p>
-    <w:p>
-      <w:pPr>
-        <w:pStyle w:val="SemEspaamento"/>
-        <w:jc w:val="both"/>
-        <w:rPr>
-          <w:rFonts w:cstheme="minorHAnsi"/>
-          <w:bCs/>
-          <w:sz w:val="24"/>
-          <w:szCs w:val="24"/>
-        </w:rPr>
-      </w:pPr>
-    </w:p>
-    <w:p>
-      <w:pPr>
-        <w:pStyle w:val="SemEspaamento"/>
-        <w:jc w:val="both"/>
-        <w:rPr>
-          <w:rFonts w:cstheme="minorHAnsi"/>
-          <w:bCs/>
-          <w:sz w:val="24"/>
-          <w:szCs w:val="24"/>
-        </w:rPr>
-      </w:pPr>
-      <w:r>
-        <w:rPr>
-          <w:rFonts w:cstheme="minorHAnsi"/>
-          <w:bCs/>
-          <w:sz w:val="24"/>
-          <w:szCs w:val="24"/>
-        </w:rPr>
-        <w:t xml:space="preserve"> $empates </w:t>
-      </w:r>
-      <w:r>
-        <w:rPr>
-          <w:rFonts w:cstheme="minorHAnsi"/>
-          <w:bCs/>
-          <w:sz w:val="24"/>
-          <w:szCs w:val="24"/>
-        </w:rPr>
-        <w:sym w:font="Wingdings" w:char="F0E0"/>
-      </w:r>
-      <w:r>
-        <w:rPr>
-          <w:rFonts w:cstheme="minorHAnsi"/>
-          <w:bCs/>
-          <w:sz w:val="24"/>
-          <w:szCs w:val="24"/>
-        </w:rPr>
-        <w:t xml:space="preserve"> Variável responsável por armazenar o numero de empates que o time obteve em jogos.</w:t>
-      </w:r>
-    </w:p>
-    <w:p>
-      <w:pPr>
-        <w:pStyle w:val="SemEspaamento"/>
-        <w:jc w:val="both"/>
-        <w:rPr>
-          <w:rFonts w:cstheme="minorHAnsi"/>
-          <w:bCs/>
-          <w:sz w:val="24"/>
-          <w:szCs w:val="24"/>
-        </w:rPr>
-      </w:pPr>
-    </w:p>
-    <w:p>
-      <w:pPr>
-        <w:pStyle w:val="SemEspaamento"/>
-        <w:jc w:val="both"/>
-        <w:rPr>
-          <w:rFonts w:cstheme="minorHAnsi"/>
-          <w:bCs/>
-          <w:sz w:val="24"/>
-          <w:szCs w:val="24"/>
-        </w:rPr>
-      </w:pPr>
-      <w:r>
-        <w:rPr>
-          <w:rFonts w:cstheme="minorHAnsi"/>
-          <w:bCs/>
-          <w:sz w:val="24"/>
-          <w:szCs w:val="24"/>
-        </w:rPr>
-        <w:t xml:space="preserve"> $derrotas </w:t>
-      </w:r>
-      <w:r>
-        <w:rPr>
-          <w:rFonts w:cstheme="minorHAnsi"/>
-          <w:bCs/>
-          <w:sz w:val="24"/>
-          <w:szCs w:val="24"/>
-        </w:rPr>
-        <w:sym w:font="Wingdings" w:char="F0E0"/>
-      </w:r>
-      <w:r>
-        <w:rPr>
-          <w:rFonts w:cstheme="minorHAnsi"/>
-          <w:bCs/>
-          <w:sz w:val="24"/>
-          <w:szCs w:val="24"/>
-        </w:rPr>
-        <w:t xml:space="preserve"> Variável responsável por armazenar o numero de derrotas que o time obteve em jogos.</w:t>
-      </w:r>
-    </w:p>
-    <w:p>
-      <w:pPr>
-        <w:pStyle w:val="SemEspaamento"/>
-        <w:jc w:val="both"/>
-        <w:rPr>
-          <w:rFonts w:cstheme="minorHAnsi"/>
-          <w:bCs/>
-          <w:sz w:val="24"/>
-          <w:szCs w:val="24"/>
-        </w:rPr>
-      </w:pPr>
-    </w:p>
-    <w:p>
-      <w:pPr>
-        <w:pStyle w:val="SemEspaamento"/>
-        <w:jc w:val="both"/>
-        <w:rPr>
-          <w:rFonts w:cstheme="minorHAnsi"/>
-          <w:bCs/>
-          <w:sz w:val="24"/>
-          <w:szCs w:val="24"/>
-        </w:rPr>
-      </w:pPr>
-      <w:r>
-        <w:rPr>
-          <w:rFonts w:cstheme="minorHAnsi"/>
-          <w:bCs/>
-          <w:sz w:val="24"/>
-          <w:szCs w:val="24"/>
-        </w:rPr>
-        <w:t xml:space="preserve"> $gols </w:t>
-      </w:r>
-      <w:r>
-        <w:rPr>
-          <w:rFonts w:cstheme="minorHAnsi"/>
-          <w:bCs/>
-          <w:sz w:val="24"/>
-          <w:szCs w:val="24"/>
-        </w:rPr>
-        <w:sym w:font="Wingdings" w:char="F0E0"/>
-      </w:r>
-      <w:r>
-        <w:rPr>
-          <w:rFonts w:cstheme="minorHAnsi"/>
-          <w:bCs/>
-          <w:sz w:val="24"/>
-          <w:szCs w:val="24"/>
-        </w:rPr>
-        <w:t xml:space="preserve"> Variável responsável por armazenar o numero de gols que ele realizou nos jogos.</w:t>
-      </w:r>
-    </w:p>
-    <w:p>
-      <w:pPr>
-        <w:pStyle w:val="SemEspaamento"/>
-        <w:jc w:val="both"/>
-        <w:rPr>
-          <w:rFonts w:cstheme="minorHAnsi"/>
-          <w:bCs/>
-          <w:sz w:val="24"/>
-          <w:szCs w:val="24"/>
-        </w:rPr>
-      </w:pPr>
-    </w:p>
-    <w:p>
-      <w:pPr>
-        <w:pStyle w:val="SemEspaamento"/>
-        <w:jc w:val="both"/>
-        <w:rPr>
-          <w:rFonts w:cstheme="minorHAnsi"/>
-          <w:bCs/>
-          <w:sz w:val="24"/>
-          <w:szCs w:val="24"/>
-        </w:rPr>
-      </w:pPr>
-      <w:r>
-        <w:rPr>
-          <w:rFonts w:cstheme="minorHAnsi"/>
-          <w:bCs/>
-          <w:sz w:val="24"/>
-          <w:szCs w:val="24"/>
-        </w:rPr>
-        <w:t xml:space="preserve"> $</w:t>
-      </w:r>
-      <w:proofErr w:type="spellStart"/>
-      <w:proofErr w:type="gramStart"/>
-      <w:r>
-        <w:rPr>
-          <w:rFonts w:cstheme="minorHAnsi"/>
-          <w:bCs/>
-          <w:sz w:val="24"/>
-          <w:szCs w:val="24"/>
-        </w:rPr>
-        <w:t>golsLevados</w:t>
-      </w:r>
-      <w:proofErr w:type="spellEnd"/>
-      <w:proofErr w:type="gramEnd"/>
-      <w:r>
-        <w:rPr>
-          <w:rFonts w:cstheme="minorHAnsi"/>
-          <w:bCs/>
-          <w:sz w:val="24"/>
-          <w:szCs w:val="24"/>
-        </w:rPr>
-        <w:t xml:space="preserve"> </w:t>
-      </w:r>
-      <w:r>
-        <w:rPr>
-          <w:rFonts w:cstheme="minorHAnsi"/>
-          <w:bCs/>
-          <w:sz w:val="24"/>
-          <w:szCs w:val="24"/>
-        </w:rPr>
-        <w:sym w:font="Wingdings" w:char="F0E0"/>
-      </w:r>
-      <w:r>
-        <w:rPr>
-          <w:rFonts w:cstheme="minorHAnsi"/>
-          <w:bCs/>
-          <w:sz w:val="24"/>
-          <w:szCs w:val="24"/>
-        </w:rPr>
-        <w:t xml:space="preserve"> Variável responsável por armazenar o numero de gols que seus adversários fizeram nos jogos </w:t>
-      </w:r>
-    </w:p>
-    <w:p>
-      <w:pPr>
-        <w:pStyle w:val="SemEspaamento"/>
-        <w:jc w:val="both"/>
-        <w:rPr>
-          <w:rFonts w:cstheme="minorHAnsi"/>
-          <w:bCs/>
-          <w:sz w:val="24"/>
-          <w:szCs w:val="24"/>
-        </w:rPr>
-      </w:pPr>
-    </w:p>
-    <w:p>
-      <w:pPr>
-        <w:pStyle w:val="SemEspaamento"/>
-        <w:jc w:val="both"/>
-        <w:rPr>
-          <w:rFonts w:cstheme="minorHAnsi"/>
-          <w:bCs/>
-          <w:sz w:val="24"/>
-          <w:szCs w:val="24"/>
-        </w:rPr>
-      </w:pPr>
-      <w:r>
-        <w:rPr>
-          <w:rFonts w:cstheme="minorHAnsi"/>
-          <w:bCs/>
-          <w:sz w:val="24"/>
-          <w:szCs w:val="24"/>
-        </w:rPr>
-        <w:t>$</w:t>
-      </w:r>
-      <w:proofErr w:type="spellStart"/>
-      <w:proofErr w:type="gramStart"/>
-      <w:r>
-        <w:rPr>
-          <w:rFonts w:cstheme="minorHAnsi"/>
-          <w:bCs/>
-          <w:sz w:val="24"/>
-          <w:szCs w:val="24"/>
-        </w:rPr>
-        <w:t>idTimeA</w:t>
-      </w:r>
-      <w:proofErr w:type="spellEnd"/>
-      <w:proofErr w:type="gramEnd"/>
-      <w:r>
-        <w:rPr>
-          <w:rFonts w:cstheme="minorHAnsi"/>
-          <w:bCs/>
-          <w:sz w:val="24"/>
-          <w:szCs w:val="24"/>
-        </w:rPr>
-        <w:t xml:space="preserve"> </w:t>
-      </w:r>
-      <w:r>
-        <w:rPr>
-          <w:rFonts w:cstheme="minorHAnsi"/>
-          <w:bCs/>
-          <w:sz w:val="24"/>
-          <w:szCs w:val="24"/>
-        </w:rPr>
-        <w:sym w:font="Wingdings" w:char="F0E0"/>
-      </w:r>
-      <w:r>
-        <w:rPr>
-          <w:rFonts w:cstheme="minorHAnsi"/>
-          <w:bCs/>
-          <w:sz w:val="24"/>
-          <w:szCs w:val="24"/>
-        </w:rPr>
-        <w:t xml:space="preserve">  Variável responsável por armazenar o índice de identificação do  primeiro time. </w:t>
-      </w:r>
-    </w:p>
-    <w:p>
-      <w:pPr>
-        <w:pStyle w:val="SemEspaamento"/>
-        <w:jc w:val="both"/>
-        <w:rPr>
-          <w:rFonts w:cstheme="minorHAnsi"/>
-          <w:bCs/>
-          <w:sz w:val="24"/>
-          <w:szCs w:val="24"/>
-        </w:rPr>
-      </w:pPr>
-    </w:p>
-    <w:p>
-      <w:pPr>
-        <w:pStyle w:val="SemEspaamento"/>
-        <w:jc w:val="both"/>
-        <w:rPr>
-          <w:rFonts w:cstheme="minorHAnsi"/>
-          <w:bCs/>
-          <w:sz w:val="24"/>
-          <w:szCs w:val="24"/>
-        </w:rPr>
-      </w:pPr>
-      <w:r>
-        <w:rPr>
-          <w:rFonts w:cstheme="minorHAnsi"/>
-          <w:bCs/>
-          <w:sz w:val="24"/>
-          <w:szCs w:val="24"/>
-        </w:rPr>
-        <w:t xml:space="preserve"> $</w:t>
-      </w:r>
-      <w:proofErr w:type="spellStart"/>
-      <w:proofErr w:type="gramStart"/>
-      <w:r>
-        <w:rPr>
-          <w:rFonts w:cstheme="minorHAnsi"/>
-          <w:bCs/>
-          <w:sz w:val="24"/>
-          <w:szCs w:val="24"/>
-        </w:rPr>
-        <w:t>idTimeB</w:t>
-      </w:r>
-      <w:proofErr w:type="spellEnd"/>
-      <w:proofErr w:type="gramEnd"/>
-      <w:r>
-        <w:rPr>
-          <w:rFonts w:cstheme="minorHAnsi"/>
-          <w:bCs/>
-          <w:sz w:val="24"/>
-          <w:szCs w:val="24"/>
-        </w:rPr>
-        <w:t xml:space="preserve"> </w:t>
-      </w:r>
-      <w:r>
-        <w:rPr>
-          <w:rFonts w:cstheme="minorHAnsi"/>
-          <w:bCs/>
-          <w:sz w:val="24"/>
-          <w:szCs w:val="24"/>
-        </w:rPr>
-        <w:sym w:font="Wingdings" w:char="F0E0"/>
-      </w:r>
-      <w:r>
-        <w:rPr>
-          <w:rFonts w:cstheme="minorHAnsi"/>
-          <w:bCs/>
-          <w:sz w:val="24"/>
-          <w:szCs w:val="24"/>
-        </w:rPr>
-        <w:t xml:space="preserve"> Variável responsável por armazenar o índice de identificação do segundo time.</w:t>
-      </w:r>
-    </w:p>
-    <w:p>
-      <w:pPr>
-        <w:pStyle w:val="SemEspaamento"/>
-        <w:jc w:val="both"/>
-        <w:rPr>
-          <w:rFonts w:cstheme="minorHAnsi"/>
-          <w:bCs/>
-          <w:sz w:val="24"/>
-          <w:szCs w:val="24"/>
-        </w:rPr>
-      </w:pPr>
-    </w:p>
-    <w:p>
-      <w:pPr>
-        <w:pStyle w:val="SemEspaamento"/>
-        <w:jc w:val="both"/>
-        <w:rPr>
-          <w:rFonts w:cstheme="minorHAnsi"/>
-          <w:bCs/>
-          <w:sz w:val="24"/>
-          <w:szCs w:val="24"/>
-        </w:rPr>
-      </w:pPr>
-      <w:r>
-        <w:rPr>
-          <w:rFonts w:cstheme="minorHAnsi"/>
-          <w:bCs/>
-          <w:sz w:val="24"/>
-          <w:szCs w:val="24"/>
-        </w:rPr>
-        <w:t xml:space="preserve"> $</w:t>
-      </w:r>
-      <w:proofErr w:type="spellStart"/>
-      <w:proofErr w:type="gramStart"/>
-      <w:r>
-        <w:rPr>
-          <w:rFonts w:cstheme="minorHAnsi"/>
-          <w:bCs/>
-          <w:sz w:val="24"/>
-          <w:szCs w:val="24"/>
-        </w:rPr>
-        <w:t>golsTimeA</w:t>
-      </w:r>
-      <w:proofErr w:type="spellEnd"/>
-      <w:proofErr w:type="gramEnd"/>
-      <w:r>
-        <w:rPr>
-          <w:rFonts w:cstheme="minorHAnsi"/>
-          <w:bCs/>
-          <w:sz w:val="24"/>
-          <w:szCs w:val="24"/>
-        </w:rPr>
-        <w:t xml:space="preserve"> </w:t>
-      </w:r>
-      <w:r>
-        <w:rPr>
-          <w:rFonts w:cstheme="minorHAnsi"/>
-          <w:bCs/>
-          <w:sz w:val="24"/>
-          <w:szCs w:val="24"/>
-        </w:rPr>
-        <w:sym w:font="Wingdings" w:char="F0E0"/>
-      </w:r>
-      <w:r>
-        <w:rPr>
-          <w:rFonts w:cstheme="minorHAnsi"/>
-          <w:bCs/>
-          <w:sz w:val="24"/>
-          <w:szCs w:val="24"/>
-        </w:rPr>
-        <w:t xml:space="preserve"> Variável responsável por armazenar o numero de gols realizados pelo primeiro time.</w:t>
-      </w:r>
-    </w:p>
-    <w:p>
-      <w:pPr>
-        <w:pStyle w:val="SemEspaamento"/>
-        <w:jc w:val="both"/>
-        <w:rPr>
-          <w:rFonts w:cstheme="minorHAnsi"/>
-          <w:bCs/>
-          <w:sz w:val="24"/>
-          <w:szCs w:val="24"/>
-        </w:rPr>
-      </w:pPr>
-    </w:p>
-    <w:p>
-      <w:pPr>
-        <w:pStyle w:val="SemEspaamento"/>
-        <w:jc w:val="both"/>
-        <w:rPr>
-          <w:rFonts w:cstheme="minorHAnsi"/>
-          <w:bCs/>
-          <w:sz w:val="24"/>
-          <w:szCs w:val="24"/>
-        </w:rPr>
-      </w:pPr>
-      <w:r>
-        <w:rPr>
-          <w:rFonts w:cstheme="minorHAnsi"/>
-          <w:bCs/>
-          <w:sz w:val="24"/>
-          <w:szCs w:val="24"/>
-        </w:rPr>
-        <w:t>$</w:t>
-      </w:r>
-      <w:proofErr w:type="spellStart"/>
-      <w:proofErr w:type="gramStart"/>
-      <w:r>
-        <w:rPr>
-          <w:rFonts w:cstheme="minorHAnsi"/>
-          <w:bCs/>
-          <w:sz w:val="24"/>
-          <w:szCs w:val="24"/>
-        </w:rPr>
-        <w:t>golsTimeB</w:t>
-      </w:r>
-      <w:proofErr w:type="spellEnd"/>
-      <w:proofErr w:type="gramEnd"/>
-      <w:r>
-        <w:rPr>
-          <w:rFonts w:cstheme="minorHAnsi"/>
-          <w:bCs/>
-          <w:sz w:val="24"/>
-          <w:szCs w:val="24"/>
-        </w:rPr>
-        <w:t xml:space="preserve"> </w:t>
-      </w:r>
-      <w:r>
-        <w:rPr>
-          <w:rFonts w:cstheme="minorHAnsi"/>
-          <w:bCs/>
-          <w:sz w:val="24"/>
-          <w:szCs w:val="24"/>
-        </w:rPr>
-        <w:sym w:font="Wingdings" w:char="F0E0"/>
-      </w:r>
-      <w:r>
-        <w:rPr>
-          <w:rFonts w:cstheme="minorHAnsi"/>
-          <w:bCs/>
-          <w:sz w:val="24"/>
-          <w:szCs w:val="24"/>
-        </w:rPr>
-        <w:t xml:space="preserve"> Variável responsável por armazenar o numero de gols realizados pelo segundo time.</w:t>
-      </w:r>
-    </w:p>
-    <w:p>
-      <w:pPr>
-        <w:pStyle w:val="SemEspaamento"/>
-        <w:jc w:val="both"/>
-        <w:rPr>
-          <w:rFonts w:cstheme="minorHAnsi"/>
-          <w:bCs/>
-          <w:sz w:val="24"/>
-          <w:szCs w:val="24"/>
-        </w:rPr>
-      </w:pPr>
-    </w:p>
-    <w:p>
-      <w:pPr>
-        <w:pStyle w:val="SemEspaamento"/>
-        <w:jc w:val="both"/>
-        <w:rPr>
-          <w:rFonts w:cstheme="minorHAnsi"/>
-          <w:bCs/>
-          <w:sz w:val="24"/>
-          <w:szCs w:val="24"/>
-        </w:rPr>
-      </w:pPr>
-      <w:r>
-        <w:rPr>
-          <w:rFonts w:cstheme="minorHAnsi"/>
-          <w:bCs/>
-          <w:sz w:val="24"/>
-          <w:szCs w:val="24"/>
-        </w:rPr>
-        <w:t>$</w:t>
-      </w:r>
-      <w:proofErr w:type="spellStart"/>
-      <w:proofErr w:type="gramStart"/>
-      <w:r>
-        <w:rPr>
-          <w:rFonts w:cstheme="minorHAnsi"/>
-          <w:bCs/>
-          <w:sz w:val="24"/>
-          <w:szCs w:val="24"/>
-        </w:rPr>
-        <w:t>pontuacaoA</w:t>
-      </w:r>
-      <w:proofErr w:type="spellEnd"/>
-      <w:proofErr w:type="gramEnd"/>
-      <w:r>
-        <w:rPr>
-          <w:rFonts w:cstheme="minorHAnsi"/>
-          <w:bCs/>
-          <w:sz w:val="24"/>
-          <w:szCs w:val="24"/>
-        </w:rPr>
-        <w:t xml:space="preserve"> </w:t>
-      </w:r>
-      <w:r>
-        <w:rPr>
-          <w:rFonts w:cstheme="minorHAnsi"/>
-          <w:bCs/>
-          <w:sz w:val="24"/>
-          <w:szCs w:val="24"/>
-        </w:rPr>
-        <w:sym w:font="Wingdings" w:char="F0E0"/>
-      </w:r>
-      <w:r>
-        <w:rPr>
-          <w:rFonts w:cstheme="minorHAnsi"/>
-          <w:bCs/>
-          <w:sz w:val="24"/>
-          <w:szCs w:val="24"/>
-        </w:rPr>
-        <w:t xml:space="preserve"> Variável responsável por armazenar a pontuação do primeiro time no jogo.</w:t>
-      </w:r>
-    </w:p>
-    <w:p>
-      <w:pPr>
-        <w:pStyle w:val="SemEspaamento"/>
-        <w:jc w:val="both"/>
-        <w:rPr>
-          <w:rFonts w:cstheme="minorHAnsi"/>
-          <w:bCs/>
-          <w:sz w:val="24"/>
-          <w:szCs w:val="24"/>
-        </w:rPr>
-      </w:pPr>
-    </w:p>
-    <w:p>
-      <w:pPr>
-        <w:pStyle w:val="SemEspaamento"/>
-        <w:jc w:val="both"/>
-        <w:rPr>
-          <w:rFonts w:cstheme="minorHAnsi"/>
-          <w:bCs/>
-          <w:sz w:val="24"/>
-          <w:szCs w:val="24"/>
-        </w:rPr>
-      </w:pPr>
-      <w:r>
-        <w:rPr>
-          <w:rFonts w:cstheme="minorHAnsi"/>
-          <w:bCs/>
-          <w:sz w:val="24"/>
-          <w:szCs w:val="24"/>
-        </w:rPr>
-        <w:t>$</w:t>
-      </w:r>
-      <w:proofErr w:type="spellStart"/>
-      <w:proofErr w:type="gramStart"/>
-      <w:r>
-        <w:rPr>
-          <w:rFonts w:cstheme="minorHAnsi"/>
-          <w:bCs/>
-          <w:sz w:val="24"/>
-          <w:szCs w:val="24"/>
-        </w:rPr>
-        <w:t>pontuacaoB</w:t>
-      </w:r>
-      <w:proofErr w:type="spellEnd"/>
-      <w:proofErr w:type="gramEnd"/>
-      <w:r>
-        <w:rPr>
-          <w:rFonts w:cstheme="minorHAnsi"/>
-          <w:bCs/>
-          <w:sz w:val="24"/>
-          <w:szCs w:val="24"/>
-        </w:rPr>
-        <w:t xml:space="preserve"> </w:t>
-      </w:r>
-      <w:r>
-        <w:rPr>
-          <w:rFonts w:cstheme="minorHAnsi"/>
-          <w:bCs/>
-          <w:sz w:val="24"/>
-          <w:szCs w:val="24"/>
-        </w:rPr>
-        <w:sym w:font="Wingdings" w:char="F0E0"/>
-      </w:r>
-      <w:r>
-        <w:rPr>
-          <w:rFonts w:cstheme="minorHAnsi"/>
-          <w:bCs/>
-          <w:sz w:val="24"/>
-          <w:szCs w:val="24"/>
-        </w:rPr>
-        <w:t xml:space="preserve"> Variável responsável por armazenar a pontuação do segundo time no jogo.</w:t>
-      </w:r>
+          <w:bCs/>
+          <w:sz w:val="24"/>
+          <w:szCs w:val="24"/>
+        </w:rPr>
+      </w:pPr>
+      <w:bookmarkStart w:id="0" w:name="_GoBack"/>
+      <w:bookmarkEnd w:id="0"/>
     </w:p>
     <w:p>
       <w:pPr>
@@ -10646,7 +9966,6 @@
           <w:sz w:val="24"/>
           <w:szCs w:val="24"/>
         </w:rPr>
-        <w:lastRenderedPageBreak/>
         <w:t>$id</w:t>
       </w:r>
       <w:r>
@@ -16893,9 +16212,7 @@
           <w:szCs w:val="24"/>
         </w:rPr>
       </w:pPr>
-      <w:bookmarkStart w:id="0" w:name="_GoBack"/>
     </w:p>
-    <w:bookmarkEnd w:id="0"/>
     <w:p>
       <w:pPr>
         <w:pStyle w:val="SemEspaamento"/>
@@ -18873,7 +18190,6 @@
           <w:sz w:val="24"/>
           <w:szCs w:val="24"/>
         </w:rPr>
-        <w:lastRenderedPageBreak/>
         <w:t>$</w:t>
       </w:r>
       <w:proofErr w:type="spellStart"/>

</xml_diff>

<commit_message>
Inserting variables in types in class ArbitroController
</commit_message>
<xml_diff>
--- a/ListaController.docx
+++ b/ListaController.docx
@@ -60,9 +60,9 @@
       </w:tblPr>
       <w:tblGrid>
         <w:gridCol w:w="2404"/>
-        <w:gridCol w:w="3374"/>
-        <w:gridCol w:w="1701"/>
-        <w:gridCol w:w="1241"/>
+        <w:gridCol w:w="2966"/>
+        <w:gridCol w:w="1579"/>
+        <w:gridCol w:w="1771"/>
       </w:tblGrid>
       <w:tr>
         <w:tc>
@@ -187,6 +187,1579 @@
               </w:rPr>
               <w:t>ype</w:t>
             </w:r>
+          </w:p>
+        </w:tc>
+      </w:tr>
+      <w:tr>
+        <w:tc>
+          <w:tcPr>
+            <w:tcW w:w="2404" w:type="dxa"/>
+          </w:tcPr>
+          <w:p>
+            <w:pPr>
+              <w:pStyle w:val="SemEspaamento"/>
+              <w:rPr>
+                <w:rFonts w:cstheme="minorHAnsi"/>
+                <w:bCs/>
+                <w:sz w:val="24"/>
+                <w:szCs w:val="24"/>
+              </w:rPr>
+            </w:pPr>
+            <w:proofErr w:type="spellStart"/>
+            <w:proofErr w:type="gramStart"/>
+            <w:r>
+              <w:rPr>
+                <w:rFonts w:cstheme="minorHAnsi"/>
+                <w:bCs/>
+                <w:sz w:val="24"/>
+                <w:szCs w:val="24"/>
+              </w:rPr>
+              <w:t>arbitroDAO</w:t>
+            </w:r>
+            <w:proofErr w:type="spellEnd"/>
+            <w:proofErr w:type="gramEnd"/>
+          </w:p>
+        </w:tc>
+        <w:tc>
+          <w:tcPr>
+            <w:tcW w:w="3374" w:type="dxa"/>
+          </w:tcPr>
+          <w:p>
+            <w:pPr>
+              <w:pStyle w:val="SemEspaamento"/>
+              <w:rPr>
+                <w:rFonts w:cstheme="minorHAnsi"/>
+                <w:bCs/>
+                <w:sz w:val="24"/>
+                <w:szCs w:val="24"/>
+                <w:lang w:val="en-US"/>
+              </w:rPr>
+            </w:pPr>
+            <w:r>
+              <w:rPr>
+                <w:rFonts w:cstheme="minorHAnsi"/>
+                <w:bCs/>
+                <w:sz w:val="24"/>
+                <w:szCs w:val="24"/>
+                <w:lang w:val="en-US"/>
+              </w:rPr>
+              <w:t xml:space="preserve">Private variable, used to instantiate the class </w:t>
+            </w:r>
+            <w:proofErr w:type="spellStart"/>
+            <w:r>
+              <w:rPr>
+                <w:rFonts w:cstheme="minorHAnsi"/>
+                <w:bCs/>
+                <w:sz w:val="24"/>
+                <w:szCs w:val="24"/>
+                <w:lang w:val="en-US"/>
+              </w:rPr>
+              <w:t>arbitroDAO</w:t>
+            </w:r>
+            <w:proofErr w:type="spellEnd"/>
+            <w:r>
+              <w:rPr>
+                <w:rFonts w:cstheme="minorHAnsi"/>
+                <w:bCs/>
+                <w:sz w:val="24"/>
+                <w:szCs w:val="24"/>
+                <w:lang w:val="en-US"/>
+              </w:rPr>
+              <w:t xml:space="preserve"> () within the constructor of the class </w:t>
+            </w:r>
+            <w:proofErr w:type="spellStart"/>
+            <w:r>
+              <w:rPr>
+                <w:rFonts w:cstheme="minorHAnsi"/>
+                <w:bCs/>
+                <w:sz w:val="24"/>
+                <w:szCs w:val="24"/>
+                <w:lang w:val="en-US"/>
+              </w:rPr>
+              <w:t>ArbitroController</w:t>
+            </w:r>
+            <w:proofErr w:type="spellEnd"/>
+            <w:r>
+              <w:rPr>
+                <w:rFonts w:cstheme="minorHAnsi"/>
+                <w:bCs/>
+                <w:sz w:val="24"/>
+                <w:szCs w:val="24"/>
+                <w:lang w:val="en-US"/>
+              </w:rPr>
+              <w:t xml:space="preserve">. Variable used to access the </w:t>
+            </w:r>
+            <w:proofErr w:type="spellStart"/>
+            <w:r>
+              <w:rPr>
+                <w:rFonts w:cstheme="minorHAnsi"/>
+                <w:bCs/>
+                <w:sz w:val="24"/>
+                <w:szCs w:val="24"/>
+                <w:lang w:val="en-US"/>
+              </w:rPr>
+              <w:t>listarTodos</w:t>
+            </w:r>
+            <w:proofErr w:type="spellEnd"/>
+            <w:r>
+              <w:rPr>
+                <w:rFonts w:cstheme="minorHAnsi"/>
+                <w:bCs/>
+                <w:sz w:val="24"/>
+                <w:szCs w:val="24"/>
+                <w:lang w:val="en-US"/>
+              </w:rPr>
+              <w:t xml:space="preserve"> () method where and listing all data referees registered in the system.</w:t>
+            </w:r>
+          </w:p>
+        </w:tc>
+        <w:tc>
+          <w:tcPr>
+            <w:tcW w:w="1701" w:type="dxa"/>
+          </w:tcPr>
+          <w:p>
+            <w:pPr>
+              <w:pStyle w:val="SemEspaamento"/>
+              <w:rPr>
+                <w:rFonts w:cstheme="minorHAnsi"/>
+                <w:bCs/>
+                <w:sz w:val="24"/>
+                <w:szCs w:val="24"/>
+                <w:lang w:val="en-US"/>
+              </w:rPr>
+            </w:pPr>
+          </w:p>
+        </w:tc>
+        <w:tc>
+          <w:tcPr>
+            <w:tcW w:w="1241" w:type="dxa"/>
+          </w:tcPr>
+          <w:p>
+            <w:pPr>
+              <w:pStyle w:val="SemEspaamento"/>
+              <w:rPr>
+                <w:rFonts w:cstheme="minorHAnsi"/>
+                <w:bCs/>
+                <w:sz w:val="24"/>
+                <w:szCs w:val="24"/>
+                <w:lang w:val="en-US"/>
+              </w:rPr>
+            </w:pPr>
+            <w:proofErr w:type="spellStart"/>
+            <w:r>
+              <w:rPr>
+                <w:rFonts w:cstheme="minorHAnsi"/>
+                <w:bCs/>
+                <w:sz w:val="24"/>
+                <w:szCs w:val="24"/>
+                <w:lang w:val="en-US"/>
+              </w:rPr>
+              <w:t>arbitroDAO.php</w:t>
+            </w:r>
+            <w:proofErr w:type="spellEnd"/>
+          </w:p>
+        </w:tc>
+      </w:tr>
+      <w:tr>
+        <w:tc>
+          <w:tcPr>
+            <w:tcW w:w="2404" w:type="dxa"/>
+          </w:tcPr>
+          <w:p>
+            <w:pPr>
+              <w:pStyle w:val="SemEspaamento"/>
+              <w:rPr>
+                <w:rFonts w:cstheme="minorHAnsi"/>
+                <w:bCs/>
+                <w:sz w:val="24"/>
+                <w:szCs w:val="24"/>
+                <w:lang w:val="en-US"/>
+              </w:rPr>
+            </w:pPr>
+            <w:proofErr w:type="spellStart"/>
+            <w:proofErr w:type="gramStart"/>
+            <w:r>
+              <w:rPr>
+                <w:rFonts w:cstheme="minorHAnsi"/>
+                <w:bCs/>
+                <w:sz w:val="24"/>
+                <w:szCs w:val="24"/>
+              </w:rPr>
+              <w:t>dadosArbitro</w:t>
+            </w:r>
+            <w:proofErr w:type="spellEnd"/>
+            <w:proofErr w:type="gramEnd"/>
+          </w:p>
+        </w:tc>
+        <w:tc>
+          <w:tcPr>
+            <w:tcW w:w="3374" w:type="dxa"/>
+          </w:tcPr>
+          <w:p>
+            <w:pPr>
+              <w:pStyle w:val="SemEspaamento"/>
+              <w:rPr>
+                <w:rFonts w:cstheme="minorHAnsi"/>
+                <w:bCs/>
+                <w:sz w:val="24"/>
+                <w:szCs w:val="24"/>
+                <w:lang w:val="en-US"/>
+              </w:rPr>
+            </w:pPr>
+            <w:r>
+              <w:rPr>
+                <w:rFonts w:cstheme="minorHAnsi"/>
+                <w:bCs/>
+                <w:sz w:val="24"/>
+                <w:szCs w:val="24"/>
+                <w:lang w:val="en-US"/>
+              </w:rPr>
+              <w:t>Referee and the referee data type used to instantiate the arbitrator () class.</w:t>
+            </w:r>
+          </w:p>
+        </w:tc>
+        <w:tc>
+          <w:tcPr>
+            <w:tcW w:w="1701" w:type="dxa"/>
+          </w:tcPr>
+          <w:p>
+            <w:pPr>
+              <w:pStyle w:val="SemEspaamento"/>
+              <w:rPr>
+                <w:rFonts w:cstheme="minorHAnsi"/>
+                <w:bCs/>
+                <w:sz w:val="24"/>
+                <w:szCs w:val="24"/>
+                <w:lang w:val="en-US"/>
+              </w:rPr>
+            </w:pPr>
+          </w:p>
+        </w:tc>
+        <w:tc>
+          <w:tcPr>
+            <w:tcW w:w="1241" w:type="dxa"/>
+          </w:tcPr>
+          <w:p>
+            <w:pPr>
+              <w:pStyle w:val="SemEspaamento"/>
+              <w:rPr>
+                <w:rFonts w:cstheme="minorHAnsi"/>
+                <w:bCs/>
+                <w:sz w:val="24"/>
+                <w:szCs w:val="24"/>
+                <w:lang w:val="en-US"/>
+              </w:rPr>
+            </w:pPr>
+            <w:r>
+              <w:rPr>
+                <w:rFonts w:cstheme="minorHAnsi"/>
+                <w:bCs/>
+                <w:sz w:val="24"/>
+                <w:szCs w:val="24"/>
+                <w:lang w:val="en-US"/>
+              </w:rPr>
+              <w:t>String</w:t>
+            </w:r>
+          </w:p>
+        </w:tc>
+      </w:tr>
+      <w:tr>
+        <w:tc>
+          <w:tcPr>
+            <w:tcW w:w="2404" w:type="dxa"/>
+          </w:tcPr>
+          <w:p>
+            <w:pPr>
+              <w:pStyle w:val="SemEspaamento"/>
+              <w:rPr>
+                <w:rFonts w:cstheme="minorHAnsi"/>
+                <w:bCs/>
+                <w:sz w:val="24"/>
+                <w:szCs w:val="24"/>
+                <w:lang w:val="en-US"/>
+              </w:rPr>
+            </w:pPr>
+            <w:proofErr w:type="spellStart"/>
+            <w:proofErr w:type="gramStart"/>
+            <w:r>
+              <w:rPr>
+                <w:rFonts w:cstheme="minorHAnsi"/>
+                <w:bCs/>
+                <w:sz w:val="24"/>
+                <w:szCs w:val="24"/>
+              </w:rPr>
+              <w:t>arrayDadosArbitro</w:t>
+            </w:r>
+            <w:proofErr w:type="spellEnd"/>
+            <w:proofErr w:type="gramEnd"/>
+          </w:p>
+        </w:tc>
+        <w:tc>
+          <w:tcPr>
+            <w:tcW w:w="3374" w:type="dxa"/>
+          </w:tcPr>
+          <w:p>
+            <w:pPr>
+              <w:pStyle w:val="SemEspaamento"/>
+              <w:rPr>
+                <w:rFonts w:cstheme="minorHAnsi"/>
+                <w:bCs/>
+                <w:sz w:val="24"/>
+                <w:szCs w:val="24"/>
+                <w:lang w:val="en-US"/>
+              </w:rPr>
+            </w:pPr>
+            <w:r>
+              <w:rPr>
+                <w:rFonts w:cstheme="minorHAnsi"/>
+                <w:bCs/>
+                <w:sz w:val="24"/>
+                <w:szCs w:val="24"/>
+                <w:lang w:val="en-US"/>
+              </w:rPr>
+              <w:t xml:space="preserve">Variable responsible for storing all the data already stored in the system arbiters using </w:t>
+            </w:r>
+            <w:proofErr w:type="spellStart"/>
+            <w:r>
+              <w:rPr>
+                <w:rFonts w:cstheme="minorHAnsi"/>
+                <w:bCs/>
+                <w:sz w:val="24"/>
+                <w:szCs w:val="24"/>
+                <w:lang w:val="en-US"/>
+              </w:rPr>
+              <w:t>listarTodos</w:t>
+            </w:r>
+            <w:proofErr w:type="spellEnd"/>
+            <w:r>
+              <w:rPr>
+                <w:rFonts w:cstheme="minorHAnsi"/>
+                <w:bCs/>
+                <w:sz w:val="24"/>
+                <w:szCs w:val="24"/>
+                <w:lang w:val="en-US"/>
+              </w:rPr>
+              <w:t xml:space="preserve"> () method that is in </w:t>
+            </w:r>
+            <w:proofErr w:type="spellStart"/>
+            <w:r>
+              <w:rPr>
+                <w:rFonts w:cstheme="minorHAnsi"/>
+                <w:bCs/>
+                <w:sz w:val="24"/>
+                <w:szCs w:val="24"/>
+                <w:lang w:val="en-US"/>
+              </w:rPr>
+              <w:t>ArbitroDao</w:t>
+            </w:r>
+            <w:proofErr w:type="spellEnd"/>
+            <w:r>
+              <w:rPr>
+                <w:rFonts w:cstheme="minorHAnsi"/>
+                <w:bCs/>
+                <w:sz w:val="24"/>
+                <w:szCs w:val="24"/>
+                <w:lang w:val="en-US"/>
+              </w:rPr>
+              <w:t xml:space="preserve"> () class. The </w:t>
+            </w:r>
+            <w:proofErr w:type="spellStart"/>
+            <w:r>
+              <w:rPr>
+                <w:rFonts w:cstheme="minorHAnsi"/>
+                <w:bCs/>
+                <w:sz w:val="24"/>
+                <w:szCs w:val="24"/>
+                <w:lang w:val="en-US"/>
+              </w:rPr>
+              <w:t>listarTodos</w:t>
+            </w:r>
+            <w:proofErr w:type="spellEnd"/>
+            <w:r>
+              <w:rPr>
+                <w:rFonts w:cstheme="minorHAnsi"/>
+                <w:bCs/>
+                <w:sz w:val="24"/>
+                <w:szCs w:val="24"/>
+                <w:lang w:val="en-US"/>
+              </w:rPr>
+              <w:t xml:space="preserve"> () method that takes all data stored in the database of referees</w:t>
+            </w:r>
+          </w:p>
+        </w:tc>
+        <w:tc>
+          <w:tcPr>
+            <w:tcW w:w="1701" w:type="dxa"/>
+          </w:tcPr>
+          <w:p>
+            <w:pPr>
+              <w:pStyle w:val="SemEspaamento"/>
+              <w:rPr>
+                <w:rFonts w:cstheme="minorHAnsi"/>
+                <w:bCs/>
+                <w:sz w:val="24"/>
+                <w:szCs w:val="24"/>
+                <w:lang w:val="en-US"/>
+              </w:rPr>
+            </w:pPr>
+          </w:p>
+        </w:tc>
+        <w:tc>
+          <w:tcPr>
+            <w:tcW w:w="1241" w:type="dxa"/>
+          </w:tcPr>
+          <w:p>
+            <w:pPr>
+              <w:pStyle w:val="SemEspaamento"/>
+              <w:rPr>
+                <w:rFonts w:cstheme="minorHAnsi"/>
+                <w:bCs/>
+                <w:sz w:val="24"/>
+                <w:szCs w:val="24"/>
+                <w:lang w:val="en-US"/>
+              </w:rPr>
+            </w:pPr>
+            <w:r>
+              <w:rPr>
+                <w:rFonts w:cstheme="minorHAnsi"/>
+                <w:bCs/>
+                <w:sz w:val="24"/>
+                <w:szCs w:val="24"/>
+                <w:lang w:val="en-US"/>
+              </w:rPr>
+              <w:t>String</w:t>
+            </w:r>
+          </w:p>
+        </w:tc>
+      </w:tr>
+      <w:tr>
+        <w:tc>
+          <w:tcPr>
+            <w:tcW w:w="2404" w:type="dxa"/>
+          </w:tcPr>
+          <w:p>
+            <w:pPr>
+              <w:pStyle w:val="SemEspaamento"/>
+              <w:rPr>
+                <w:rFonts w:cstheme="minorHAnsi"/>
+                <w:bCs/>
+                <w:sz w:val="24"/>
+                <w:szCs w:val="24"/>
+                <w:lang w:val="en-US"/>
+              </w:rPr>
+            </w:pPr>
+            <w:proofErr w:type="spellStart"/>
+            <w:proofErr w:type="gramStart"/>
+            <w:r>
+              <w:rPr>
+                <w:rFonts w:cstheme="minorHAnsi"/>
+                <w:bCs/>
+                <w:sz w:val="24"/>
+                <w:szCs w:val="24"/>
+              </w:rPr>
+              <w:t>dadosArbitro</w:t>
+            </w:r>
+            <w:proofErr w:type="spellEnd"/>
+            <w:proofErr w:type="gramEnd"/>
+          </w:p>
+        </w:tc>
+        <w:tc>
+          <w:tcPr>
+            <w:tcW w:w="3374" w:type="dxa"/>
+          </w:tcPr>
+          <w:p>
+            <w:pPr>
+              <w:pStyle w:val="SemEspaamento"/>
+              <w:rPr>
+                <w:rFonts w:cstheme="minorHAnsi"/>
+                <w:bCs/>
+                <w:sz w:val="24"/>
+                <w:szCs w:val="24"/>
+                <w:lang w:val="en-US"/>
+              </w:rPr>
+            </w:pPr>
+            <w:r>
+              <w:rPr>
+                <w:rFonts w:cstheme="minorHAnsi"/>
+                <w:bCs/>
+                <w:sz w:val="24"/>
+                <w:szCs w:val="24"/>
+                <w:lang w:val="en-US"/>
+              </w:rPr>
+              <w:t xml:space="preserve">Variable responsible for receiving data from each referee stored in vector </w:t>
+            </w:r>
+            <w:proofErr w:type="spellStart"/>
+            <w:r>
+              <w:rPr>
+                <w:rFonts w:cstheme="minorHAnsi"/>
+                <w:bCs/>
+                <w:sz w:val="24"/>
+                <w:szCs w:val="24"/>
+                <w:lang w:val="en-US"/>
+              </w:rPr>
+              <w:t>arrayDadosArbitro</w:t>
+            </w:r>
+            <w:proofErr w:type="spellEnd"/>
+            <w:r>
+              <w:rPr>
+                <w:rFonts w:cstheme="minorHAnsi"/>
+                <w:bCs/>
+                <w:sz w:val="24"/>
+                <w:szCs w:val="24"/>
+                <w:lang w:val="en-US"/>
+              </w:rPr>
+              <w:t xml:space="preserve"> variables () individually, </w:t>
+            </w:r>
+            <w:proofErr w:type="spellStart"/>
+            <w:r>
+              <w:rPr>
+                <w:rFonts w:cstheme="minorHAnsi"/>
+                <w:bCs/>
+                <w:sz w:val="24"/>
+                <w:szCs w:val="24"/>
+                <w:lang w:val="en-US"/>
+              </w:rPr>
+              <w:t>ie</w:t>
+            </w:r>
+            <w:proofErr w:type="spellEnd"/>
+            <w:r>
+              <w:rPr>
+                <w:rFonts w:cstheme="minorHAnsi"/>
+                <w:bCs/>
+                <w:sz w:val="24"/>
+                <w:szCs w:val="24"/>
+                <w:lang w:val="en-US"/>
+              </w:rPr>
+              <w:t xml:space="preserve"> it stores the data of a single arbitrator.</w:t>
+            </w:r>
+          </w:p>
+        </w:tc>
+        <w:tc>
+          <w:tcPr>
+            <w:tcW w:w="1701" w:type="dxa"/>
+          </w:tcPr>
+          <w:p>
+            <w:pPr>
+              <w:pStyle w:val="SemEspaamento"/>
+              <w:rPr>
+                <w:rFonts w:cstheme="minorHAnsi"/>
+                <w:bCs/>
+                <w:sz w:val="24"/>
+                <w:szCs w:val="24"/>
+                <w:lang w:val="en-US"/>
+              </w:rPr>
+            </w:pPr>
+          </w:p>
+        </w:tc>
+        <w:tc>
+          <w:tcPr>
+            <w:tcW w:w="1241" w:type="dxa"/>
+          </w:tcPr>
+          <w:p>
+            <w:pPr>
+              <w:pStyle w:val="SemEspaamento"/>
+              <w:rPr>
+                <w:rFonts w:cstheme="minorHAnsi"/>
+                <w:bCs/>
+                <w:sz w:val="24"/>
+                <w:szCs w:val="24"/>
+                <w:lang w:val="en-US"/>
+              </w:rPr>
+            </w:pPr>
+            <w:r>
+              <w:rPr>
+                <w:rFonts w:cstheme="minorHAnsi"/>
+                <w:bCs/>
+                <w:sz w:val="24"/>
+                <w:szCs w:val="24"/>
+                <w:lang w:val="en-US"/>
+              </w:rPr>
+              <w:t>String</w:t>
+            </w:r>
+          </w:p>
+        </w:tc>
+      </w:tr>
+      <w:tr>
+        <w:tc>
+          <w:tcPr>
+            <w:tcW w:w="2404" w:type="dxa"/>
+          </w:tcPr>
+          <w:p>
+            <w:pPr>
+              <w:pStyle w:val="SemEspaamento"/>
+              <w:rPr>
+                <w:rFonts w:cstheme="minorHAnsi"/>
+                <w:bCs/>
+                <w:sz w:val="24"/>
+                <w:szCs w:val="24"/>
+                <w:lang w:val="en-US"/>
+              </w:rPr>
+            </w:pPr>
+            <w:proofErr w:type="spellStart"/>
+            <w:proofErr w:type="gramStart"/>
+            <w:r>
+              <w:rPr>
+                <w:rFonts w:cstheme="minorHAnsi"/>
+                <w:bCs/>
+                <w:sz w:val="24"/>
+                <w:szCs w:val="24"/>
+              </w:rPr>
+              <w:t>dadosArbitro</w:t>
+            </w:r>
+            <w:proofErr w:type="spellEnd"/>
+            <w:proofErr w:type="gramEnd"/>
+          </w:p>
+        </w:tc>
+        <w:tc>
+          <w:tcPr>
+            <w:tcW w:w="3374" w:type="dxa"/>
+          </w:tcPr>
+          <w:p>
+            <w:pPr>
+              <w:pStyle w:val="SemEspaamento"/>
+              <w:rPr>
+                <w:rFonts w:cstheme="minorHAnsi"/>
+                <w:bCs/>
+                <w:sz w:val="24"/>
+                <w:szCs w:val="24"/>
+                <w:lang w:val="en-US"/>
+              </w:rPr>
+            </w:pPr>
+            <w:r>
+              <w:rPr>
+                <w:rFonts w:cstheme="minorHAnsi"/>
+                <w:bCs/>
+                <w:sz w:val="24"/>
+                <w:szCs w:val="24"/>
+                <w:lang w:val="en-US"/>
+              </w:rPr>
+              <w:t xml:space="preserve">Variable responsible for storing all the data present in </w:t>
+            </w:r>
+            <w:proofErr w:type="spellStart"/>
+            <w:r>
+              <w:rPr>
+                <w:rFonts w:cstheme="minorHAnsi"/>
+                <w:bCs/>
+                <w:sz w:val="24"/>
+                <w:szCs w:val="24"/>
+                <w:lang w:val="en-US"/>
+              </w:rPr>
+              <w:t>consultarPorId</w:t>
+            </w:r>
+            <w:proofErr w:type="spellEnd"/>
+            <w:r>
+              <w:rPr>
+                <w:rFonts w:cstheme="minorHAnsi"/>
+                <w:bCs/>
+                <w:sz w:val="24"/>
+                <w:szCs w:val="24"/>
+                <w:lang w:val="en-US"/>
+              </w:rPr>
+              <w:t xml:space="preserve"> (id) function.</w:t>
+            </w:r>
+          </w:p>
+        </w:tc>
+        <w:tc>
+          <w:tcPr>
+            <w:tcW w:w="1701" w:type="dxa"/>
+          </w:tcPr>
+          <w:p>
+            <w:pPr>
+              <w:pStyle w:val="SemEspaamento"/>
+              <w:rPr>
+                <w:rFonts w:cstheme="minorHAnsi"/>
+                <w:bCs/>
+                <w:sz w:val="24"/>
+                <w:szCs w:val="24"/>
+                <w:lang w:val="en-US"/>
+              </w:rPr>
+            </w:pPr>
+          </w:p>
+        </w:tc>
+        <w:tc>
+          <w:tcPr>
+            <w:tcW w:w="1241" w:type="dxa"/>
+          </w:tcPr>
+          <w:p>
+            <w:pPr>
+              <w:pStyle w:val="SemEspaamento"/>
+              <w:rPr>
+                <w:rFonts w:cstheme="minorHAnsi"/>
+                <w:bCs/>
+                <w:sz w:val="24"/>
+                <w:szCs w:val="24"/>
+                <w:lang w:val="en-US"/>
+              </w:rPr>
+            </w:pPr>
+            <w:r>
+              <w:rPr>
+                <w:rFonts w:cstheme="minorHAnsi"/>
+                <w:bCs/>
+                <w:sz w:val="24"/>
+                <w:szCs w:val="24"/>
+                <w:lang w:val="en-US"/>
+              </w:rPr>
+              <w:t>String</w:t>
+            </w:r>
+          </w:p>
+        </w:tc>
+      </w:tr>
+      <w:tr>
+        <w:tc>
+          <w:tcPr>
+            <w:tcW w:w="2404" w:type="dxa"/>
+          </w:tcPr>
+          <w:p>
+            <w:pPr>
+              <w:pStyle w:val="SemEspaamento"/>
+              <w:rPr>
+                <w:rFonts w:cstheme="minorHAnsi"/>
+                <w:bCs/>
+                <w:sz w:val="24"/>
+                <w:szCs w:val="24"/>
+              </w:rPr>
+            </w:pPr>
+            <w:proofErr w:type="spellStart"/>
+            <w:proofErr w:type="gramStart"/>
+            <w:r>
+              <w:rPr>
+                <w:rFonts w:cstheme="minorHAnsi"/>
+                <w:bCs/>
+                <w:sz w:val="24"/>
+                <w:szCs w:val="24"/>
+              </w:rPr>
+              <w:t>arrayDados</w:t>
+            </w:r>
+            <w:proofErr w:type="spellEnd"/>
+            <w:proofErr w:type="gramEnd"/>
+            <w:r>
+              <w:rPr>
+                <w:rFonts w:cstheme="minorHAnsi"/>
+                <w:bCs/>
+                <w:sz w:val="24"/>
+                <w:szCs w:val="24"/>
+              </w:rPr>
+              <w:t>['nome']</w:t>
+            </w:r>
+          </w:p>
+        </w:tc>
+        <w:tc>
+          <w:tcPr>
+            <w:tcW w:w="3374" w:type="dxa"/>
+          </w:tcPr>
+          <w:p>
+            <w:pPr>
+              <w:pStyle w:val="SemEspaamento"/>
+              <w:jc w:val="both"/>
+              <w:rPr>
+                <w:rFonts w:cstheme="minorHAnsi"/>
+                <w:bCs/>
+                <w:sz w:val="24"/>
+                <w:szCs w:val="24"/>
+                <w:lang w:val="en-US"/>
+              </w:rPr>
+            </w:pPr>
+            <w:r>
+              <w:rPr>
+                <w:rFonts w:cstheme="minorHAnsi"/>
+                <w:bCs/>
+                <w:sz w:val="24"/>
+                <w:szCs w:val="24"/>
+                <w:lang w:val="en-US"/>
+              </w:rPr>
+              <w:t>Variable responsible for storing the name of the technician found by the function.</w:t>
+            </w:r>
+          </w:p>
+        </w:tc>
+        <w:tc>
+          <w:tcPr>
+            <w:tcW w:w="1701" w:type="dxa"/>
+          </w:tcPr>
+          <w:p>
+            <w:pPr>
+              <w:pStyle w:val="SemEspaamento"/>
+              <w:rPr>
+                <w:rFonts w:cstheme="minorHAnsi"/>
+                <w:bCs/>
+                <w:sz w:val="24"/>
+                <w:szCs w:val="24"/>
+                <w:lang w:val="en-US"/>
+              </w:rPr>
+            </w:pPr>
+          </w:p>
+        </w:tc>
+        <w:tc>
+          <w:tcPr>
+            <w:tcW w:w="1241" w:type="dxa"/>
+          </w:tcPr>
+          <w:p>
+            <w:pPr>
+              <w:pStyle w:val="SemEspaamento"/>
+              <w:rPr>
+                <w:rFonts w:cstheme="minorHAnsi"/>
+                <w:bCs/>
+                <w:sz w:val="24"/>
+                <w:szCs w:val="24"/>
+                <w:lang w:val="en-US"/>
+              </w:rPr>
+            </w:pPr>
+            <w:r>
+              <w:rPr>
+                <w:rFonts w:cstheme="minorHAnsi"/>
+                <w:bCs/>
+                <w:sz w:val="24"/>
+                <w:szCs w:val="24"/>
+                <w:lang w:val="en-US"/>
+              </w:rPr>
+              <w:t>String</w:t>
+            </w:r>
+          </w:p>
+        </w:tc>
+      </w:tr>
+      <w:tr>
+        <w:tc>
+          <w:tcPr>
+            <w:tcW w:w="2404" w:type="dxa"/>
+          </w:tcPr>
+          <w:p>
+            <w:pPr>
+              <w:pStyle w:val="SemEspaamento"/>
+              <w:rPr>
+                <w:rFonts w:cstheme="minorHAnsi"/>
+                <w:bCs/>
+                <w:sz w:val="24"/>
+                <w:szCs w:val="24"/>
+              </w:rPr>
+            </w:pPr>
+            <w:proofErr w:type="spellStart"/>
+            <w:proofErr w:type="gramStart"/>
+            <w:r>
+              <w:rPr>
+                <w:rFonts w:cstheme="minorHAnsi"/>
+                <w:bCs/>
+                <w:sz w:val="24"/>
+                <w:szCs w:val="24"/>
+              </w:rPr>
+              <w:t>arrayDados</w:t>
+            </w:r>
+            <w:proofErr w:type="spellEnd"/>
+            <w:proofErr w:type="gramEnd"/>
+            <w:r>
+              <w:rPr>
+                <w:rFonts w:cstheme="minorHAnsi"/>
+                <w:bCs/>
+                <w:sz w:val="24"/>
+                <w:szCs w:val="24"/>
+              </w:rPr>
+              <w:t>['telefone']</w:t>
+            </w:r>
+          </w:p>
+        </w:tc>
+        <w:tc>
+          <w:tcPr>
+            <w:tcW w:w="3374" w:type="dxa"/>
+          </w:tcPr>
+          <w:p>
+            <w:pPr>
+              <w:pStyle w:val="SemEspaamento"/>
+              <w:jc w:val="both"/>
+              <w:rPr>
+                <w:rFonts w:cstheme="minorHAnsi"/>
+                <w:bCs/>
+                <w:sz w:val="24"/>
+                <w:szCs w:val="24"/>
+                <w:lang w:val="en-US"/>
+              </w:rPr>
+            </w:pPr>
+            <w:r>
+              <w:rPr>
+                <w:rFonts w:cstheme="minorHAnsi"/>
+                <w:bCs/>
+                <w:sz w:val="24"/>
+                <w:szCs w:val="24"/>
+                <w:lang w:val="en-US"/>
+              </w:rPr>
+              <w:t>Variable responsible for storing the telephone found by technical function.</w:t>
+            </w:r>
+          </w:p>
+        </w:tc>
+        <w:tc>
+          <w:tcPr>
+            <w:tcW w:w="1701" w:type="dxa"/>
+          </w:tcPr>
+          <w:p>
+            <w:pPr>
+              <w:pStyle w:val="SemEspaamento"/>
+              <w:rPr>
+                <w:rFonts w:cstheme="minorHAnsi"/>
+                <w:bCs/>
+                <w:sz w:val="24"/>
+                <w:szCs w:val="24"/>
+                <w:lang w:val="en-US"/>
+              </w:rPr>
+            </w:pPr>
+          </w:p>
+        </w:tc>
+        <w:tc>
+          <w:tcPr>
+            <w:tcW w:w="1241" w:type="dxa"/>
+          </w:tcPr>
+          <w:p>
+            <w:pPr>
+              <w:pStyle w:val="SemEspaamento"/>
+              <w:rPr>
+                <w:rFonts w:cstheme="minorHAnsi"/>
+                <w:bCs/>
+                <w:sz w:val="24"/>
+                <w:szCs w:val="24"/>
+                <w:lang w:val="en-US"/>
+              </w:rPr>
+            </w:pPr>
+            <w:r>
+              <w:rPr>
+                <w:rFonts w:cstheme="minorHAnsi"/>
+                <w:bCs/>
+                <w:sz w:val="24"/>
+                <w:szCs w:val="24"/>
+                <w:lang w:val="en-US"/>
+              </w:rPr>
+              <w:t>String</w:t>
+            </w:r>
+          </w:p>
+        </w:tc>
+      </w:tr>
+      <w:tr>
+        <w:tc>
+          <w:tcPr>
+            <w:tcW w:w="2404" w:type="dxa"/>
+          </w:tcPr>
+          <w:p>
+            <w:pPr>
+              <w:pStyle w:val="SemEspaamento"/>
+              <w:rPr>
+                <w:rFonts w:cstheme="minorHAnsi"/>
+                <w:bCs/>
+                <w:sz w:val="24"/>
+                <w:szCs w:val="24"/>
+                <w:lang w:val="en-US"/>
+              </w:rPr>
+            </w:pPr>
+            <w:proofErr w:type="spellStart"/>
+            <w:proofErr w:type="gramStart"/>
+            <w:r>
+              <w:rPr>
+                <w:rFonts w:cstheme="minorHAnsi"/>
+                <w:bCs/>
+                <w:sz w:val="24"/>
+                <w:szCs w:val="24"/>
+              </w:rPr>
+              <w:lastRenderedPageBreak/>
+              <w:t>arrayDados</w:t>
+            </w:r>
+            <w:proofErr w:type="spellEnd"/>
+            <w:proofErr w:type="gramEnd"/>
+            <w:r>
+              <w:rPr>
+                <w:rFonts w:cstheme="minorHAnsi"/>
+                <w:bCs/>
+                <w:sz w:val="24"/>
+                <w:szCs w:val="24"/>
+              </w:rPr>
+              <w:t>['</w:t>
+            </w:r>
+            <w:proofErr w:type="spellStart"/>
+            <w:r>
+              <w:rPr>
+                <w:rFonts w:cstheme="minorHAnsi"/>
+                <w:bCs/>
+                <w:sz w:val="24"/>
+                <w:szCs w:val="24"/>
+              </w:rPr>
+              <w:t>cpf</w:t>
+            </w:r>
+            <w:proofErr w:type="spellEnd"/>
+            <w:r>
+              <w:rPr>
+                <w:rFonts w:cstheme="minorHAnsi"/>
+                <w:bCs/>
+                <w:sz w:val="24"/>
+                <w:szCs w:val="24"/>
+              </w:rPr>
+              <w:t>']</w:t>
+            </w:r>
+          </w:p>
+        </w:tc>
+        <w:tc>
+          <w:tcPr>
+            <w:tcW w:w="3374" w:type="dxa"/>
+          </w:tcPr>
+          <w:p>
+            <w:pPr>
+              <w:pStyle w:val="SemEspaamento"/>
+              <w:jc w:val="both"/>
+              <w:rPr>
+                <w:rFonts w:cstheme="minorHAnsi"/>
+                <w:bCs/>
+                <w:sz w:val="24"/>
+                <w:szCs w:val="24"/>
+                <w:lang w:val="en-US"/>
+              </w:rPr>
+            </w:pPr>
+            <w:r>
+              <w:rPr>
+                <w:rFonts w:cstheme="minorHAnsi"/>
+                <w:bCs/>
+                <w:sz w:val="24"/>
+                <w:szCs w:val="24"/>
+                <w:lang w:val="en-US"/>
+              </w:rPr>
+              <w:t xml:space="preserve">Variable responsible for storing the </w:t>
+            </w:r>
+            <w:proofErr w:type="spellStart"/>
+            <w:r>
+              <w:rPr>
+                <w:rFonts w:cstheme="minorHAnsi"/>
+                <w:bCs/>
+                <w:sz w:val="24"/>
+                <w:szCs w:val="24"/>
+                <w:lang w:val="en-US"/>
+              </w:rPr>
+              <w:t>cpf</w:t>
+            </w:r>
+            <w:proofErr w:type="spellEnd"/>
+            <w:r>
+              <w:rPr>
+                <w:rFonts w:cstheme="minorHAnsi"/>
+                <w:bCs/>
+                <w:sz w:val="24"/>
+                <w:szCs w:val="24"/>
+                <w:lang w:val="en-US"/>
+              </w:rPr>
+              <w:t xml:space="preserve"> found by the technical function.</w:t>
+            </w:r>
+          </w:p>
+        </w:tc>
+        <w:tc>
+          <w:tcPr>
+            <w:tcW w:w="1701" w:type="dxa"/>
+          </w:tcPr>
+          <w:p>
+            <w:pPr>
+              <w:pStyle w:val="SemEspaamento"/>
+              <w:rPr>
+                <w:rFonts w:cstheme="minorHAnsi"/>
+                <w:bCs/>
+                <w:sz w:val="24"/>
+                <w:szCs w:val="24"/>
+                <w:lang w:val="en-US"/>
+              </w:rPr>
+            </w:pPr>
+          </w:p>
+        </w:tc>
+        <w:tc>
+          <w:tcPr>
+            <w:tcW w:w="1241" w:type="dxa"/>
+          </w:tcPr>
+          <w:p>
+            <w:pPr>
+              <w:pStyle w:val="SemEspaamento"/>
+              <w:rPr>
+                <w:rFonts w:cstheme="minorHAnsi"/>
+                <w:bCs/>
+                <w:sz w:val="24"/>
+                <w:szCs w:val="24"/>
+                <w:lang w:val="en-US"/>
+              </w:rPr>
+            </w:pPr>
+            <w:r>
+              <w:rPr>
+                <w:rFonts w:cstheme="minorHAnsi"/>
+                <w:bCs/>
+                <w:sz w:val="24"/>
+                <w:szCs w:val="24"/>
+                <w:lang w:val="en-US"/>
+              </w:rPr>
+              <w:t>String</w:t>
+            </w:r>
+          </w:p>
+        </w:tc>
+      </w:tr>
+      <w:tr>
+        <w:tc>
+          <w:tcPr>
+            <w:tcW w:w="2404" w:type="dxa"/>
+          </w:tcPr>
+          <w:p>
+            <w:pPr>
+              <w:pStyle w:val="SemEspaamento"/>
+              <w:rPr>
+                <w:rFonts w:cstheme="minorHAnsi"/>
+                <w:bCs/>
+                <w:sz w:val="24"/>
+                <w:szCs w:val="24"/>
+              </w:rPr>
+            </w:pPr>
+            <w:proofErr w:type="spellStart"/>
+            <w:proofErr w:type="gramStart"/>
+            <w:r>
+              <w:rPr>
+                <w:rFonts w:cstheme="minorHAnsi"/>
+                <w:bCs/>
+                <w:sz w:val="24"/>
+                <w:szCs w:val="24"/>
+              </w:rPr>
+              <w:t>dadosArbitro</w:t>
+            </w:r>
+            <w:proofErr w:type="spellEnd"/>
+            <w:proofErr w:type="gramEnd"/>
+          </w:p>
+        </w:tc>
+        <w:tc>
+          <w:tcPr>
+            <w:tcW w:w="3374" w:type="dxa"/>
+          </w:tcPr>
+          <w:p>
+            <w:pPr>
+              <w:pStyle w:val="SemEspaamento"/>
+              <w:jc w:val="both"/>
+              <w:rPr>
+                <w:rFonts w:cstheme="minorHAnsi"/>
+                <w:bCs/>
+                <w:sz w:val="24"/>
+                <w:szCs w:val="24"/>
+                <w:lang w:val="en-US"/>
+              </w:rPr>
+            </w:pPr>
+            <w:r>
+              <w:rPr>
+                <w:rFonts w:cstheme="minorHAnsi"/>
+                <w:bCs/>
+                <w:sz w:val="24"/>
+                <w:szCs w:val="24"/>
+                <w:lang w:val="en-US"/>
+              </w:rPr>
+              <w:t xml:space="preserve">Variable responsible for instantiating an arbitrator object. Used to modify your data by calling the update () function </w:t>
+            </w:r>
+            <w:proofErr w:type="spellStart"/>
+            <w:r>
+              <w:rPr>
+                <w:rFonts w:cstheme="minorHAnsi"/>
+                <w:bCs/>
+                <w:sz w:val="24"/>
+                <w:szCs w:val="24"/>
+                <w:lang w:val="en-US"/>
+              </w:rPr>
+              <w:t>arbitroDAO.php</w:t>
+            </w:r>
+            <w:proofErr w:type="spellEnd"/>
+            <w:r>
+              <w:rPr>
+                <w:rFonts w:cstheme="minorHAnsi"/>
+                <w:bCs/>
+                <w:sz w:val="24"/>
+                <w:szCs w:val="24"/>
+                <w:lang w:val="en-US"/>
+              </w:rPr>
+              <w:t xml:space="preserve"> class.</w:t>
+            </w:r>
+          </w:p>
+        </w:tc>
+        <w:tc>
+          <w:tcPr>
+            <w:tcW w:w="1701" w:type="dxa"/>
+          </w:tcPr>
+          <w:p>
+            <w:pPr>
+              <w:pStyle w:val="SemEspaamento"/>
+              <w:rPr>
+                <w:rFonts w:cstheme="minorHAnsi"/>
+                <w:bCs/>
+                <w:sz w:val="24"/>
+                <w:szCs w:val="24"/>
+                <w:lang w:val="en-US"/>
+              </w:rPr>
+            </w:pPr>
+          </w:p>
+        </w:tc>
+        <w:tc>
+          <w:tcPr>
+            <w:tcW w:w="1241" w:type="dxa"/>
+          </w:tcPr>
+          <w:p>
+            <w:pPr>
+              <w:pStyle w:val="SemEspaamento"/>
+              <w:rPr>
+                <w:rFonts w:cstheme="minorHAnsi"/>
+                <w:bCs/>
+                <w:sz w:val="24"/>
+                <w:szCs w:val="24"/>
+                <w:lang w:val="en-US"/>
+              </w:rPr>
+            </w:pPr>
+            <w:r>
+              <w:rPr>
+                <w:rFonts w:cstheme="minorHAnsi"/>
+                <w:bCs/>
+                <w:sz w:val="24"/>
+                <w:szCs w:val="24"/>
+                <w:lang w:val="en-US"/>
+              </w:rPr>
+              <w:t>String</w:t>
+            </w:r>
+          </w:p>
+        </w:tc>
+      </w:tr>
+      <w:tr>
+        <w:tc>
+          <w:tcPr>
+            <w:tcW w:w="2404" w:type="dxa"/>
+          </w:tcPr>
+          <w:p>
+            <w:pPr>
+              <w:pStyle w:val="SemEspaamento"/>
+              <w:rPr>
+                <w:rFonts w:cstheme="minorHAnsi"/>
+                <w:bCs/>
+                <w:sz w:val="24"/>
+                <w:szCs w:val="24"/>
+                <w:lang w:val="en-US"/>
+              </w:rPr>
+            </w:pPr>
+            <w:proofErr w:type="gramStart"/>
+            <w:r>
+              <w:rPr>
+                <w:rFonts w:cstheme="minorHAnsi"/>
+                <w:bCs/>
+                <w:sz w:val="24"/>
+                <w:szCs w:val="24"/>
+              </w:rPr>
+              <w:t>nome</w:t>
+            </w:r>
+            <w:proofErr w:type="gramEnd"/>
+          </w:p>
+        </w:tc>
+        <w:tc>
+          <w:tcPr>
+            <w:tcW w:w="3374" w:type="dxa"/>
+          </w:tcPr>
+          <w:p>
+            <w:pPr>
+              <w:pStyle w:val="SemEspaamento"/>
+              <w:jc w:val="both"/>
+              <w:rPr>
+                <w:rFonts w:cstheme="minorHAnsi"/>
+                <w:bCs/>
+                <w:sz w:val="24"/>
+                <w:szCs w:val="24"/>
+                <w:lang w:val="en-US"/>
+              </w:rPr>
+            </w:pPr>
+            <w:r>
+              <w:rPr>
+                <w:rFonts w:cstheme="minorHAnsi"/>
+                <w:bCs/>
+                <w:sz w:val="24"/>
+                <w:szCs w:val="24"/>
+                <w:lang w:val="en-US"/>
+              </w:rPr>
+              <w:t xml:space="preserve">Is the name of the </w:t>
+            </w:r>
+            <w:proofErr w:type="gramStart"/>
+            <w:r>
+              <w:rPr>
+                <w:rFonts w:cstheme="minorHAnsi"/>
+                <w:bCs/>
+                <w:sz w:val="24"/>
+                <w:szCs w:val="24"/>
+                <w:lang w:val="en-US"/>
+              </w:rPr>
+              <w:t>referee</w:t>
+            </w:r>
+            <w:r>
+              <w:rPr>
+                <w:rFonts w:cstheme="minorHAnsi"/>
+                <w:bCs/>
+                <w:sz w:val="24"/>
+                <w:szCs w:val="24"/>
+                <w:lang w:val="en-US"/>
+              </w:rPr>
+              <w:t>.</w:t>
+            </w:r>
+            <w:proofErr w:type="gramEnd"/>
+          </w:p>
+        </w:tc>
+        <w:tc>
+          <w:tcPr>
+            <w:tcW w:w="1701" w:type="dxa"/>
+          </w:tcPr>
+          <w:p>
+            <w:pPr>
+              <w:pStyle w:val="SemEspaamento"/>
+              <w:rPr>
+                <w:rFonts w:cstheme="minorHAnsi"/>
+                <w:bCs/>
+                <w:sz w:val="24"/>
+                <w:szCs w:val="24"/>
+                <w:lang w:val="en-US"/>
+              </w:rPr>
+            </w:pPr>
+          </w:p>
+        </w:tc>
+        <w:tc>
+          <w:tcPr>
+            <w:tcW w:w="1241" w:type="dxa"/>
+          </w:tcPr>
+          <w:p>
+            <w:pPr>
+              <w:pStyle w:val="SemEspaamento"/>
+              <w:rPr>
+                <w:rFonts w:cstheme="minorHAnsi"/>
+                <w:bCs/>
+                <w:sz w:val="24"/>
+                <w:szCs w:val="24"/>
+                <w:lang w:val="en-US"/>
+              </w:rPr>
+            </w:pPr>
+            <w:r>
+              <w:rPr>
+                <w:rFonts w:cstheme="minorHAnsi"/>
+                <w:bCs/>
+                <w:sz w:val="24"/>
+                <w:szCs w:val="24"/>
+                <w:lang w:val="en-US"/>
+              </w:rPr>
+              <w:t>String</w:t>
+            </w:r>
+          </w:p>
+        </w:tc>
+      </w:tr>
+      <w:tr>
+        <w:tc>
+          <w:tcPr>
+            <w:tcW w:w="2404" w:type="dxa"/>
+          </w:tcPr>
+          <w:p>
+            <w:pPr>
+              <w:pStyle w:val="SemEspaamento"/>
+              <w:rPr>
+                <w:rFonts w:cstheme="minorHAnsi"/>
+                <w:bCs/>
+                <w:sz w:val="24"/>
+                <w:szCs w:val="24"/>
+                <w:lang w:val="en-US"/>
+              </w:rPr>
+            </w:pPr>
+            <w:proofErr w:type="spellStart"/>
+            <w:r>
+              <w:rPr>
+                <w:rFonts w:cstheme="minorHAnsi"/>
+                <w:bCs/>
+                <w:sz w:val="24"/>
+                <w:szCs w:val="24"/>
+                <w:lang w:val="en-US"/>
+              </w:rPr>
+              <w:t>telefone</w:t>
+            </w:r>
+            <w:proofErr w:type="spellEnd"/>
+          </w:p>
+        </w:tc>
+        <w:tc>
+          <w:tcPr>
+            <w:tcW w:w="3374" w:type="dxa"/>
+          </w:tcPr>
+          <w:p>
+            <w:pPr>
+              <w:pStyle w:val="SemEspaamento"/>
+              <w:jc w:val="both"/>
+              <w:rPr>
+                <w:rFonts w:cstheme="minorHAnsi"/>
+                <w:bCs/>
+                <w:sz w:val="24"/>
+                <w:szCs w:val="24"/>
+                <w:lang w:val="en-US"/>
+              </w:rPr>
+            </w:pPr>
+            <w:r>
+              <w:rPr>
+                <w:rFonts w:cstheme="minorHAnsi"/>
+                <w:bCs/>
+                <w:sz w:val="24"/>
+                <w:szCs w:val="24"/>
+                <w:lang w:val="en-US"/>
+              </w:rPr>
+              <w:t>Is the phone of the referee</w:t>
+            </w:r>
+          </w:p>
+        </w:tc>
+        <w:tc>
+          <w:tcPr>
+            <w:tcW w:w="1701" w:type="dxa"/>
+          </w:tcPr>
+          <w:p>
+            <w:pPr>
+              <w:pStyle w:val="SemEspaamento"/>
+              <w:rPr>
+                <w:rFonts w:cstheme="minorHAnsi"/>
+                <w:bCs/>
+                <w:sz w:val="24"/>
+                <w:szCs w:val="24"/>
+                <w:lang w:val="en-US"/>
+              </w:rPr>
+            </w:pPr>
+          </w:p>
+        </w:tc>
+        <w:tc>
+          <w:tcPr>
+            <w:tcW w:w="1241" w:type="dxa"/>
+          </w:tcPr>
+          <w:p>
+            <w:pPr>
+              <w:pStyle w:val="SemEspaamento"/>
+              <w:rPr>
+                <w:rFonts w:cstheme="minorHAnsi"/>
+                <w:bCs/>
+                <w:sz w:val="24"/>
+                <w:szCs w:val="24"/>
+                <w:lang w:val="en-US"/>
+              </w:rPr>
+            </w:pPr>
+            <w:proofErr w:type="spellStart"/>
+            <w:r>
+              <w:rPr>
+                <w:rFonts w:cstheme="minorHAnsi"/>
+                <w:bCs/>
+                <w:sz w:val="24"/>
+                <w:szCs w:val="24"/>
+                <w:lang w:val="en-US"/>
+              </w:rPr>
+              <w:t>int</w:t>
+            </w:r>
+            <w:proofErr w:type="spellEnd"/>
+          </w:p>
+        </w:tc>
+      </w:tr>
+      <w:tr>
+        <w:tc>
+          <w:tcPr>
+            <w:tcW w:w="2404" w:type="dxa"/>
+          </w:tcPr>
+          <w:p>
+            <w:pPr>
+              <w:pStyle w:val="SemEspaamento"/>
+              <w:rPr>
+                <w:rFonts w:cstheme="minorHAnsi"/>
+                <w:bCs/>
+                <w:sz w:val="24"/>
+                <w:szCs w:val="24"/>
+                <w:lang w:val="en-US"/>
+              </w:rPr>
+            </w:pPr>
+            <w:proofErr w:type="spellStart"/>
+            <w:r>
+              <w:rPr>
+                <w:rFonts w:cstheme="minorHAnsi"/>
+                <w:bCs/>
+                <w:sz w:val="24"/>
+                <w:szCs w:val="24"/>
+                <w:lang w:val="en-US"/>
+              </w:rPr>
+              <w:t>cpf</w:t>
+            </w:r>
+            <w:proofErr w:type="spellEnd"/>
+          </w:p>
+        </w:tc>
+        <w:tc>
+          <w:tcPr>
+            <w:tcW w:w="3374" w:type="dxa"/>
+          </w:tcPr>
+          <w:p>
+            <w:pPr>
+              <w:pStyle w:val="SemEspaamento"/>
+              <w:jc w:val="both"/>
+              <w:rPr>
+                <w:rFonts w:cstheme="minorHAnsi"/>
+                <w:bCs/>
+                <w:sz w:val="24"/>
+                <w:szCs w:val="24"/>
+                <w:lang w:val="en-US"/>
+              </w:rPr>
+            </w:pPr>
+            <w:r>
+              <w:rPr>
+                <w:rFonts w:cstheme="minorHAnsi"/>
+                <w:bCs/>
+                <w:sz w:val="24"/>
+                <w:szCs w:val="24"/>
+                <w:lang w:val="en-US"/>
+              </w:rPr>
+              <w:t xml:space="preserve">Is the </w:t>
+            </w:r>
+            <w:proofErr w:type="spellStart"/>
+            <w:r>
+              <w:rPr>
+                <w:rFonts w:cstheme="minorHAnsi"/>
+                <w:bCs/>
+                <w:sz w:val="24"/>
+                <w:szCs w:val="24"/>
+                <w:lang w:val="en-US"/>
+              </w:rPr>
+              <w:t>cpf</w:t>
+            </w:r>
+            <w:proofErr w:type="spellEnd"/>
+            <w:r>
+              <w:rPr>
+                <w:rFonts w:cstheme="minorHAnsi"/>
+                <w:bCs/>
+                <w:sz w:val="24"/>
+                <w:szCs w:val="24"/>
+                <w:lang w:val="en-US"/>
+              </w:rPr>
+              <w:t xml:space="preserve"> of the referee</w:t>
+            </w:r>
+          </w:p>
+        </w:tc>
+        <w:tc>
+          <w:tcPr>
+            <w:tcW w:w="1701" w:type="dxa"/>
+          </w:tcPr>
+          <w:p>
+            <w:pPr>
+              <w:pStyle w:val="SemEspaamento"/>
+              <w:rPr>
+                <w:rFonts w:cstheme="minorHAnsi"/>
+                <w:bCs/>
+                <w:sz w:val="24"/>
+                <w:szCs w:val="24"/>
+                <w:lang w:val="en-US"/>
+              </w:rPr>
+            </w:pPr>
+          </w:p>
+        </w:tc>
+        <w:tc>
+          <w:tcPr>
+            <w:tcW w:w="1241" w:type="dxa"/>
+          </w:tcPr>
+          <w:p>
+            <w:pPr>
+              <w:pStyle w:val="SemEspaamento"/>
+              <w:rPr>
+                <w:rFonts w:cstheme="minorHAnsi"/>
+                <w:bCs/>
+                <w:sz w:val="24"/>
+                <w:szCs w:val="24"/>
+                <w:lang w:val="en-US"/>
+              </w:rPr>
+            </w:pPr>
+            <w:r>
+              <w:rPr>
+                <w:rFonts w:cstheme="minorHAnsi"/>
+                <w:bCs/>
+                <w:sz w:val="24"/>
+                <w:szCs w:val="24"/>
+                <w:lang w:val="en-US"/>
+              </w:rPr>
+              <w:t>String</w:t>
+            </w:r>
             <w:bookmarkStart w:id="0" w:name="_GoBack"/>
             <w:bookmarkEnd w:id="0"/>
           </w:p>
@@ -205,6 +1778,7 @@
                 <w:bCs/>
                 <w:sz w:val="24"/>
                 <w:szCs w:val="24"/>
+                <w:lang w:val="en-US"/>
               </w:rPr>
             </w:pPr>
             <w:proofErr w:type="spellStart"/>
@@ -216,102 +1790,81 @@
                 <w:sz w:val="24"/>
                 <w:szCs w:val="24"/>
               </w:rPr>
+              <w:t>dadosArbitro</w:t>
+            </w:r>
+            <w:proofErr w:type="spellEnd"/>
+            <w:proofErr w:type="gramEnd"/>
+          </w:p>
+        </w:tc>
+        <w:tc>
+          <w:tcPr>
+            <w:tcW w:w="3374" w:type="dxa"/>
+          </w:tcPr>
+          <w:p>
+            <w:pPr>
+              <w:pStyle w:val="SemEspaamento"/>
+              <w:jc w:val="both"/>
+              <w:rPr>
+                <w:rFonts w:cstheme="minorHAnsi"/>
+                <w:bCs/>
+                <w:sz w:val="24"/>
+                <w:szCs w:val="24"/>
+                <w:lang w:val="en-US"/>
+              </w:rPr>
+            </w:pPr>
+            <w:r>
+              <w:rPr>
+                <w:rFonts w:cstheme="minorHAnsi"/>
+                <w:bCs/>
+                <w:sz w:val="24"/>
+                <w:szCs w:val="24"/>
+                <w:lang w:val="en-US"/>
+              </w:rPr>
+              <w:t xml:space="preserve">Variable that receives data from a referee as name, </w:t>
+            </w:r>
+            <w:proofErr w:type="spellStart"/>
+            <w:r>
+              <w:rPr>
+                <w:rFonts w:cstheme="minorHAnsi"/>
+                <w:bCs/>
+                <w:sz w:val="24"/>
+                <w:szCs w:val="24"/>
+                <w:lang w:val="en-US"/>
+              </w:rPr>
+              <w:t>ssn</w:t>
+            </w:r>
+            <w:proofErr w:type="spellEnd"/>
+            <w:r>
+              <w:rPr>
+                <w:rFonts w:cstheme="minorHAnsi"/>
+                <w:bCs/>
+                <w:sz w:val="24"/>
+                <w:szCs w:val="24"/>
+                <w:lang w:val="en-US"/>
+              </w:rPr>
+              <w:t xml:space="preserve"> and phone number to be saved in the system. Sends the new data from registered arbitrator for the function insert () </w:t>
+            </w:r>
+            <w:proofErr w:type="spellStart"/>
+            <w:r>
+              <w:rPr>
+                <w:rFonts w:cstheme="minorHAnsi"/>
+                <w:bCs/>
+                <w:sz w:val="24"/>
+                <w:szCs w:val="24"/>
+                <w:lang w:val="en-US"/>
+              </w:rPr>
               <w:t>arbitroDAO</w:t>
             </w:r>
             <w:proofErr w:type="spellEnd"/>
-            <w:proofErr w:type="gramEnd"/>
-          </w:p>
-        </w:tc>
-        <w:tc>
-          <w:tcPr>
-            <w:tcW w:w="3374" w:type="dxa"/>
-          </w:tcPr>
-          <w:p>
-            <w:pPr>
-              <w:pStyle w:val="SemEspaamento"/>
-              <w:rPr>
-                <w:rFonts w:cstheme="minorHAnsi"/>
-                <w:bCs/>
-                <w:sz w:val="24"/>
-                <w:szCs w:val="24"/>
-                <w:lang w:val="en-US"/>
-              </w:rPr>
-            </w:pPr>
-            <w:r>
-              <w:rPr>
-                <w:rFonts w:cstheme="minorHAnsi"/>
-                <w:bCs/>
-                <w:sz w:val="24"/>
-                <w:szCs w:val="24"/>
-                <w:lang w:val="en-US"/>
-              </w:rPr>
-              <w:t xml:space="preserve">Private variable, used to instantiate the class </w:t>
-            </w:r>
-            <w:proofErr w:type="spellStart"/>
-            <w:r>
-              <w:rPr>
-                <w:rFonts w:cstheme="minorHAnsi"/>
-                <w:bCs/>
-                <w:sz w:val="24"/>
-                <w:szCs w:val="24"/>
-                <w:lang w:val="en-US"/>
-              </w:rPr>
-              <w:t>arbitroDAO</w:t>
-            </w:r>
-            <w:proofErr w:type="spellEnd"/>
-            <w:r>
-              <w:rPr>
-                <w:rFonts w:cstheme="minorHAnsi"/>
-                <w:bCs/>
-                <w:sz w:val="24"/>
-                <w:szCs w:val="24"/>
-                <w:lang w:val="en-US"/>
-              </w:rPr>
-              <w:t xml:space="preserve"> () within the constructor of the class </w:t>
-            </w:r>
-            <w:proofErr w:type="spellStart"/>
-            <w:r>
-              <w:rPr>
-                <w:rFonts w:cstheme="minorHAnsi"/>
-                <w:bCs/>
-                <w:sz w:val="24"/>
-                <w:szCs w:val="24"/>
-                <w:lang w:val="en-US"/>
-              </w:rPr>
-              <w:t>ArbitroController</w:t>
-            </w:r>
-            <w:proofErr w:type="spellEnd"/>
-            <w:r>
-              <w:rPr>
-                <w:rFonts w:cstheme="minorHAnsi"/>
-                <w:bCs/>
-                <w:sz w:val="24"/>
-                <w:szCs w:val="24"/>
-                <w:lang w:val="en-US"/>
-              </w:rPr>
-              <w:t xml:space="preserve">. Variable used to access the </w:t>
-            </w:r>
-            <w:proofErr w:type="spellStart"/>
-            <w:r>
-              <w:rPr>
-                <w:rFonts w:cstheme="minorHAnsi"/>
-                <w:bCs/>
-                <w:sz w:val="24"/>
-                <w:szCs w:val="24"/>
-                <w:lang w:val="en-US"/>
-              </w:rPr>
-              <w:t>listarTodos</w:t>
-            </w:r>
-            <w:proofErr w:type="spellEnd"/>
-            <w:r>
-              <w:rPr>
-                <w:rFonts w:cstheme="minorHAnsi"/>
-                <w:bCs/>
-                <w:sz w:val="24"/>
-                <w:szCs w:val="24"/>
-                <w:lang w:val="en-US"/>
-              </w:rPr>
-              <w:t xml:space="preserve"> () method where and listing all data referees registered in the system.</w:t>
+            <w:r>
+              <w:rPr>
+                <w:rFonts w:cstheme="minorHAnsi"/>
+                <w:bCs/>
+                <w:sz w:val="24"/>
+                <w:szCs w:val="24"/>
+                <w:lang w:val="en-US"/>
+              </w:rPr>
+              <w:t xml:space="preserve"> in this class.</w:t>
             </w:r>
           </w:p>
         </w:tc>
@@ -347,1446 +1900,16 @@
                 <w:lang w:val="en-US"/>
               </w:rPr>
             </w:pPr>
-          </w:p>
-        </w:tc>
-      </w:tr>
-      <w:tr>
-        <w:tc>
-          <w:tcPr>
-            <w:tcW w:w="2404" w:type="dxa"/>
-          </w:tcPr>
-          <w:p>
-            <w:pPr>
-              <w:pStyle w:val="SemEspaamento"/>
-              <w:rPr>
-                <w:rFonts w:cstheme="minorHAnsi"/>
-                <w:bCs/>
-                <w:sz w:val="24"/>
-                <w:szCs w:val="24"/>
-                <w:lang w:val="en-US"/>
-              </w:rPr>
-            </w:pPr>
-            <w:proofErr w:type="spellStart"/>
-            <w:proofErr w:type="gramStart"/>
-            <w:r>
-              <w:rPr>
-                <w:rFonts w:cstheme="minorHAnsi"/>
-                <w:bCs/>
-                <w:sz w:val="24"/>
-                <w:szCs w:val="24"/>
-              </w:rPr>
-              <w:t>dadosArbitro</w:t>
-            </w:r>
-            <w:proofErr w:type="spellEnd"/>
-            <w:proofErr w:type="gramEnd"/>
-          </w:p>
-        </w:tc>
-        <w:tc>
-          <w:tcPr>
-            <w:tcW w:w="3374" w:type="dxa"/>
-          </w:tcPr>
-          <w:p>
-            <w:pPr>
-              <w:pStyle w:val="SemEspaamento"/>
-              <w:rPr>
-                <w:rFonts w:cstheme="minorHAnsi"/>
-                <w:bCs/>
-                <w:sz w:val="24"/>
-                <w:szCs w:val="24"/>
-                <w:lang w:val="en-US"/>
-              </w:rPr>
-            </w:pPr>
-            <w:r>
-              <w:rPr>
-                <w:rFonts w:cstheme="minorHAnsi"/>
-                <w:bCs/>
-                <w:sz w:val="24"/>
-                <w:szCs w:val="24"/>
-                <w:lang w:val="en-US"/>
-              </w:rPr>
-              <w:t>Referee and the referee data type used to instantiate the arbitrator () class.</w:t>
-            </w:r>
-          </w:p>
-        </w:tc>
-        <w:tc>
-          <w:tcPr>
-            <w:tcW w:w="1701" w:type="dxa"/>
-          </w:tcPr>
-          <w:p>
-            <w:pPr>
-              <w:pStyle w:val="SemEspaamento"/>
-              <w:rPr>
-                <w:rFonts w:cstheme="minorHAnsi"/>
-                <w:bCs/>
-                <w:sz w:val="24"/>
-                <w:szCs w:val="24"/>
-                <w:lang w:val="en-US"/>
-              </w:rPr>
-            </w:pPr>
-          </w:p>
-        </w:tc>
-        <w:tc>
-          <w:tcPr>
-            <w:tcW w:w="1241" w:type="dxa"/>
-          </w:tcPr>
-          <w:p>
-            <w:pPr>
-              <w:pStyle w:val="SemEspaamento"/>
-              <w:rPr>
-                <w:rFonts w:cstheme="minorHAnsi"/>
-                <w:bCs/>
-                <w:sz w:val="24"/>
-                <w:szCs w:val="24"/>
-                <w:lang w:val="en-US"/>
-              </w:rPr>
-            </w:pPr>
-          </w:p>
-        </w:tc>
-      </w:tr>
-      <w:tr>
-        <w:tc>
-          <w:tcPr>
-            <w:tcW w:w="2404" w:type="dxa"/>
-          </w:tcPr>
-          <w:p>
-            <w:pPr>
-              <w:pStyle w:val="SemEspaamento"/>
-              <w:rPr>
-                <w:rFonts w:cstheme="minorHAnsi"/>
-                <w:bCs/>
-                <w:sz w:val="24"/>
-                <w:szCs w:val="24"/>
-                <w:lang w:val="en-US"/>
-              </w:rPr>
-            </w:pPr>
-            <w:proofErr w:type="spellStart"/>
-            <w:proofErr w:type="gramStart"/>
-            <w:r>
-              <w:rPr>
-                <w:rFonts w:cstheme="minorHAnsi"/>
-                <w:bCs/>
-                <w:sz w:val="24"/>
-                <w:szCs w:val="24"/>
-              </w:rPr>
-              <w:t>arrayDadosArbitro</w:t>
-            </w:r>
-            <w:proofErr w:type="spellEnd"/>
-            <w:proofErr w:type="gramEnd"/>
-          </w:p>
-        </w:tc>
-        <w:tc>
-          <w:tcPr>
-            <w:tcW w:w="3374" w:type="dxa"/>
-          </w:tcPr>
-          <w:p>
-            <w:pPr>
-              <w:pStyle w:val="SemEspaamento"/>
-              <w:rPr>
-                <w:rFonts w:cstheme="minorHAnsi"/>
-                <w:bCs/>
-                <w:sz w:val="24"/>
-                <w:szCs w:val="24"/>
-                <w:lang w:val="en-US"/>
-              </w:rPr>
-            </w:pPr>
-            <w:r>
-              <w:rPr>
-                <w:rFonts w:cstheme="minorHAnsi"/>
-                <w:bCs/>
-                <w:sz w:val="24"/>
-                <w:szCs w:val="24"/>
-                <w:lang w:val="en-US"/>
-              </w:rPr>
-              <w:t xml:space="preserve">Variable responsible for storing all the data already stored in the system arbiters using </w:t>
-            </w:r>
-            <w:proofErr w:type="spellStart"/>
-            <w:r>
-              <w:rPr>
-                <w:rFonts w:cstheme="minorHAnsi"/>
-                <w:bCs/>
-                <w:sz w:val="24"/>
-                <w:szCs w:val="24"/>
-                <w:lang w:val="en-US"/>
-              </w:rPr>
-              <w:t>listarTodos</w:t>
-            </w:r>
-            <w:proofErr w:type="spellEnd"/>
-            <w:r>
-              <w:rPr>
-                <w:rFonts w:cstheme="minorHAnsi"/>
-                <w:bCs/>
-                <w:sz w:val="24"/>
-                <w:szCs w:val="24"/>
-                <w:lang w:val="en-US"/>
-              </w:rPr>
-              <w:t xml:space="preserve"> () method that is in </w:t>
-            </w:r>
-            <w:proofErr w:type="spellStart"/>
-            <w:r>
-              <w:rPr>
-                <w:rFonts w:cstheme="minorHAnsi"/>
-                <w:bCs/>
-                <w:sz w:val="24"/>
-                <w:szCs w:val="24"/>
-                <w:lang w:val="en-US"/>
-              </w:rPr>
-              <w:t>ArbitroDao</w:t>
-            </w:r>
-            <w:proofErr w:type="spellEnd"/>
-            <w:r>
-              <w:rPr>
-                <w:rFonts w:cstheme="minorHAnsi"/>
-                <w:bCs/>
-                <w:sz w:val="24"/>
-                <w:szCs w:val="24"/>
-                <w:lang w:val="en-US"/>
-              </w:rPr>
-              <w:t xml:space="preserve"> () class. The </w:t>
-            </w:r>
-            <w:proofErr w:type="spellStart"/>
-            <w:r>
-              <w:rPr>
-                <w:rFonts w:cstheme="minorHAnsi"/>
-                <w:bCs/>
-                <w:sz w:val="24"/>
-                <w:szCs w:val="24"/>
-                <w:lang w:val="en-US"/>
-              </w:rPr>
-              <w:t>listarTodos</w:t>
-            </w:r>
-            <w:proofErr w:type="spellEnd"/>
-            <w:r>
-              <w:rPr>
-                <w:rFonts w:cstheme="minorHAnsi"/>
-                <w:bCs/>
-                <w:sz w:val="24"/>
-                <w:szCs w:val="24"/>
-                <w:lang w:val="en-US"/>
-              </w:rPr>
-              <w:t xml:space="preserve"> () method that takes all data stored in the database of referees</w:t>
-            </w:r>
-          </w:p>
-        </w:tc>
-        <w:tc>
-          <w:tcPr>
-            <w:tcW w:w="1701" w:type="dxa"/>
-          </w:tcPr>
-          <w:p>
-            <w:pPr>
-              <w:pStyle w:val="SemEspaamento"/>
-              <w:rPr>
-                <w:rFonts w:cstheme="minorHAnsi"/>
-                <w:bCs/>
-                <w:sz w:val="24"/>
-                <w:szCs w:val="24"/>
-                <w:lang w:val="en-US"/>
-              </w:rPr>
-            </w:pPr>
-          </w:p>
-        </w:tc>
-        <w:tc>
-          <w:tcPr>
-            <w:tcW w:w="1241" w:type="dxa"/>
-          </w:tcPr>
-          <w:p>
-            <w:pPr>
-              <w:pStyle w:val="SemEspaamento"/>
-              <w:rPr>
-                <w:rFonts w:cstheme="minorHAnsi"/>
-                <w:bCs/>
-                <w:sz w:val="24"/>
-                <w:szCs w:val="24"/>
-                <w:lang w:val="en-US"/>
-              </w:rPr>
-            </w:pPr>
-          </w:p>
-        </w:tc>
-      </w:tr>
-      <w:tr>
-        <w:tc>
-          <w:tcPr>
-            <w:tcW w:w="2404" w:type="dxa"/>
-          </w:tcPr>
-          <w:p>
-            <w:pPr>
-              <w:pStyle w:val="SemEspaamento"/>
-              <w:rPr>
-                <w:rFonts w:cstheme="minorHAnsi"/>
-                <w:bCs/>
-                <w:sz w:val="24"/>
-                <w:szCs w:val="24"/>
-                <w:lang w:val="en-US"/>
-              </w:rPr>
-            </w:pPr>
-            <w:proofErr w:type="spellStart"/>
-            <w:proofErr w:type="gramStart"/>
-            <w:r>
-              <w:rPr>
-                <w:rFonts w:cstheme="minorHAnsi"/>
-                <w:bCs/>
-                <w:sz w:val="24"/>
-                <w:szCs w:val="24"/>
-              </w:rPr>
-              <w:t>dadosArbitro</w:t>
-            </w:r>
-            <w:proofErr w:type="spellEnd"/>
-            <w:proofErr w:type="gramEnd"/>
-          </w:p>
-        </w:tc>
-        <w:tc>
-          <w:tcPr>
-            <w:tcW w:w="3374" w:type="dxa"/>
-          </w:tcPr>
-          <w:p>
-            <w:pPr>
-              <w:pStyle w:val="SemEspaamento"/>
-              <w:rPr>
-                <w:rFonts w:cstheme="minorHAnsi"/>
-                <w:bCs/>
-                <w:sz w:val="24"/>
-                <w:szCs w:val="24"/>
-                <w:lang w:val="en-US"/>
-              </w:rPr>
-            </w:pPr>
-            <w:r>
-              <w:rPr>
-                <w:rFonts w:cstheme="minorHAnsi"/>
-                <w:bCs/>
-                <w:sz w:val="24"/>
-                <w:szCs w:val="24"/>
-                <w:lang w:val="en-US"/>
-              </w:rPr>
-              <w:t xml:space="preserve">Variable responsible for receiving data from each referee stored in vector </w:t>
-            </w:r>
-            <w:proofErr w:type="spellStart"/>
-            <w:r>
-              <w:rPr>
-                <w:rFonts w:cstheme="minorHAnsi"/>
-                <w:bCs/>
-                <w:sz w:val="24"/>
-                <w:szCs w:val="24"/>
-                <w:lang w:val="en-US"/>
-              </w:rPr>
-              <w:t>arrayDadosArbitro</w:t>
-            </w:r>
-            <w:proofErr w:type="spellEnd"/>
-            <w:r>
-              <w:rPr>
-                <w:rFonts w:cstheme="minorHAnsi"/>
-                <w:bCs/>
-                <w:sz w:val="24"/>
-                <w:szCs w:val="24"/>
-                <w:lang w:val="en-US"/>
-              </w:rPr>
-              <w:t xml:space="preserve"> variables () individually, </w:t>
-            </w:r>
-            <w:proofErr w:type="spellStart"/>
-            <w:r>
-              <w:rPr>
-                <w:rFonts w:cstheme="minorHAnsi"/>
-                <w:bCs/>
-                <w:sz w:val="24"/>
-                <w:szCs w:val="24"/>
-                <w:lang w:val="en-US"/>
-              </w:rPr>
-              <w:t>ie</w:t>
-            </w:r>
-            <w:proofErr w:type="spellEnd"/>
-            <w:r>
-              <w:rPr>
-                <w:rFonts w:cstheme="minorHAnsi"/>
-                <w:bCs/>
-                <w:sz w:val="24"/>
-                <w:szCs w:val="24"/>
-                <w:lang w:val="en-US"/>
-              </w:rPr>
-              <w:t xml:space="preserve"> it stores the data of a single arbitrator.</w:t>
-            </w:r>
-          </w:p>
-        </w:tc>
-        <w:tc>
-          <w:tcPr>
-            <w:tcW w:w="1701" w:type="dxa"/>
-          </w:tcPr>
-          <w:p>
-            <w:pPr>
-              <w:pStyle w:val="SemEspaamento"/>
-              <w:rPr>
-                <w:rFonts w:cstheme="minorHAnsi"/>
-                <w:bCs/>
-                <w:sz w:val="24"/>
-                <w:szCs w:val="24"/>
-                <w:lang w:val="en-US"/>
-              </w:rPr>
-            </w:pPr>
-          </w:p>
-        </w:tc>
-        <w:tc>
-          <w:tcPr>
-            <w:tcW w:w="1241" w:type="dxa"/>
-          </w:tcPr>
-          <w:p>
-            <w:pPr>
-              <w:pStyle w:val="SemEspaamento"/>
-              <w:rPr>
-                <w:rFonts w:cstheme="minorHAnsi"/>
-                <w:bCs/>
-                <w:sz w:val="24"/>
-                <w:szCs w:val="24"/>
-                <w:lang w:val="en-US"/>
-              </w:rPr>
-            </w:pPr>
-          </w:p>
-        </w:tc>
-      </w:tr>
-      <w:tr>
-        <w:tc>
-          <w:tcPr>
-            <w:tcW w:w="2404" w:type="dxa"/>
-          </w:tcPr>
-          <w:p>
-            <w:pPr>
-              <w:pStyle w:val="SemEspaamento"/>
-              <w:rPr>
-                <w:rFonts w:cstheme="minorHAnsi"/>
-                <w:bCs/>
-                <w:sz w:val="24"/>
-                <w:szCs w:val="24"/>
-                <w:lang w:val="en-US"/>
-              </w:rPr>
-            </w:pPr>
-            <w:proofErr w:type="spellStart"/>
-            <w:proofErr w:type="gramStart"/>
-            <w:r>
-              <w:rPr>
-                <w:rFonts w:cstheme="minorHAnsi"/>
-                <w:bCs/>
-                <w:sz w:val="24"/>
-                <w:szCs w:val="24"/>
-              </w:rPr>
-              <w:t>dadosArbitro</w:t>
-            </w:r>
-            <w:proofErr w:type="spellEnd"/>
-            <w:proofErr w:type="gramEnd"/>
-          </w:p>
-        </w:tc>
-        <w:tc>
-          <w:tcPr>
-            <w:tcW w:w="3374" w:type="dxa"/>
-          </w:tcPr>
-          <w:p>
-            <w:pPr>
-              <w:pStyle w:val="SemEspaamento"/>
-              <w:rPr>
-                <w:rFonts w:cstheme="minorHAnsi"/>
-                <w:bCs/>
-                <w:sz w:val="24"/>
-                <w:szCs w:val="24"/>
-                <w:lang w:val="en-US"/>
-              </w:rPr>
-            </w:pPr>
-            <w:r>
-              <w:rPr>
-                <w:rFonts w:cstheme="minorHAnsi"/>
-                <w:bCs/>
-                <w:sz w:val="24"/>
-                <w:szCs w:val="24"/>
-                <w:lang w:val="en-US"/>
-              </w:rPr>
-              <w:t xml:space="preserve">Variable responsible for storing all the data present in </w:t>
-            </w:r>
-            <w:proofErr w:type="spellStart"/>
-            <w:r>
-              <w:rPr>
-                <w:rFonts w:cstheme="minorHAnsi"/>
-                <w:bCs/>
-                <w:sz w:val="24"/>
-                <w:szCs w:val="24"/>
-                <w:lang w:val="en-US"/>
-              </w:rPr>
-              <w:t>consultarPorId</w:t>
-            </w:r>
-            <w:proofErr w:type="spellEnd"/>
-            <w:r>
-              <w:rPr>
-                <w:rFonts w:cstheme="minorHAnsi"/>
-                <w:bCs/>
-                <w:sz w:val="24"/>
-                <w:szCs w:val="24"/>
-                <w:lang w:val="en-US"/>
-              </w:rPr>
-              <w:t xml:space="preserve"> (id) function.</w:t>
-            </w:r>
-          </w:p>
-        </w:tc>
-        <w:tc>
-          <w:tcPr>
-            <w:tcW w:w="1701" w:type="dxa"/>
-          </w:tcPr>
-          <w:p>
-            <w:pPr>
-              <w:pStyle w:val="SemEspaamento"/>
-              <w:rPr>
-                <w:rFonts w:cstheme="minorHAnsi"/>
-                <w:bCs/>
-                <w:sz w:val="24"/>
-                <w:szCs w:val="24"/>
-                <w:lang w:val="en-US"/>
-              </w:rPr>
-            </w:pPr>
-          </w:p>
-        </w:tc>
-        <w:tc>
-          <w:tcPr>
-            <w:tcW w:w="1241" w:type="dxa"/>
-          </w:tcPr>
-          <w:p>
-            <w:pPr>
-              <w:pStyle w:val="SemEspaamento"/>
-              <w:rPr>
-                <w:rFonts w:cstheme="minorHAnsi"/>
-                <w:bCs/>
-                <w:sz w:val="24"/>
-                <w:szCs w:val="24"/>
-                <w:lang w:val="en-US"/>
-              </w:rPr>
-            </w:pPr>
-          </w:p>
-        </w:tc>
-      </w:tr>
-      <w:tr>
-        <w:tc>
-          <w:tcPr>
-            <w:tcW w:w="2404" w:type="dxa"/>
-          </w:tcPr>
-          <w:p>
-            <w:pPr>
-              <w:pStyle w:val="SemEspaamento"/>
-              <w:rPr>
-                <w:rFonts w:cstheme="minorHAnsi"/>
-                <w:bCs/>
-                <w:sz w:val="24"/>
-                <w:szCs w:val="24"/>
-              </w:rPr>
-            </w:pPr>
-            <w:proofErr w:type="spellStart"/>
-            <w:proofErr w:type="gramStart"/>
-            <w:r>
-              <w:rPr>
-                <w:rFonts w:cstheme="minorHAnsi"/>
-                <w:bCs/>
-                <w:sz w:val="24"/>
-                <w:szCs w:val="24"/>
-              </w:rPr>
-              <w:t>arrayDados</w:t>
-            </w:r>
-            <w:proofErr w:type="spellEnd"/>
-            <w:proofErr w:type="gramEnd"/>
-            <w:r>
-              <w:rPr>
-                <w:rFonts w:cstheme="minorHAnsi"/>
-                <w:bCs/>
-                <w:sz w:val="24"/>
-                <w:szCs w:val="24"/>
-              </w:rPr>
-              <w:t>['nome']</w:t>
-            </w:r>
-          </w:p>
-        </w:tc>
-        <w:tc>
-          <w:tcPr>
-            <w:tcW w:w="3374" w:type="dxa"/>
-          </w:tcPr>
-          <w:p>
-            <w:pPr>
-              <w:pStyle w:val="SemEspaamento"/>
-              <w:jc w:val="both"/>
-              <w:rPr>
-                <w:rFonts w:cstheme="minorHAnsi"/>
-                <w:bCs/>
-                <w:sz w:val="24"/>
-                <w:szCs w:val="24"/>
-                <w:lang w:val="en-US"/>
-              </w:rPr>
-            </w:pPr>
-            <w:r>
-              <w:rPr>
-                <w:rFonts w:cstheme="minorHAnsi"/>
-                <w:bCs/>
-                <w:sz w:val="24"/>
-                <w:szCs w:val="24"/>
-                <w:lang w:val="en-US"/>
-              </w:rPr>
-              <w:t>Variable responsible for storing the name of the technician found by the function.</w:t>
-            </w:r>
-          </w:p>
-        </w:tc>
-        <w:tc>
-          <w:tcPr>
-            <w:tcW w:w="1701" w:type="dxa"/>
-          </w:tcPr>
-          <w:p>
-            <w:pPr>
-              <w:pStyle w:val="SemEspaamento"/>
-              <w:rPr>
-                <w:rFonts w:cstheme="minorHAnsi"/>
-                <w:bCs/>
-                <w:sz w:val="24"/>
-                <w:szCs w:val="24"/>
-                <w:lang w:val="en-US"/>
-              </w:rPr>
-            </w:pPr>
-          </w:p>
-        </w:tc>
-        <w:tc>
-          <w:tcPr>
-            <w:tcW w:w="1241" w:type="dxa"/>
-          </w:tcPr>
-          <w:p>
-            <w:pPr>
-              <w:pStyle w:val="SemEspaamento"/>
-              <w:rPr>
-                <w:rFonts w:cstheme="minorHAnsi"/>
-                <w:bCs/>
-                <w:sz w:val="24"/>
-                <w:szCs w:val="24"/>
-                <w:lang w:val="en-US"/>
-              </w:rPr>
-            </w:pPr>
-          </w:p>
-        </w:tc>
-      </w:tr>
-      <w:tr>
-        <w:tc>
-          <w:tcPr>
-            <w:tcW w:w="2404" w:type="dxa"/>
-          </w:tcPr>
-          <w:p>
-            <w:pPr>
-              <w:pStyle w:val="SemEspaamento"/>
-              <w:rPr>
-                <w:rFonts w:cstheme="minorHAnsi"/>
-                <w:bCs/>
-                <w:sz w:val="24"/>
-                <w:szCs w:val="24"/>
-              </w:rPr>
-            </w:pPr>
-            <w:proofErr w:type="spellStart"/>
-            <w:proofErr w:type="gramStart"/>
-            <w:r>
-              <w:rPr>
-                <w:rFonts w:cstheme="minorHAnsi"/>
-                <w:bCs/>
-                <w:sz w:val="24"/>
-                <w:szCs w:val="24"/>
-              </w:rPr>
-              <w:t>arrayDados</w:t>
-            </w:r>
-            <w:proofErr w:type="spellEnd"/>
-            <w:proofErr w:type="gramEnd"/>
-            <w:r>
-              <w:rPr>
-                <w:rFonts w:cstheme="minorHAnsi"/>
-                <w:bCs/>
-                <w:sz w:val="24"/>
-                <w:szCs w:val="24"/>
-              </w:rPr>
-              <w:t>['telefone']</w:t>
-            </w:r>
-          </w:p>
-        </w:tc>
-        <w:tc>
-          <w:tcPr>
-            <w:tcW w:w="3374" w:type="dxa"/>
-          </w:tcPr>
-          <w:p>
-            <w:pPr>
-              <w:pStyle w:val="SemEspaamento"/>
-              <w:jc w:val="both"/>
-              <w:rPr>
-                <w:rFonts w:cstheme="minorHAnsi"/>
-                <w:bCs/>
-                <w:sz w:val="24"/>
-                <w:szCs w:val="24"/>
-                <w:lang w:val="en-US"/>
-              </w:rPr>
-            </w:pPr>
-            <w:r>
-              <w:rPr>
-                <w:rFonts w:cstheme="minorHAnsi"/>
-                <w:bCs/>
-                <w:sz w:val="24"/>
-                <w:szCs w:val="24"/>
-                <w:lang w:val="en-US"/>
-              </w:rPr>
-              <w:t>Variable responsible for storing the telephone found by technical function.</w:t>
-            </w:r>
-          </w:p>
-        </w:tc>
-        <w:tc>
-          <w:tcPr>
-            <w:tcW w:w="1701" w:type="dxa"/>
-          </w:tcPr>
-          <w:p>
-            <w:pPr>
-              <w:pStyle w:val="SemEspaamento"/>
-              <w:rPr>
-                <w:rFonts w:cstheme="minorHAnsi"/>
-                <w:bCs/>
-                <w:sz w:val="24"/>
-                <w:szCs w:val="24"/>
-                <w:lang w:val="en-US"/>
-              </w:rPr>
-            </w:pPr>
-          </w:p>
-        </w:tc>
-        <w:tc>
-          <w:tcPr>
-            <w:tcW w:w="1241" w:type="dxa"/>
-          </w:tcPr>
-          <w:p>
-            <w:pPr>
-              <w:pStyle w:val="SemEspaamento"/>
-              <w:rPr>
-                <w:rFonts w:cstheme="minorHAnsi"/>
-                <w:bCs/>
-                <w:sz w:val="24"/>
-                <w:szCs w:val="24"/>
-                <w:lang w:val="en-US"/>
-              </w:rPr>
-            </w:pPr>
-          </w:p>
-        </w:tc>
-      </w:tr>
-      <w:tr>
-        <w:tc>
-          <w:tcPr>
-            <w:tcW w:w="2404" w:type="dxa"/>
-          </w:tcPr>
-          <w:p>
-            <w:pPr>
-              <w:pStyle w:val="SemEspaamento"/>
-              <w:rPr>
-                <w:rFonts w:cstheme="minorHAnsi"/>
-                <w:bCs/>
-                <w:sz w:val="24"/>
-                <w:szCs w:val="24"/>
-                <w:lang w:val="en-US"/>
-              </w:rPr>
-            </w:pPr>
-            <w:proofErr w:type="spellStart"/>
-            <w:proofErr w:type="gramStart"/>
-            <w:r>
-              <w:rPr>
-                <w:rFonts w:cstheme="minorHAnsi"/>
-                <w:bCs/>
-                <w:sz w:val="24"/>
-                <w:szCs w:val="24"/>
-              </w:rPr>
-              <w:t>arrayDados</w:t>
-            </w:r>
-            <w:proofErr w:type="spellEnd"/>
-            <w:proofErr w:type="gramEnd"/>
-            <w:r>
-              <w:rPr>
-                <w:rFonts w:cstheme="minorHAnsi"/>
-                <w:bCs/>
-                <w:sz w:val="24"/>
-                <w:szCs w:val="24"/>
-              </w:rPr>
-              <w:t>['</w:t>
-            </w:r>
-            <w:proofErr w:type="spellStart"/>
-            <w:r>
-              <w:rPr>
-                <w:rFonts w:cstheme="minorHAnsi"/>
-                <w:bCs/>
-                <w:sz w:val="24"/>
-                <w:szCs w:val="24"/>
-              </w:rPr>
-              <w:t>cpf</w:t>
-            </w:r>
-            <w:proofErr w:type="spellEnd"/>
-            <w:r>
-              <w:rPr>
-                <w:rFonts w:cstheme="minorHAnsi"/>
-                <w:bCs/>
-                <w:sz w:val="24"/>
-                <w:szCs w:val="24"/>
-              </w:rPr>
-              <w:t>']</w:t>
-            </w:r>
-          </w:p>
-        </w:tc>
-        <w:tc>
-          <w:tcPr>
-            <w:tcW w:w="3374" w:type="dxa"/>
-          </w:tcPr>
-          <w:p>
-            <w:pPr>
-              <w:pStyle w:val="SemEspaamento"/>
-              <w:jc w:val="both"/>
-              <w:rPr>
-                <w:rFonts w:cstheme="minorHAnsi"/>
-                <w:bCs/>
-                <w:sz w:val="24"/>
-                <w:szCs w:val="24"/>
-                <w:lang w:val="en-US"/>
-              </w:rPr>
-            </w:pPr>
-            <w:r>
-              <w:rPr>
-                <w:rFonts w:cstheme="minorHAnsi"/>
-                <w:bCs/>
-                <w:sz w:val="24"/>
-                <w:szCs w:val="24"/>
-                <w:lang w:val="en-US"/>
-              </w:rPr>
-              <w:t xml:space="preserve">Variable responsible for storing the </w:t>
-            </w:r>
-            <w:proofErr w:type="spellStart"/>
-            <w:r>
-              <w:rPr>
-                <w:rFonts w:cstheme="minorHAnsi"/>
-                <w:bCs/>
-                <w:sz w:val="24"/>
-                <w:szCs w:val="24"/>
-                <w:lang w:val="en-US"/>
-              </w:rPr>
-              <w:t>cpf</w:t>
-            </w:r>
-            <w:proofErr w:type="spellEnd"/>
-            <w:r>
-              <w:rPr>
-                <w:rFonts w:cstheme="minorHAnsi"/>
-                <w:bCs/>
-                <w:sz w:val="24"/>
-                <w:szCs w:val="24"/>
-                <w:lang w:val="en-US"/>
-              </w:rPr>
-              <w:t xml:space="preserve"> found by the technical function.</w:t>
-            </w:r>
-          </w:p>
-        </w:tc>
-        <w:tc>
-          <w:tcPr>
-            <w:tcW w:w="1701" w:type="dxa"/>
-          </w:tcPr>
-          <w:p>
-            <w:pPr>
-              <w:pStyle w:val="SemEspaamento"/>
-              <w:rPr>
-                <w:rFonts w:cstheme="minorHAnsi"/>
-                <w:bCs/>
-                <w:sz w:val="24"/>
-                <w:szCs w:val="24"/>
-                <w:lang w:val="en-US"/>
-              </w:rPr>
-            </w:pPr>
-          </w:p>
-        </w:tc>
-        <w:tc>
-          <w:tcPr>
-            <w:tcW w:w="1241" w:type="dxa"/>
-          </w:tcPr>
-          <w:p>
-            <w:pPr>
-              <w:pStyle w:val="SemEspaamento"/>
-              <w:rPr>
-                <w:rFonts w:cstheme="minorHAnsi"/>
-                <w:bCs/>
-                <w:sz w:val="24"/>
-                <w:szCs w:val="24"/>
-                <w:lang w:val="en-US"/>
-              </w:rPr>
-            </w:pPr>
-          </w:p>
-        </w:tc>
-      </w:tr>
-      <w:tr>
-        <w:tc>
-          <w:tcPr>
-            <w:tcW w:w="2404" w:type="dxa"/>
-          </w:tcPr>
-          <w:p>
-            <w:pPr>
-              <w:pStyle w:val="SemEspaamento"/>
-              <w:rPr>
-                <w:rFonts w:cstheme="minorHAnsi"/>
-                <w:bCs/>
-                <w:sz w:val="24"/>
-                <w:szCs w:val="24"/>
-              </w:rPr>
-            </w:pPr>
-            <w:proofErr w:type="spellStart"/>
-            <w:proofErr w:type="gramStart"/>
-            <w:r>
-              <w:rPr>
-                <w:rFonts w:cstheme="minorHAnsi"/>
-                <w:bCs/>
-                <w:sz w:val="24"/>
-                <w:szCs w:val="24"/>
-              </w:rPr>
-              <w:t>dadosArbitro</w:t>
-            </w:r>
-            <w:proofErr w:type="spellEnd"/>
-            <w:proofErr w:type="gramEnd"/>
-          </w:p>
-        </w:tc>
-        <w:tc>
-          <w:tcPr>
-            <w:tcW w:w="3374" w:type="dxa"/>
-          </w:tcPr>
-          <w:p>
-            <w:pPr>
-              <w:pStyle w:val="SemEspaamento"/>
-              <w:jc w:val="both"/>
-              <w:rPr>
-                <w:rFonts w:cstheme="minorHAnsi"/>
-                <w:bCs/>
-                <w:sz w:val="24"/>
-                <w:szCs w:val="24"/>
-                <w:lang w:val="en-US"/>
-              </w:rPr>
-            </w:pPr>
-            <w:r>
-              <w:rPr>
-                <w:rFonts w:cstheme="minorHAnsi"/>
-                <w:bCs/>
-                <w:sz w:val="24"/>
-                <w:szCs w:val="24"/>
-                <w:lang w:val="en-US"/>
-              </w:rPr>
-              <w:t xml:space="preserve">Variable responsible for instantiating an arbitrator object. Used to modify your data by calling the update () </w:t>
-            </w:r>
-            <w:r>
-              <w:rPr>
-                <w:rFonts w:cstheme="minorHAnsi"/>
-                <w:bCs/>
-                <w:sz w:val="24"/>
-                <w:szCs w:val="24"/>
-                <w:lang w:val="en-US"/>
-              </w:rPr>
-              <w:lastRenderedPageBreak/>
-              <w:t xml:space="preserve">function </w:t>
-            </w:r>
-            <w:proofErr w:type="spellStart"/>
-            <w:r>
-              <w:rPr>
-                <w:rFonts w:cstheme="minorHAnsi"/>
-                <w:bCs/>
-                <w:sz w:val="24"/>
-                <w:szCs w:val="24"/>
-                <w:lang w:val="en-US"/>
-              </w:rPr>
-              <w:t>arbitroDAO.php</w:t>
-            </w:r>
-            <w:proofErr w:type="spellEnd"/>
-            <w:r>
-              <w:rPr>
-                <w:rFonts w:cstheme="minorHAnsi"/>
-                <w:bCs/>
-                <w:sz w:val="24"/>
-                <w:szCs w:val="24"/>
-                <w:lang w:val="en-US"/>
-              </w:rPr>
-              <w:t xml:space="preserve"> class.</w:t>
-            </w:r>
-          </w:p>
-        </w:tc>
-        <w:tc>
-          <w:tcPr>
-            <w:tcW w:w="1701" w:type="dxa"/>
-          </w:tcPr>
-          <w:p>
-            <w:pPr>
-              <w:pStyle w:val="SemEspaamento"/>
-              <w:rPr>
-                <w:rFonts w:cstheme="minorHAnsi"/>
-                <w:bCs/>
-                <w:sz w:val="24"/>
-                <w:szCs w:val="24"/>
-                <w:lang w:val="en-US"/>
-              </w:rPr>
-            </w:pPr>
-          </w:p>
-        </w:tc>
-        <w:tc>
-          <w:tcPr>
-            <w:tcW w:w="1241" w:type="dxa"/>
-          </w:tcPr>
-          <w:p>
-            <w:pPr>
-              <w:pStyle w:val="SemEspaamento"/>
-              <w:rPr>
-                <w:rFonts w:cstheme="minorHAnsi"/>
-                <w:bCs/>
-                <w:sz w:val="24"/>
-                <w:szCs w:val="24"/>
-                <w:lang w:val="en-US"/>
-              </w:rPr>
-            </w:pPr>
-          </w:p>
-        </w:tc>
-      </w:tr>
-      <w:tr>
-        <w:tc>
-          <w:tcPr>
-            <w:tcW w:w="2404" w:type="dxa"/>
-          </w:tcPr>
-          <w:p>
-            <w:pPr>
-              <w:pStyle w:val="SemEspaamento"/>
-              <w:rPr>
-                <w:rFonts w:cstheme="minorHAnsi"/>
-                <w:bCs/>
-                <w:sz w:val="24"/>
-                <w:szCs w:val="24"/>
-                <w:lang w:val="en-US"/>
-              </w:rPr>
-            </w:pPr>
-            <w:proofErr w:type="gramStart"/>
-            <w:r>
-              <w:rPr>
-                <w:rFonts w:cstheme="minorHAnsi"/>
-                <w:bCs/>
-                <w:sz w:val="24"/>
-                <w:szCs w:val="24"/>
-              </w:rPr>
-              <w:lastRenderedPageBreak/>
-              <w:t>nome</w:t>
-            </w:r>
-            <w:proofErr w:type="gramEnd"/>
-          </w:p>
-        </w:tc>
-        <w:tc>
-          <w:tcPr>
-            <w:tcW w:w="3374" w:type="dxa"/>
-          </w:tcPr>
-          <w:p>
-            <w:pPr>
-              <w:pStyle w:val="SemEspaamento"/>
-              <w:jc w:val="both"/>
-              <w:rPr>
-                <w:rFonts w:cstheme="minorHAnsi"/>
-                <w:bCs/>
-                <w:sz w:val="24"/>
-                <w:szCs w:val="24"/>
-                <w:lang w:val="en-US"/>
-              </w:rPr>
-            </w:pPr>
-            <w:r>
-              <w:rPr>
-                <w:rFonts w:cstheme="minorHAnsi"/>
-                <w:bCs/>
-                <w:sz w:val="24"/>
-                <w:szCs w:val="24"/>
-                <w:lang w:val="en-US"/>
-              </w:rPr>
-              <w:t xml:space="preserve">Is the name of the </w:t>
-            </w:r>
-            <w:proofErr w:type="gramStart"/>
-            <w:r>
-              <w:rPr>
-                <w:rFonts w:cstheme="minorHAnsi"/>
-                <w:bCs/>
-                <w:sz w:val="24"/>
-                <w:szCs w:val="24"/>
-                <w:lang w:val="en-US"/>
-              </w:rPr>
-              <w:t>referee</w:t>
-            </w:r>
-            <w:r>
-              <w:rPr>
-                <w:rFonts w:cstheme="minorHAnsi"/>
-                <w:bCs/>
-                <w:sz w:val="24"/>
-                <w:szCs w:val="24"/>
-                <w:lang w:val="en-US"/>
-              </w:rPr>
-              <w:t>.</w:t>
-            </w:r>
-            <w:proofErr w:type="gramEnd"/>
-          </w:p>
-        </w:tc>
-        <w:tc>
-          <w:tcPr>
-            <w:tcW w:w="1701" w:type="dxa"/>
-          </w:tcPr>
-          <w:p>
-            <w:pPr>
-              <w:pStyle w:val="SemEspaamento"/>
-              <w:rPr>
-                <w:rFonts w:cstheme="minorHAnsi"/>
-                <w:bCs/>
-                <w:sz w:val="24"/>
-                <w:szCs w:val="24"/>
-                <w:lang w:val="en-US"/>
-              </w:rPr>
-            </w:pPr>
-          </w:p>
-        </w:tc>
-        <w:tc>
-          <w:tcPr>
-            <w:tcW w:w="1241" w:type="dxa"/>
-          </w:tcPr>
-          <w:p>
-            <w:pPr>
-              <w:pStyle w:val="SemEspaamento"/>
-              <w:rPr>
-                <w:rFonts w:cstheme="minorHAnsi"/>
-                <w:bCs/>
-                <w:sz w:val="24"/>
-                <w:szCs w:val="24"/>
-                <w:lang w:val="en-US"/>
-              </w:rPr>
-            </w:pPr>
-          </w:p>
-        </w:tc>
-      </w:tr>
-      <w:tr>
-        <w:tc>
-          <w:tcPr>
-            <w:tcW w:w="2404" w:type="dxa"/>
-          </w:tcPr>
-          <w:p>
-            <w:pPr>
-              <w:pStyle w:val="SemEspaamento"/>
-              <w:rPr>
-                <w:rFonts w:cstheme="minorHAnsi"/>
-                <w:bCs/>
-                <w:sz w:val="24"/>
-                <w:szCs w:val="24"/>
-                <w:lang w:val="en-US"/>
-              </w:rPr>
-            </w:pPr>
-            <w:proofErr w:type="spellStart"/>
-            <w:r>
-              <w:rPr>
-                <w:rFonts w:cstheme="minorHAnsi"/>
-                <w:bCs/>
-                <w:sz w:val="24"/>
-                <w:szCs w:val="24"/>
-                <w:lang w:val="en-US"/>
-              </w:rPr>
-              <w:t>telefone</w:t>
-            </w:r>
-            <w:proofErr w:type="spellEnd"/>
-          </w:p>
-        </w:tc>
-        <w:tc>
-          <w:tcPr>
-            <w:tcW w:w="3374" w:type="dxa"/>
-          </w:tcPr>
-          <w:p>
-            <w:pPr>
-              <w:pStyle w:val="SemEspaamento"/>
-              <w:jc w:val="both"/>
-              <w:rPr>
-                <w:rFonts w:cstheme="minorHAnsi"/>
-                <w:bCs/>
-                <w:sz w:val="24"/>
-                <w:szCs w:val="24"/>
-                <w:lang w:val="en-US"/>
-              </w:rPr>
-            </w:pPr>
-            <w:r>
-              <w:rPr>
-                <w:rFonts w:cstheme="minorHAnsi"/>
-                <w:bCs/>
-                <w:sz w:val="24"/>
-                <w:szCs w:val="24"/>
-                <w:lang w:val="en-US"/>
-              </w:rPr>
-              <w:t>Is the phone of the referee</w:t>
-            </w:r>
-          </w:p>
-        </w:tc>
-        <w:tc>
-          <w:tcPr>
-            <w:tcW w:w="1701" w:type="dxa"/>
-          </w:tcPr>
-          <w:p>
-            <w:pPr>
-              <w:pStyle w:val="SemEspaamento"/>
-              <w:rPr>
-                <w:rFonts w:cstheme="minorHAnsi"/>
-                <w:bCs/>
-                <w:sz w:val="24"/>
-                <w:szCs w:val="24"/>
-                <w:lang w:val="en-US"/>
-              </w:rPr>
-            </w:pPr>
-          </w:p>
-        </w:tc>
-        <w:tc>
-          <w:tcPr>
-            <w:tcW w:w="1241" w:type="dxa"/>
-          </w:tcPr>
-          <w:p>
-            <w:pPr>
-              <w:pStyle w:val="SemEspaamento"/>
-              <w:rPr>
-                <w:rFonts w:cstheme="minorHAnsi"/>
-                <w:bCs/>
-                <w:sz w:val="24"/>
-                <w:szCs w:val="24"/>
-                <w:lang w:val="en-US"/>
-              </w:rPr>
-            </w:pPr>
-          </w:p>
-        </w:tc>
-      </w:tr>
-      <w:tr>
-        <w:tc>
-          <w:tcPr>
-            <w:tcW w:w="2404" w:type="dxa"/>
-          </w:tcPr>
-          <w:p>
-            <w:pPr>
-              <w:pStyle w:val="SemEspaamento"/>
-              <w:rPr>
-                <w:rFonts w:cstheme="minorHAnsi"/>
-                <w:bCs/>
-                <w:sz w:val="24"/>
-                <w:szCs w:val="24"/>
-                <w:lang w:val="en-US"/>
-              </w:rPr>
-            </w:pPr>
-            <w:proofErr w:type="spellStart"/>
-            <w:r>
-              <w:rPr>
-                <w:rFonts w:cstheme="minorHAnsi"/>
-                <w:bCs/>
-                <w:sz w:val="24"/>
-                <w:szCs w:val="24"/>
-                <w:lang w:val="en-US"/>
-              </w:rPr>
-              <w:t>cpf</w:t>
-            </w:r>
-            <w:proofErr w:type="spellEnd"/>
-          </w:p>
-        </w:tc>
-        <w:tc>
-          <w:tcPr>
-            <w:tcW w:w="3374" w:type="dxa"/>
-          </w:tcPr>
-          <w:p>
-            <w:pPr>
-              <w:pStyle w:val="SemEspaamento"/>
-              <w:jc w:val="both"/>
-              <w:rPr>
-                <w:rFonts w:cstheme="minorHAnsi"/>
-                <w:bCs/>
-                <w:sz w:val="24"/>
-                <w:szCs w:val="24"/>
-                <w:lang w:val="en-US"/>
-              </w:rPr>
-            </w:pPr>
-            <w:r>
-              <w:rPr>
-                <w:rFonts w:cstheme="minorHAnsi"/>
-                <w:bCs/>
-                <w:sz w:val="24"/>
-                <w:szCs w:val="24"/>
-                <w:lang w:val="en-US"/>
-              </w:rPr>
-              <w:t xml:space="preserve">Is the </w:t>
-            </w:r>
-            <w:proofErr w:type="spellStart"/>
-            <w:r>
-              <w:rPr>
-                <w:rFonts w:cstheme="minorHAnsi"/>
-                <w:bCs/>
-                <w:sz w:val="24"/>
-                <w:szCs w:val="24"/>
-                <w:lang w:val="en-US"/>
-              </w:rPr>
-              <w:t>cpf</w:t>
-            </w:r>
-            <w:proofErr w:type="spellEnd"/>
-            <w:r>
-              <w:rPr>
-                <w:rFonts w:cstheme="minorHAnsi"/>
-                <w:bCs/>
-                <w:sz w:val="24"/>
-                <w:szCs w:val="24"/>
-                <w:lang w:val="en-US"/>
-              </w:rPr>
-              <w:t xml:space="preserve"> of the referee</w:t>
-            </w:r>
-          </w:p>
-        </w:tc>
-        <w:tc>
-          <w:tcPr>
-            <w:tcW w:w="1701" w:type="dxa"/>
-          </w:tcPr>
-          <w:p>
-            <w:pPr>
-              <w:pStyle w:val="SemEspaamento"/>
-              <w:rPr>
-                <w:rFonts w:cstheme="minorHAnsi"/>
-                <w:bCs/>
-                <w:sz w:val="24"/>
-                <w:szCs w:val="24"/>
-                <w:lang w:val="en-US"/>
-              </w:rPr>
-            </w:pPr>
-          </w:p>
-        </w:tc>
-        <w:tc>
-          <w:tcPr>
-            <w:tcW w:w="1241" w:type="dxa"/>
-          </w:tcPr>
-          <w:p>
-            <w:pPr>
-              <w:pStyle w:val="SemEspaamento"/>
-              <w:rPr>
-                <w:rFonts w:cstheme="minorHAnsi"/>
-                <w:bCs/>
-                <w:sz w:val="24"/>
-                <w:szCs w:val="24"/>
-                <w:lang w:val="en-US"/>
-              </w:rPr>
-            </w:pPr>
-          </w:p>
-        </w:tc>
-      </w:tr>
-      <w:tr>
-        <w:tc>
-          <w:tcPr>
-            <w:tcW w:w="2404" w:type="dxa"/>
-          </w:tcPr>
-          <w:p>
-            <w:pPr>
-              <w:pStyle w:val="SemEspaamento"/>
-              <w:rPr>
-                <w:rFonts w:cstheme="minorHAnsi"/>
-                <w:bCs/>
-                <w:sz w:val="24"/>
-                <w:szCs w:val="24"/>
-                <w:lang w:val="en-US"/>
-              </w:rPr>
-            </w:pPr>
-            <w:proofErr w:type="spellStart"/>
-            <w:proofErr w:type="gramStart"/>
-            <w:r>
-              <w:rPr>
-                <w:rFonts w:cstheme="minorHAnsi"/>
-                <w:bCs/>
-                <w:sz w:val="24"/>
-                <w:szCs w:val="24"/>
-              </w:rPr>
-              <w:t>dadosArbitro</w:t>
-            </w:r>
-            <w:proofErr w:type="spellEnd"/>
-            <w:proofErr w:type="gramEnd"/>
-          </w:p>
-        </w:tc>
-        <w:tc>
-          <w:tcPr>
-            <w:tcW w:w="3374" w:type="dxa"/>
-          </w:tcPr>
-          <w:p>
-            <w:pPr>
-              <w:pStyle w:val="SemEspaamento"/>
-              <w:jc w:val="both"/>
-              <w:rPr>
-                <w:rFonts w:cstheme="minorHAnsi"/>
-                <w:bCs/>
-                <w:sz w:val="24"/>
-                <w:szCs w:val="24"/>
-                <w:lang w:val="en-US"/>
-              </w:rPr>
-            </w:pPr>
-            <w:r>
-              <w:rPr>
-                <w:rFonts w:cstheme="minorHAnsi"/>
-                <w:bCs/>
-                <w:sz w:val="24"/>
-                <w:szCs w:val="24"/>
-                <w:lang w:val="en-US"/>
-              </w:rPr>
-              <w:t xml:space="preserve">Variable that receives data from a referee as name, </w:t>
-            </w:r>
-            <w:proofErr w:type="spellStart"/>
-            <w:r>
-              <w:rPr>
-                <w:rFonts w:cstheme="minorHAnsi"/>
-                <w:bCs/>
-                <w:sz w:val="24"/>
-                <w:szCs w:val="24"/>
-                <w:lang w:val="en-US"/>
-              </w:rPr>
-              <w:t>ssn</w:t>
-            </w:r>
-            <w:proofErr w:type="spellEnd"/>
-            <w:r>
-              <w:rPr>
-                <w:rFonts w:cstheme="minorHAnsi"/>
-                <w:bCs/>
-                <w:sz w:val="24"/>
-                <w:szCs w:val="24"/>
-                <w:lang w:val="en-US"/>
-              </w:rPr>
-              <w:t xml:space="preserve"> and phone number to be saved in the system. Sends the new data from registered arbitrator for the function insert () </w:t>
-            </w:r>
-            <w:proofErr w:type="spellStart"/>
-            <w:r>
-              <w:rPr>
-                <w:rFonts w:cstheme="minorHAnsi"/>
-                <w:bCs/>
-                <w:sz w:val="24"/>
-                <w:szCs w:val="24"/>
-                <w:lang w:val="en-US"/>
-              </w:rPr>
-              <w:t>arbitroDAO</w:t>
-            </w:r>
-            <w:proofErr w:type="spellEnd"/>
-            <w:r>
-              <w:rPr>
-                <w:rFonts w:cstheme="minorHAnsi"/>
-                <w:bCs/>
-                <w:sz w:val="24"/>
-                <w:szCs w:val="24"/>
-                <w:lang w:val="en-US"/>
-              </w:rPr>
-              <w:t xml:space="preserve"> in this class.</w:t>
-            </w:r>
-          </w:p>
-        </w:tc>
-        <w:tc>
-          <w:tcPr>
-            <w:tcW w:w="1701" w:type="dxa"/>
-          </w:tcPr>
-          <w:p>
-            <w:pPr>
-              <w:pStyle w:val="SemEspaamento"/>
-              <w:rPr>
-                <w:rFonts w:cstheme="minorHAnsi"/>
-                <w:bCs/>
-                <w:sz w:val="24"/>
-                <w:szCs w:val="24"/>
-                <w:lang w:val="en-US"/>
-              </w:rPr>
-            </w:pPr>
-          </w:p>
-        </w:tc>
-        <w:tc>
-          <w:tcPr>
-            <w:tcW w:w="1241" w:type="dxa"/>
-          </w:tcPr>
-          <w:p>
-            <w:pPr>
-              <w:pStyle w:val="SemEspaamento"/>
-              <w:rPr>
-                <w:rFonts w:cstheme="minorHAnsi"/>
-                <w:bCs/>
-                <w:sz w:val="24"/>
-                <w:szCs w:val="24"/>
-                <w:lang w:val="en-US"/>
-              </w:rPr>
-            </w:pPr>
+            <w:r>
+              <w:rPr>
+                <w:rFonts w:cstheme="minorHAnsi"/>
+                <w:bCs/>
+                <w:sz w:val="24"/>
+                <w:szCs w:val="24"/>
+                <w:lang w:val="en-US"/>
+              </w:rPr>
+              <w:t>String</w:t>
+            </w:r>
           </w:p>
         </w:tc>
       </w:tr>
@@ -2482,7 +2605,18 @@
                 <w:szCs w:val="24"/>
                 <w:lang w:val="en-US"/>
               </w:rPr>
-              <w:t xml:space="preserve">Variable responsible for receiving data from each referee stored in vector </w:t>
+              <w:t xml:space="preserve">Variable responsible for </w:t>
+            </w:r>
+            <w:r>
+              <w:rPr>
+                <w:rFonts w:cstheme="minorHAnsi"/>
+                <w:bCs/>
+                <w:sz w:val="24"/>
+                <w:szCs w:val="24"/>
+                <w:lang w:val="en-US"/>
+              </w:rPr>
+              <w:lastRenderedPageBreak/>
+              <w:t xml:space="preserve">receiving data from each referee stored in vector </w:t>
             </w:r>
             <w:proofErr w:type="spellStart"/>
             <w:r>
@@ -2590,6 +2724,7 @@
                 <w:sz w:val="24"/>
                 <w:szCs w:val="24"/>
               </w:rPr>
+              <w:lastRenderedPageBreak/>
               <w:t>dadosArbitro</w:t>
             </w:r>
             <w:proofErr w:type="spellEnd"/>
@@ -2743,18 +2878,7 @@
                 <w:szCs w:val="24"/>
                 <w:lang w:val="en-US"/>
               </w:rPr>
-              <w:t xml:space="preserve">Variable responsible for storing </w:t>
-            </w:r>
-            <w:r>
-              <w:rPr>
-                <w:rFonts w:cstheme="minorHAnsi"/>
-                <w:bCs/>
-                <w:sz w:val="24"/>
-                <w:szCs w:val="24"/>
-                <w:lang w:val="en-US"/>
-              </w:rPr>
-              <w:lastRenderedPageBreak/>
-              <w:t>the name of the technician found by the function.</w:t>
+              <w:t>Variable responsible for storing the name of the technician found by the function.</w:t>
             </w:r>
           </w:p>
         </w:tc>
@@ -2817,7 +2941,6 @@
                 <w:sz w:val="24"/>
                 <w:szCs w:val="24"/>
               </w:rPr>
-              <w:lastRenderedPageBreak/>
               <w:t>arrayDados</w:t>
             </w:r>
             <w:proofErr w:type="spellEnd"/>
@@ -4261,7 +4384,17 @@
                 <w:szCs w:val="28"/>
                 <w:lang w:val="en-US"/>
               </w:rPr>
-              <w:t>Variable responsible for storing the points made ​​by the team in a game.</w:t>
+              <w:t xml:space="preserve">Variable responsible for storing the </w:t>
+            </w:r>
+            <w:r>
+              <w:rPr>
+                <w:rFonts w:cstheme="minorHAnsi"/>
+                <w:bCs/>
+                <w:szCs w:val="28"/>
+                <w:lang w:val="en-US"/>
+              </w:rPr>
+              <w:lastRenderedPageBreak/>
+              <w:t>points made ​​by the team in a game.</w:t>
             </w:r>
           </w:p>
         </w:tc>
@@ -4328,6 +4461,7 @@
                 <w:szCs w:val="28"/>
                 <w:lang w:val="en-US"/>
               </w:rPr>
+              <w:lastRenderedPageBreak/>
               <w:t>jogos</w:t>
             </w:r>
             <w:proofErr w:type="spellEnd"/>
@@ -4631,17 +4765,7 @@
                 <w:szCs w:val="28"/>
                 <w:lang w:val="en-US"/>
               </w:rPr>
-              <w:t xml:space="preserve">Variable responsible for storing the </w:t>
-            </w:r>
-            <w:r>
-              <w:rPr>
-                <w:rFonts w:cstheme="minorHAnsi"/>
-                <w:bCs/>
-                <w:szCs w:val="28"/>
-                <w:lang w:val="en-US"/>
-              </w:rPr>
-              <w:lastRenderedPageBreak/>
-              <w:t>number of losses that the team got in games.</w:t>
+              <w:t>Variable responsible for storing the number of losses that the team got in games.</w:t>
             </w:r>
           </w:p>
         </w:tc>
@@ -4708,7 +4832,6 @@
                 <w:szCs w:val="28"/>
                 <w:lang w:val="en-US"/>
               </w:rPr>
-              <w:lastRenderedPageBreak/>
               <w:t>gols</w:t>
             </w:r>
             <w:proofErr w:type="spellEnd"/>
@@ -6480,6 +6603,7 @@
                 <w:bCs/>
                 <w:lang w:val="en-US"/>
               </w:rPr>
+              <w:lastRenderedPageBreak/>
               <w:t>dataNascimento</w:t>
             </w:r>
             <w:proofErr w:type="spellEnd"/>
@@ -6929,7 +7053,6 @@
                 <w:sz w:val="24"/>
                 <w:szCs w:val="24"/>
               </w:rPr>
-              <w:lastRenderedPageBreak/>
               <w:t>Name</w:t>
             </w:r>
             <w:proofErr w:type="spellEnd"/>
@@ -10340,17 +10463,7 @@
                 <w:szCs w:val="28"/>
                 <w:lang w:val="en-US"/>
               </w:rPr>
-              <w:t xml:space="preserve">Variable responsible for storing the value of all time </w:t>
-            </w:r>
-            <w:r>
-              <w:rPr>
-                <w:rFonts w:cstheme="minorHAnsi"/>
-                <w:bCs/>
-                <w:szCs w:val="28"/>
-                <w:lang w:val="en-US"/>
-              </w:rPr>
-              <w:lastRenderedPageBreak/>
-              <w:t xml:space="preserve">by storing the return </w:t>
+              <w:t xml:space="preserve">Variable responsible for storing the value of all time by storing the return </w:t>
             </w:r>
             <w:proofErr w:type="spellStart"/>
             <w:r>
@@ -10449,7 +10562,6 @@
                 <w:bCs/>
                 <w:szCs w:val="28"/>
               </w:rPr>
-              <w:lastRenderedPageBreak/>
               <w:t>dadosTempoTempo</w:t>
             </w:r>
             <w:proofErr w:type="spellEnd"/>
@@ -11967,6 +12079,7 @@
                 <w:bCs/>
                 <w:szCs w:val="28"/>
               </w:rPr>
+              <w:lastRenderedPageBreak/>
               <w:t>timeDAO</w:t>
             </w:r>
             <w:proofErr w:type="spellEnd"/>
@@ -12278,17 +12391,7 @@
                 <w:szCs w:val="28"/>
                 <w:lang w:val="en-US"/>
               </w:rPr>
-              <w:t xml:space="preserve">Vector responsible for </w:t>
-            </w:r>
-            <w:r>
-              <w:rPr>
-                <w:rFonts w:cstheme="minorHAnsi"/>
-                <w:bCs/>
-                <w:szCs w:val="28"/>
-                <w:lang w:val="en-US"/>
-              </w:rPr>
-              <w:lastRenderedPageBreak/>
-              <w:t>receiving each data teams.</w:t>
+              <w:t>Vector responsible for receiving each data teams.</w:t>
             </w:r>
           </w:p>
         </w:tc>
@@ -12347,7 +12450,6 @@
                 <w:bCs/>
                 <w:szCs w:val="28"/>
               </w:rPr>
-              <w:lastRenderedPageBreak/>
               <w:t>idTime</w:t>
             </w:r>
             <w:proofErr w:type="spellEnd"/>
@@ -13840,7 +13942,18 @@
                 <w:szCs w:val="24"/>
                 <w:lang w:val="en-US"/>
               </w:rPr>
-              <w:t>Variable responsible for storing all data teams.</w:t>
+              <w:t xml:space="preserve">Variable responsible for storing all data </w:t>
+            </w:r>
+            <w:r>
+              <w:rPr>
+                <w:rFonts w:cstheme="minorHAnsi"/>
+                <w:bCs/>
+                <w:sz w:val="24"/>
+                <w:szCs w:val="24"/>
+                <w:lang w:val="en-US"/>
+              </w:rPr>
+              <w:lastRenderedPageBreak/>
+              <w:t>teams.</w:t>
             </w:r>
           </w:p>
         </w:tc>
@@ -13904,6 +14017,7 @@
                 <w:sz w:val="24"/>
                 <w:szCs w:val="24"/>
               </w:rPr>
+              <w:lastRenderedPageBreak/>
               <w:t>dadosTimeJogo</w:t>
             </w:r>
             <w:proofErr w:type="spellEnd"/>
@@ -14182,7 +14296,6 @@
                 <w:sz w:val="24"/>
                 <w:szCs w:val="24"/>
               </w:rPr>
-              <w:lastRenderedPageBreak/>
               <w:t>timeJogo</w:t>
             </w:r>
             <w:proofErr w:type="spellEnd"/>

</xml_diff>

<commit_message>
Inserting variables in types
</commit_message>
<xml_diff>
--- a/ListaController.docx
+++ b/ListaController.docx
@@ -1606,6 +1606,16 @@
                 <w:lang w:val="en-US"/>
               </w:rPr>
             </w:pPr>
+            <w:r>
+              <w:rPr>
+                <w:rFonts w:cstheme="minorHAnsi"/>
+                <w:bCs/>
+                <w:sz w:val="24"/>
+                <w:szCs w:val="24"/>
+                <w:lang w:val="en-US"/>
+              </w:rPr>
+              <w:t xml:space="preserve">       2³²</w:t>
+            </w:r>
           </w:p>
         </w:tc>
         <w:tc>
@@ -1760,8 +1770,6 @@
               </w:rPr>
               <w:t>String</w:t>
             </w:r>
-            <w:bookmarkStart w:id="0" w:name="_GoBack"/>
-            <w:bookmarkEnd w:id="0"/>
           </w:p>
         </w:tc>
       </w:tr>
@@ -2009,9 +2017,9 @@
       </w:tblPr>
       <w:tblGrid>
         <w:gridCol w:w="2404"/>
-        <w:gridCol w:w="3374"/>
-        <w:gridCol w:w="1701"/>
-        <w:gridCol w:w="1241"/>
+        <w:gridCol w:w="3304"/>
+        <w:gridCol w:w="1680"/>
+        <w:gridCol w:w="1332"/>
       </w:tblGrid>
       <w:tr>
         <w:tc>
@@ -2296,6 +2304,18 @@
                 <w:lang w:val="en-US"/>
               </w:rPr>
             </w:pPr>
+            <w:proofErr w:type="spellStart"/>
+            <w:r>
+              <w:rPr>
+                <w:rFonts w:cstheme="minorHAnsi"/>
+                <w:bCs/>
+                <w:sz w:val="24"/>
+                <w:szCs w:val="24"/>
+                <w:lang w:val="en-US"/>
+              </w:rPr>
+              <w:t>arbitroDAO</w:t>
+            </w:r>
+            <w:proofErr w:type="spellEnd"/>
           </w:p>
         </w:tc>
       </w:tr>
@@ -2389,6 +2409,16 @@
                 <w:lang w:val="en-US"/>
               </w:rPr>
             </w:pPr>
+            <w:r>
+              <w:rPr>
+                <w:rFonts w:cstheme="minorHAnsi"/>
+                <w:bCs/>
+                <w:sz w:val="24"/>
+                <w:szCs w:val="24"/>
+                <w:lang w:val="en-US"/>
+              </w:rPr>
+              <w:t>String</w:t>
+            </w:r>
           </w:p>
         </w:tc>
       </w:tr>
@@ -2548,6 +2578,16 @@
                 <w:lang w:val="en-US"/>
               </w:rPr>
             </w:pPr>
+            <w:r>
+              <w:rPr>
+                <w:rFonts w:cstheme="minorHAnsi"/>
+                <w:bCs/>
+                <w:sz w:val="24"/>
+                <w:szCs w:val="24"/>
+                <w:lang w:val="en-US"/>
+              </w:rPr>
+              <w:t>String</w:t>
+            </w:r>
           </w:p>
         </w:tc>
       </w:tr>
@@ -2576,6 +2616,7 @@
                 <w:sz w:val="24"/>
                 <w:szCs w:val="24"/>
               </w:rPr>
+              <w:lastRenderedPageBreak/>
               <w:t>dadosArbitro</w:t>
             </w:r>
             <w:proofErr w:type="spellEnd"/>
@@ -2605,18 +2646,7 @@
                 <w:szCs w:val="24"/>
                 <w:lang w:val="en-US"/>
               </w:rPr>
-              <w:t xml:space="preserve">Variable responsible for </w:t>
-            </w:r>
-            <w:r>
-              <w:rPr>
-                <w:rFonts w:cstheme="minorHAnsi"/>
-                <w:bCs/>
-                <w:sz w:val="24"/>
-                <w:szCs w:val="24"/>
-                <w:lang w:val="en-US"/>
-              </w:rPr>
-              <w:lastRenderedPageBreak/>
-              <w:t xml:space="preserve">receiving data from each referee stored in vector </w:t>
+              <w:t xml:space="preserve">Variable responsible for receiving data from each referee stored in vector </w:t>
             </w:r>
             <w:proofErr w:type="spellStart"/>
             <w:r>
@@ -2696,6 +2726,16 @@
                 <w:lang w:val="en-US"/>
               </w:rPr>
             </w:pPr>
+            <w:r>
+              <w:rPr>
+                <w:rFonts w:cstheme="minorHAnsi"/>
+                <w:bCs/>
+                <w:sz w:val="24"/>
+                <w:szCs w:val="24"/>
+                <w:lang w:val="en-US"/>
+              </w:rPr>
+              <w:t>String</w:t>
+            </w:r>
           </w:p>
         </w:tc>
       </w:tr>
@@ -2724,7 +2764,6 @@
                 <w:sz w:val="24"/>
                 <w:szCs w:val="24"/>
               </w:rPr>
-              <w:lastRenderedPageBreak/>
               <w:t>dadosArbitro</w:t>
             </w:r>
             <w:proofErr w:type="spellEnd"/>
@@ -2812,6 +2851,16 @@
                 <w:lang w:val="en-US"/>
               </w:rPr>
             </w:pPr>
+            <w:r>
+              <w:rPr>
+                <w:rFonts w:cstheme="minorHAnsi"/>
+                <w:bCs/>
+                <w:sz w:val="24"/>
+                <w:szCs w:val="24"/>
+                <w:lang w:val="en-US"/>
+              </w:rPr>
+              <w:t>String</w:t>
+            </w:r>
           </w:p>
         </w:tc>
       </w:tr>
@@ -2914,6 +2963,16 @@
                 <w:lang w:val="en-US"/>
               </w:rPr>
             </w:pPr>
+            <w:r>
+              <w:rPr>
+                <w:rFonts w:cstheme="minorHAnsi"/>
+                <w:bCs/>
+                <w:sz w:val="24"/>
+                <w:szCs w:val="24"/>
+                <w:lang w:val="en-US"/>
+              </w:rPr>
+              <w:t>String</w:t>
+            </w:r>
           </w:p>
         </w:tc>
       </w:tr>
@@ -3016,6 +3075,16 @@
                 <w:lang w:val="en-US"/>
               </w:rPr>
             </w:pPr>
+            <w:r>
+              <w:rPr>
+                <w:rFonts w:cstheme="minorHAnsi"/>
+                <w:bCs/>
+                <w:sz w:val="24"/>
+                <w:szCs w:val="24"/>
+                <w:lang w:val="en-US"/>
+              </w:rPr>
+              <w:t>String</w:t>
+            </w:r>
           </w:p>
         </w:tc>
       </w:tr>
@@ -3161,6 +3230,16 @@
                 <w:lang w:val="en-US"/>
               </w:rPr>
             </w:pPr>
+            <w:r>
+              <w:rPr>
+                <w:rFonts w:cstheme="minorHAnsi"/>
+                <w:bCs/>
+                <w:sz w:val="24"/>
+                <w:szCs w:val="24"/>
+                <w:lang w:val="en-US"/>
+              </w:rPr>
+              <w:t>String</w:t>
+            </w:r>
           </w:p>
         </w:tc>
       </w:tr>
@@ -3276,6 +3355,16 @@
                 <w:lang w:val="en-US"/>
               </w:rPr>
             </w:pPr>
+            <w:r>
+              <w:rPr>
+                <w:rFonts w:cstheme="minorHAnsi"/>
+                <w:bCs/>
+                <w:sz w:val="24"/>
+                <w:szCs w:val="24"/>
+                <w:lang w:val="en-US"/>
+              </w:rPr>
+              <w:t>String</w:t>
+            </w:r>
           </w:p>
         </w:tc>
       </w:tr>
@@ -3390,6 +3479,16 @@
                 <w:lang w:val="en-US"/>
               </w:rPr>
             </w:pPr>
+            <w:r>
+              <w:rPr>
+                <w:rFonts w:cstheme="minorHAnsi"/>
+                <w:bCs/>
+                <w:sz w:val="24"/>
+                <w:szCs w:val="24"/>
+                <w:lang w:val="en-US"/>
+              </w:rPr>
+              <w:t>String</w:t>
+            </w:r>
           </w:p>
         </w:tc>
       </w:tr>
@@ -3466,6 +3565,16 @@
                 <w:lang w:val="en-US"/>
               </w:rPr>
             </w:pPr>
+            <w:r>
+              <w:rPr>
+                <w:rFonts w:cstheme="minorHAnsi"/>
+                <w:bCs/>
+                <w:sz w:val="24"/>
+                <w:szCs w:val="24"/>
+                <w:lang w:val="en-US"/>
+              </w:rPr>
+              <w:t xml:space="preserve">     2³²</w:t>
+            </w:r>
           </w:p>
         </w:tc>
         <w:tc>
@@ -3483,6 +3592,28 @@
                 <w:lang w:val="en-US"/>
               </w:rPr>
             </w:pPr>
+            <w:proofErr w:type="spellStart"/>
+            <w:r>
+              <w:rPr>
+                <w:rFonts w:cstheme="minorHAnsi"/>
+                <w:bCs/>
+                <w:sz w:val="24"/>
+                <w:szCs w:val="24"/>
+                <w:lang w:val="en-US"/>
+              </w:rPr>
+              <w:t>Int</w:t>
+            </w:r>
+            <w:proofErr w:type="spellEnd"/>
+            <w:r>
+              <w:rPr>
+                <w:rFonts w:cstheme="minorHAnsi"/>
+                <w:bCs/>
+                <w:sz w:val="24"/>
+                <w:szCs w:val="24"/>
+                <w:lang w:val="en-US"/>
+              </w:rPr>
+              <w:t xml:space="preserve"> </w:t>
+            </w:r>
           </w:p>
         </w:tc>
       </w:tr>
@@ -3598,6 +3729,16 @@
                 <w:lang w:val="en-US"/>
               </w:rPr>
             </w:pPr>
+            <w:r>
+              <w:rPr>
+                <w:rFonts w:cstheme="minorHAnsi"/>
+                <w:bCs/>
+                <w:sz w:val="24"/>
+                <w:szCs w:val="24"/>
+                <w:lang w:val="en-US"/>
+              </w:rPr>
+              <w:t>String</w:t>
+            </w:r>
           </w:p>
         </w:tc>
       </w:tr>
@@ -3736,6 +3877,16 @@
                 <w:lang w:val="en-US"/>
               </w:rPr>
             </w:pPr>
+            <w:r>
+              <w:rPr>
+                <w:rFonts w:cstheme="minorHAnsi"/>
+                <w:bCs/>
+                <w:sz w:val="24"/>
+                <w:szCs w:val="24"/>
+                <w:lang w:val="en-US"/>
+              </w:rPr>
+              <w:t>String</w:t>
+            </w:r>
           </w:p>
         </w:tc>
       </w:tr>
@@ -3806,19 +3957,19 @@
     <w:tbl>
       <w:tblPr>
         <w:tblStyle w:val="Tabelacomgrade"/>
-        <w:tblW w:w="0" w:type="auto"/>
+        <w:tblW w:w="8724" w:type="dxa"/>
         <w:tblLook w:val="04A0" w:firstRow="1" w:lastRow="0" w:firstColumn="1" w:lastColumn="0" w:noHBand="0" w:noVBand="1"/>
       </w:tblPr>
       <w:tblGrid>
-        <w:gridCol w:w="2161"/>
-        <w:gridCol w:w="3617"/>
-        <w:gridCol w:w="1701"/>
-        <w:gridCol w:w="1165"/>
+        <w:gridCol w:w="2101"/>
+        <w:gridCol w:w="3302"/>
+        <w:gridCol w:w="1641"/>
+        <w:gridCol w:w="1680"/>
       </w:tblGrid>
       <w:tr>
         <w:tc>
           <w:tcPr>
-            <w:tcW w:w="2161" w:type="dxa"/>
+            <w:tcW w:w="2101" w:type="dxa"/>
           </w:tcPr>
           <w:p>
             <w:pPr>
@@ -3847,7 +3998,7 @@
         </w:tc>
         <w:tc>
           <w:tcPr>
-            <w:tcW w:w="3617" w:type="dxa"/>
+            <w:tcW w:w="3302" w:type="dxa"/>
           </w:tcPr>
           <w:p>
             <w:pPr>
@@ -3876,7 +4027,7 @@
         </w:tc>
         <w:tc>
           <w:tcPr>
-            <w:tcW w:w="1701" w:type="dxa"/>
+            <w:tcW w:w="1641" w:type="dxa"/>
           </w:tcPr>
           <w:p>
             <w:pPr>
@@ -3905,7 +4056,7 @@
         </w:tc>
         <w:tc>
           <w:tcPr>
-            <w:tcW w:w="1165" w:type="dxa"/>
+            <w:tcW w:w="1676" w:type="dxa"/>
           </w:tcPr>
           <w:p>
             <w:pPr>
@@ -3946,7 +4097,7 @@
       <w:tr>
         <w:tc>
           <w:tcPr>
-            <w:tcW w:w="2161" w:type="dxa"/>
+            <w:tcW w:w="2101" w:type="dxa"/>
           </w:tcPr>
           <w:p>
             <w:pPr>
@@ -3972,7 +4123,7 @@
         </w:tc>
         <w:tc>
           <w:tcPr>
-            <w:tcW w:w="3617" w:type="dxa"/>
+            <w:tcW w:w="3302" w:type="dxa"/>
           </w:tcPr>
           <w:p>
             <w:pPr>
@@ -4014,7 +4165,7 @@
         </w:tc>
         <w:tc>
           <w:tcPr>
-            <w:tcW w:w="1701" w:type="dxa"/>
+            <w:tcW w:w="1641" w:type="dxa"/>
           </w:tcPr>
           <w:p>
             <w:pPr>
@@ -4033,7 +4184,7 @@
         </w:tc>
         <w:tc>
           <w:tcPr>
-            <w:tcW w:w="1165" w:type="dxa"/>
+            <w:tcW w:w="1676" w:type="dxa"/>
           </w:tcPr>
           <w:p>
             <w:pPr>
@@ -4041,20 +4192,31 @@
               <w:jc w:val="both"/>
               <w:rPr>
                 <w:rFonts w:cstheme="minorHAnsi"/>
-                <w:b/>
-                <w:bCs/>
-                <w:sz w:val="28"/>
-                <w:szCs w:val="28"/>
-                <w:lang w:val="en-US"/>
-              </w:rPr>
-            </w:pPr>
+                <w:bCs/>
+                <w:sz w:val="24"/>
+                <w:szCs w:val="24"/>
+                <w:lang w:val="en-US"/>
+              </w:rPr>
+            </w:pPr>
+            <w:proofErr w:type="spellStart"/>
+            <w:r>
+              <w:rPr>
+                <w:rFonts w:cstheme="minorHAnsi"/>
+                <w:bCs/>
+                <w:sz w:val="24"/>
+                <w:szCs w:val="24"/>
+                <w:lang w:val="en-US"/>
+              </w:rPr>
+              <w:t>dadosTimeDao</w:t>
+            </w:r>
+            <w:proofErr w:type="spellEnd"/>
           </w:p>
         </w:tc>
       </w:tr>
       <w:tr>
         <w:tc>
           <w:tcPr>
-            <w:tcW w:w="2161" w:type="dxa"/>
+            <w:tcW w:w="2101" w:type="dxa"/>
           </w:tcPr>
           <w:p>
             <w:pPr>
@@ -4083,7 +4245,7 @@
         </w:tc>
         <w:tc>
           <w:tcPr>
-            <w:tcW w:w="3617" w:type="dxa"/>
+            <w:tcW w:w="3302" w:type="dxa"/>
           </w:tcPr>
           <w:p>
             <w:pPr>
@@ -4109,7 +4271,7 @@
         </w:tc>
         <w:tc>
           <w:tcPr>
-            <w:tcW w:w="1701" w:type="dxa"/>
+            <w:tcW w:w="1641" w:type="dxa"/>
           </w:tcPr>
           <w:p>
             <w:pPr>
@@ -4128,7 +4290,7 @@
         </w:tc>
         <w:tc>
           <w:tcPr>
-            <w:tcW w:w="1165" w:type="dxa"/>
+            <w:tcW w:w="1676" w:type="dxa"/>
           </w:tcPr>
           <w:p>
             <w:pPr>
@@ -4143,13 +4305,23 @@
                 <w:lang w:val="en-US"/>
               </w:rPr>
             </w:pPr>
+            <w:r>
+              <w:rPr>
+                <w:rFonts w:cstheme="minorHAnsi"/>
+                <w:bCs/>
+                <w:sz w:val="24"/>
+                <w:szCs w:val="24"/>
+                <w:lang w:val="en-US"/>
+              </w:rPr>
+              <w:t>String</w:t>
+            </w:r>
           </w:p>
         </w:tc>
       </w:tr>
       <w:tr>
         <w:tc>
           <w:tcPr>
-            <w:tcW w:w="2161" w:type="dxa"/>
+            <w:tcW w:w="2101" w:type="dxa"/>
           </w:tcPr>
           <w:p>
             <w:pPr>
@@ -4177,7 +4349,7 @@
         </w:tc>
         <w:tc>
           <w:tcPr>
-            <w:tcW w:w="3617" w:type="dxa"/>
+            <w:tcW w:w="3302" w:type="dxa"/>
           </w:tcPr>
           <w:p>
             <w:pPr>
@@ -4202,7 +4374,7 @@
         </w:tc>
         <w:tc>
           <w:tcPr>
-            <w:tcW w:w="1701" w:type="dxa"/>
+            <w:tcW w:w="1641" w:type="dxa"/>
           </w:tcPr>
           <w:p>
             <w:pPr>
@@ -4221,7 +4393,7 @@
         </w:tc>
         <w:tc>
           <w:tcPr>
-            <w:tcW w:w="1165" w:type="dxa"/>
+            <w:tcW w:w="1676" w:type="dxa"/>
           </w:tcPr>
           <w:p>
             <w:pPr>
@@ -4236,13 +4408,23 @@
                 <w:lang w:val="en-US"/>
               </w:rPr>
             </w:pPr>
+            <w:r>
+              <w:rPr>
+                <w:rFonts w:cstheme="minorHAnsi"/>
+                <w:bCs/>
+                <w:sz w:val="24"/>
+                <w:szCs w:val="24"/>
+                <w:lang w:val="en-US"/>
+              </w:rPr>
+              <w:t>String</w:t>
+            </w:r>
           </w:p>
         </w:tc>
       </w:tr>
       <w:tr>
         <w:tc>
           <w:tcPr>
-            <w:tcW w:w="2161" w:type="dxa"/>
+            <w:tcW w:w="2101" w:type="dxa"/>
           </w:tcPr>
           <w:p>
             <w:pPr>
@@ -4270,7 +4452,7 @@
         </w:tc>
         <w:tc>
           <w:tcPr>
-            <w:tcW w:w="3617" w:type="dxa"/>
+            <w:tcW w:w="3302" w:type="dxa"/>
           </w:tcPr>
           <w:p>
             <w:pPr>
@@ -4290,13 +4472,23 @@
                 <w:szCs w:val="28"/>
                 <w:lang w:val="en-US"/>
               </w:rPr>
-              <w:t>Variable responsible for storing the index data identification of a team.</w:t>
-            </w:r>
-          </w:p>
-        </w:tc>
-        <w:tc>
-          <w:tcPr>
-            <w:tcW w:w="1701" w:type="dxa"/>
+              <w:t xml:space="preserve">Variable responsible for storing </w:t>
+            </w:r>
+            <w:r>
+              <w:rPr>
+                <w:rFonts w:cstheme="minorHAnsi"/>
+                <w:bCs/>
+                <w:szCs w:val="28"/>
+                <w:lang w:val="en-US"/>
+              </w:rPr>
+              <w:lastRenderedPageBreak/>
+              <w:t>the index data identification of a team.</w:t>
+            </w:r>
+          </w:p>
+        </w:tc>
+        <w:tc>
+          <w:tcPr>
+            <w:tcW w:w="1641" w:type="dxa"/>
           </w:tcPr>
           <w:p>
             <w:pPr>
@@ -4315,7 +4507,7 @@
         </w:tc>
         <w:tc>
           <w:tcPr>
-            <w:tcW w:w="1165" w:type="dxa"/>
+            <w:tcW w:w="1676" w:type="dxa"/>
           </w:tcPr>
           <w:p>
             <w:pPr>
@@ -4336,7 +4528,7 @@
       <w:tr>
         <w:tc>
           <w:tcPr>
-            <w:tcW w:w="2161" w:type="dxa"/>
+            <w:tcW w:w="2101" w:type="dxa"/>
           </w:tcPr>
           <w:p>
             <w:pPr>
@@ -4357,6 +4549,7 @@
                 <w:szCs w:val="28"/>
                 <w:lang w:val="en-US"/>
               </w:rPr>
+              <w:lastRenderedPageBreak/>
               <w:t>pontos</w:t>
             </w:r>
             <w:proofErr w:type="spellEnd"/>
@@ -4364,7 +4557,7 @@
         </w:tc>
         <w:tc>
           <w:tcPr>
-            <w:tcW w:w="3617" w:type="dxa"/>
+            <w:tcW w:w="3302" w:type="dxa"/>
           </w:tcPr>
           <w:p>
             <w:pPr>
@@ -4384,23 +4577,13 @@
                 <w:szCs w:val="28"/>
                 <w:lang w:val="en-US"/>
               </w:rPr>
-              <w:t xml:space="preserve">Variable responsible for storing the </w:t>
-            </w:r>
-            <w:r>
-              <w:rPr>
-                <w:rFonts w:cstheme="minorHAnsi"/>
-                <w:bCs/>
-                <w:szCs w:val="28"/>
-                <w:lang w:val="en-US"/>
-              </w:rPr>
-              <w:lastRenderedPageBreak/>
-              <w:t>points made ​​by the team in a game.</w:t>
-            </w:r>
-          </w:p>
-        </w:tc>
-        <w:tc>
-          <w:tcPr>
-            <w:tcW w:w="1701" w:type="dxa"/>
+              <w:t>Variable responsible for storing the points made ​​by the team in a game.</w:t>
+            </w:r>
+          </w:p>
+        </w:tc>
+        <w:tc>
+          <w:tcPr>
+            <w:tcW w:w="1641" w:type="dxa"/>
           </w:tcPr>
           <w:p>
             <w:pPr>
@@ -4419,7 +4602,7 @@
         </w:tc>
         <w:tc>
           <w:tcPr>
-            <w:tcW w:w="1165" w:type="dxa"/>
+            <w:tcW w:w="1676" w:type="dxa"/>
           </w:tcPr>
           <w:p>
             <w:pPr>
@@ -4440,7 +4623,7 @@
       <w:tr>
         <w:tc>
           <w:tcPr>
-            <w:tcW w:w="2161" w:type="dxa"/>
+            <w:tcW w:w="2101" w:type="dxa"/>
           </w:tcPr>
           <w:p>
             <w:pPr>
@@ -4461,7 +4644,6 @@
                 <w:szCs w:val="28"/>
                 <w:lang w:val="en-US"/>
               </w:rPr>
-              <w:lastRenderedPageBreak/>
               <w:t>jogos</w:t>
             </w:r>
             <w:proofErr w:type="spellEnd"/>
@@ -4469,7 +4651,7 @@
         </w:tc>
         <w:tc>
           <w:tcPr>
-            <w:tcW w:w="3617" w:type="dxa"/>
+            <w:tcW w:w="3302" w:type="dxa"/>
           </w:tcPr>
           <w:p>
             <w:pPr>
@@ -4495,7 +4677,7 @@
         </w:tc>
         <w:tc>
           <w:tcPr>
-            <w:tcW w:w="1701" w:type="dxa"/>
+            <w:tcW w:w="1641" w:type="dxa"/>
           </w:tcPr>
           <w:p>
             <w:pPr>
@@ -4514,7 +4696,7 @@
         </w:tc>
         <w:tc>
           <w:tcPr>
-            <w:tcW w:w="1165" w:type="dxa"/>
+            <w:tcW w:w="1676" w:type="dxa"/>
           </w:tcPr>
           <w:p>
             <w:pPr>
@@ -4533,13 +4715,9 @@
         </w:tc>
       </w:tr>
       <w:tr>
-        <w:trPr>
-          <w:gridAfter w:val="1"/>
-          <w:wAfter w:w="1165" w:type="dxa"/>
-        </w:trPr>
-        <w:tc>
-          <w:tcPr>
-            <w:tcW w:w="2161" w:type="dxa"/>
+        <w:tc>
+          <w:tcPr>
+            <w:tcW w:w="2101" w:type="dxa"/>
           </w:tcPr>
           <w:p>
             <w:pPr>
@@ -4567,7 +4745,7 @@
         </w:tc>
         <w:tc>
           <w:tcPr>
-            <w:tcW w:w="3617" w:type="dxa"/>
+            <w:tcW w:w="3302" w:type="dxa"/>
           </w:tcPr>
           <w:p>
             <w:pPr>
@@ -4602,7 +4780,7 @@
         </w:tc>
         <w:tc>
           <w:tcPr>
-            <w:tcW w:w="1701" w:type="dxa"/>
+            <w:tcW w:w="1641" w:type="dxa"/>
           </w:tcPr>
           <w:p>
             <w:pPr>
@@ -4618,12 +4796,23 @@
               </w:rPr>
             </w:pPr>
           </w:p>
+        </w:tc>
+        <w:tc>
+          <w:tcPr>
+            <w:tcW w:w="1680" w:type="dxa"/>
+            <w:tcBorders>
+              <w:top w:val="nil"/>
+              <w:bottom w:val="nil"/>
+            </w:tcBorders>
+            <w:shd w:val="clear" w:color="auto" w:fill="auto"/>
+          </w:tcPr>
+          <w:p/>
         </w:tc>
       </w:tr>
       <w:tr>
         <w:tc>
           <w:tcPr>
-            <w:tcW w:w="2161" w:type="dxa"/>
+            <w:tcW w:w="2101" w:type="dxa"/>
           </w:tcPr>
           <w:p>
             <w:pPr>
@@ -4651,7 +4840,7 @@
         </w:tc>
         <w:tc>
           <w:tcPr>
-            <w:tcW w:w="3617" w:type="dxa"/>
+            <w:tcW w:w="3302" w:type="dxa"/>
           </w:tcPr>
           <w:p>
             <w:pPr>
@@ -4677,7 +4866,7 @@
         </w:tc>
         <w:tc>
           <w:tcPr>
-            <w:tcW w:w="1701" w:type="dxa"/>
+            <w:tcW w:w="1641" w:type="dxa"/>
           </w:tcPr>
           <w:p>
             <w:pPr>
@@ -4696,7 +4885,7 @@
         </w:tc>
         <w:tc>
           <w:tcPr>
-            <w:tcW w:w="1165" w:type="dxa"/>
+            <w:tcW w:w="1676" w:type="dxa"/>
           </w:tcPr>
           <w:p>
             <w:pPr>
@@ -4717,7 +4906,7 @@
       <w:tr>
         <w:tc>
           <w:tcPr>
-            <w:tcW w:w="2161" w:type="dxa"/>
+            <w:tcW w:w="2101" w:type="dxa"/>
           </w:tcPr>
           <w:p>
             <w:pPr>
@@ -4745,7 +4934,7 @@
         </w:tc>
         <w:tc>
           <w:tcPr>
-            <w:tcW w:w="3617" w:type="dxa"/>
+            <w:tcW w:w="3302" w:type="dxa"/>
           </w:tcPr>
           <w:p>
             <w:pPr>
@@ -4771,7 +4960,7 @@
         </w:tc>
         <w:tc>
           <w:tcPr>
-            <w:tcW w:w="1701" w:type="dxa"/>
+            <w:tcW w:w="1641" w:type="dxa"/>
           </w:tcPr>
           <w:p>
             <w:pPr>
@@ -4790,7 +4979,7 @@
         </w:tc>
         <w:tc>
           <w:tcPr>
-            <w:tcW w:w="1165" w:type="dxa"/>
+            <w:tcW w:w="1676" w:type="dxa"/>
           </w:tcPr>
           <w:p>
             <w:pPr>
@@ -4811,7 +5000,7 @@
       <w:tr>
         <w:tc>
           <w:tcPr>
-            <w:tcW w:w="2161" w:type="dxa"/>
+            <w:tcW w:w="2101" w:type="dxa"/>
           </w:tcPr>
           <w:p>
             <w:pPr>
@@ -4839,7 +5028,7 @@
         </w:tc>
         <w:tc>
           <w:tcPr>
-            <w:tcW w:w="3617" w:type="dxa"/>
+            <w:tcW w:w="3302" w:type="dxa"/>
           </w:tcPr>
           <w:p>
             <w:pPr>
@@ -4865,7 +5054,7 @@
         </w:tc>
         <w:tc>
           <w:tcPr>
-            <w:tcW w:w="1701" w:type="dxa"/>
+            <w:tcW w:w="1641" w:type="dxa"/>
           </w:tcPr>
           <w:p>
             <w:pPr>
@@ -4884,7 +5073,7 @@
         </w:tc>
         <w:tc>
           <w:tcPr>
-            <w:tcW w:w="1165" w:type="dxa"/>
+            <w:tcW w:w="1676" w:type="dxa"/>
           </w:tcPr>
           <w:p>
             <w:pPr>
@@ -4905,7 +5094,7 @@
       <w:tr>
         <w:tc>
           <w:tcPr>
-            <w:tcW w:w="2161" w:type="dxa"/>
+            <w:tcW w:w="2101" w:type="dxa"/>
           </w:tcPr>
           <w:p>
             <w:pPr>
@@ -4933,7 +5122,7 @@
         </w:tc>
         <w:tc>
           <w:tcPr>
-            <w:tcW w:w="3617" w:type="dxa"/>
+            <w:tcW w:w="3302" w:type="dxa"/>
           </w:tcPr>
           <w:p>
             <w:pPr>
@@ -4959,7 +5148,7 @@
         </w:tc>
         <w:tc>
           <w:tcPr>
-            <w:tcW w:w="1701" w:type="dxa"/>
+            <w:tcW w:w="1641" w:type="dxa"/>
           </w:tcPr>
           <w:p>
             <w:pPr>
@@ -4978,7 +5167,7 @@
         </w:tc>
         <w:tc>
           <w:tcPr>
-            <w:tcW w:w="1165" w:type="dxa"/>
+            <w:tcW w:w="1676" w:type="dxa"/>
           </w:tcPr>
           <w:p>
             <w:pPr>
@@ -4999,7 +5188,7 @@
       <w:tr>
         <w:tc>
           <w:tcPr>
-            <w:tcW w:w="2161" w:type="dxa"/>
+            <w:tcW w:w="2101" w:type="dxa"/>
           </w:tcPr>
           <w:p>
             <w:pPr>
@@ -5027,7 +5216,7 @@
         </w:tc>
         <w:tc>
           <w:tcPr>
-            <w:tcW w:w="3617" w:type="dxa"/>
+            <w:tcW w:w="3302" w:type="dxa"/>
           </w:tcPr>
           <w:p>
             <w:pPr>
@@ -5053,7 +5242,7 @@
         </w:tc>
         <w:tc>
           <w:tcPr>
-            <w:tcW w:w="1701" w:type="dxa"/>
+            <w:tcW w:w="1641" w:type="dxa"/>
           </w:tcPr>
           <w:p>
             <w:pPr>
@@ -5072,7 +5261,7 @@
         </w:tc>
         <w:tc>
           <w:tcPr>
-            <w:tcW w:w="1165" w:type="dxa"/>
+            <w:tcW w:w="1676" w:type="dxa"/>
           </w:tcPr>
           <w:p>
             <w:pPr>
@@ -5093,7 +5282,7 @@
       <w:tr>
         <w:tc>
           <w:tcPr>
-            <w:tcW w:w="2161" w:type="dxa"/>
+            <w:tcW w:w="2101" w:type="dxa"/>
           </w:tcPr>
           <w:p>
             <w:pPr>
@@ -5121,7 +5310,7 @@
         </w:tc>
         <w:tc>
           <w:tcPr>
-            <w:tcW w:w="3617" w:type="dxa"/>
+            <w:tcW w:w="3302" w:type="dxa"/>
           </w:tcPr>
           <w:p>
             <w:pPr>
@@ -5185,7 +5374,7 @@
         </w:tc>
         <w:tc>
           <w:tcPr>
-            <w:tcW w:w="1701" w:type="dxa"/>
+            <w:tcW w:w="1641" w:type="dxa"/>
           </w:tcPr>
           <w:p>
             <w:pPr>
@@ -5204,7 +5393,7 @@
         </w:tc>
         <w:tc>
           <w:tcPr>
-            <w:tcW w:w="1165" w:type="dxa"/>
+            <w:tcW w:w="1676" w:type="dxa"/>
           </w:tcPr>
           <w:p>
             <w:pPr>
@@ -5225,7 +5414,7 @@
       <w:tr>
         <w:tc>
           <w:tcPr>
-            <w:tcW w:w="2161" w:type="dxa"/>
+            <w:tcW w:w="2101" w:type="dxa"/>
           </w:tcPr>
           <w:p>
             <w:pPr>
@@ -5253,7 +5442,7 @@
         </w:tc>
         <w:tc>
           <w:tcPr>
-            <w:tcW w:w="3617" w:type="dxa"/>
+            <w:tcW w:w="3302" w:type="dxa"/>
           </w:tcPr>
           <w:p>
             <w:pPr>
@@ -5279,7 +5468,7 @@
         </w:tc>
         <w:tc>
           <w:tcPr>
-            <w:tcW w:w="1701" w:type="dxa"/>
+            <w:tcW w:w="1641" w:type="dxa"/>
           </w:tcPr>
           <w:p>
             <w:pPr>
@@ -5298,7 +5487,7 @@
         </w:tc>
         <w:tc>
           <w:tcPr>
-            <w:tcW w:w="1165" w:type="dxa"/>
+            <w:tcW w:w="1676" w:type="dxa"/>
           </w:tcPr>
           <w:p>
             <w:pPr>
@@ -5319,7 +5508,7 @@
       <w:tr>
         <w:tc>
           <w:tcPr>
-            <w:tcW w:w="2161" w:type="dxa"/>
+            <w:tcW w:w="2101" w:type="dxa"/>
           </w:tcPr>
           <w:p>
             <w:pPr>
@@ -5347,7 +5536,7 @@
         </w:tc>
         <w:tc>
           <w:tcPr>
-            <w:tcW w:w="3617" w:type="dxa"/>
+            <w:tcW w:w="3302" w:type="dxa"/>
           </w:tcPr>
           <w:p>
             <w:pPr>
@@ -5411,7 +5600,7 @@
         </w:tc>
         <w:tc>
           <w:tcPr>
-            <w:tcW w:w="1701" w:type="dxa"/>
+            <w:tcW w:w="1641" w:type="dxa"/>
           </w:tcPr>
           <w:p>
             <w:pPr>
@@ -5430,7 +5619,7 @@
         </w:tc>
         <w:tc>
           <w:tcPr>
-            <w:tcW w:w="1165" w:type="dxa"/>
+            <w:tcW w:w="1676" w:type="dxa"/>
           </w:tcPr>
           <w:p>
             <w:pPr>
@@ -5529,10 +5718,10 @@
         <w:tblLook w:val="04A0" w:firstRow="1" w:lastRow="0" w:firstColumn="1" w:lastColumn="0" w:noHBand="0" w:noVBand="1"/>
       </w:tblPr>
       <w:tblGrid>
-        <w:gridCol w:w="2161"/>
-        <w:gridCol w:w="3617"/>
-        <w:gridCol w:w="1701"/>
-        <w:gridCol w:w="1165"/>
+        <w:gridCol w:w="2154"/>
+        <w:gridCol w:w="3565"/>
+        <w:gridCol w:w="1690"/>
+        <w:gridCol w:w="1311"/>
       </w:tblGrid>
       <w:tr>
         <w:tc>
@@ -5764,6 +5953,16 @@
                 <w:lang w:val="en-US"/>
               </w:rPr>
             </w:pPr>
+            <w:proofErr w:type="spellStart"/>
+            <w:r>
+              <w:rPr>
+                <w:rFonts w:cstheme="minorHAnsi"/>
+                <w:bCs/>
+                <w:lang w:val="en-US"/>
+              </w:rPr>
+              <w:t>jogadorDAO</w:t>
+            </w:r>
+            <w:proofErr w:type="spellEnd"/>
           </w:p>
         </w:tc>
       </w:tr>
@@ -5782,14 +5981,6 @@
                 <w:lang w:val="en-US"/>
               </w:rPr>
             </w:pPr>
-            <w:r>
-              <w:rPr>
-                <w:rFonts w:cstheme="minorHAnsi"/>
-                <w:bCs/>
-                <w:lang w:val="en-US"/>
-              </w:rPr>
-              <w:t>$</w:t>
-            </w:r>
             <w:proofErr w:type="spellStart"/>
             <w:r>
               <w:rPr>
@@ -5864,6 +6055,16 @@
                 <w:lang w:val="en-US"/>
               </w:rPr>
             </w:pPr>
+            <w:r>
+              <w:rPr>
+                <w:rFonts w:cstheme="minorHAnsi"/>
+                <w:bCs/>
+                <w:sz w:val="24"/>
+                <w:szCs w:val="24"/>
+                <w:lang w:val="en-US"/>
+              </w:rPr>
+              <w:t>String</w:t>
+            </w:r>
           </w:p>
         </w:tc>
       </w:tr>
@@ -5946,6 +6147,16 @@
                 <w:lang w:val="en-US"/>
               </w:rPr>
             </w:pPr>
+            <w:r>
+              <w:rPr>
+                <w:rFonts w:cstheme="minorHAnsi"/>
+                <w:bCs/>
+                <w:sz w:val="24"/>
+                <w:szCs w:val="24"/>
+                <w:lang w:val="en-US"/>
+              </w:rPr>
+              <w:t>String</w:t>
+            </w:r>
           </w:p>
         </w:tc>
       </w:tr>
@@ -6132,21 +6343,14 @@
                 <w:lang w:val="en-US"/>
               </w:rPr>
             </w:pPr>
-            <w:r>
-              <w:rPr>
-                <w:rFonts w:cstheme="minorHAnsi"/>
-                <w:bCs/>
-                <w:lang w:val="en-US"/>
-              </w:rPr>
-              <w:t>$</w:t>
-            </w:r>
-            <w:proofErr w:type="spellStart"/>
-            <w:r>
-              <w:rPr>
-                <w:rFonts w:cstheme="minorHAnsi"/>
-                <w:bCs/>
-                <w:lang w:val="en-US"/>
-              </w:rPr>
+            <w:proofErr w:type="spellStart"/>
+            <w:r>
+              <w:rPr>
+                <w:rFonts w:cstheme="minorHAnsi"/>
+                <w:bCs/>
+                <w:lang w:val="en-US"/>
+              </w:rPr>
+              <w:lastRenderedPageBreak/>
               <w:t>arrayDadosJogador</w:t>
             </w:r>
             <w:proofErr w:type="spellEnd"/>
@@ -6206,6 +6410,16 @@
                 <w:lang w:val="en-US"/>
               </w:rPr>
             </w:pPr>
+            <w:r>
+              <w:rPr>
+                <w:rFonts w:cstheme="minorHAnsi"/>
+                <w:bCs/>
+                <w:sz w:val="24"/>
+                <w:szCs w:val="24"/>
+                <w:lang w:val="en-US"/>
+              </w:rPr>
+              <w:t>String</w:t>
+            </w:r>
           </w:p>
         </w:tc>
       </w:tr>
@@ -6326,6 +6540,16 @@
                 <w:lang w:val="en-US"/>
               </w:rPr>
             </w:pPr>
+            <w:r>
+              <w:rPr>
+                <w:rFonts w:cstheme="minorHAnsi"/>
+                <w:bCs/>
+                <w:sz w:val="24"/>
+                <w:szCs w:val="24"/>
+                <w:lang w:val="en-US"/>
+              </w:rPr>
+              <w:t>String</w:t>
+            </w:r>
           </w:p>
         </w:tc>
       </w:tr>
@@ -6578,6 +6802,16 @@
                 <w:lang w:val="en-US"/>
               </w:rPr>
             </w:pPr>
+            <w:r>
+              <w:rPr>
+                <w:rFonts w:cstheme="minorHAnsi"/>
+                <w:bCs/>
+                <w:sz w:val="24"/>
+                <w:szCs w:val="24"/>
+                <w:lang w:val="en-US"/>
+              </w:rPr>
+              <w:t>String</w:t>
+            </w:r>
           </w:p>
         </w:tc>
       </w:tr>
@@ -6603,7 +6837,6 @@
                 <w:bCs/>
                 <w:lang w:val="en-US"/>
               </w:rPr>
-              <w:lastRenderedPageBreak/>
               <w:t>dataNascimento</w:t>
             </w:r>
             <w:proofErr w:type="spellEnd"/>
@@ -6663,6 +6896,16 @@
                 <w:lang w:val="en-US"/>
               </w:rPr>
             </w:pPr>
+            <w:r>
+              <w:rPr>
+                <w:rFonts w:cstheme="minorHAnsi"/>
+                <w:bCs/>
+                <w:sz w:val="24"/>
+                <w:szCs w:val="24"/>
+                <w:lang w:val="en-US"/>
+              </w:rPr>
+              <w:t>String</w:t>
+            </w:r>
           </w:p>
         </w:tc>
       </w:tr>
@@ -6773,6 +7016,16 @@
                 <w:lang w:val="en-US"/>
               </w:rPr>
             </w:pPr>
+            <w:r>
+              <w:rPr>
+                <w:rFonts w:cstheme="minorHAnsi"/>
+                <w:bCs/>
+                <w:sz w:val="24"/>
+                <w:szCs w:val="24"/>
+                <w:lang w:val="en-US"/>
+              </w:rPr>
+              <w:t>String</w:t>
+            </w:r>
           </w:p>
         </w:tc>
       </w:tr>
@@ -6941,6 +7194,16 @@
                 <w:lang w:val="en-US"/>
               </w:rPr>
             </w:pPr>
+            <w:r>
+              <w:rPr>
+                <w:rFonts w:cstheme="minorHAnsi"/>
+                <w:bCs/>
+                <w:sz w:val="24"/>
+                <w:szCs w:val="24"/>
+                <w:lang w:val="en-US"/>
+              </w:rPr>
+              <w:t>String</w:t>
+            </w:r>
           </w:p>
         </w:tc>
       </w:tr>
@@ -7226,6 +7489,14 @@
                 <w:lang w:val="en-US"/>
               </w:rPr>
             </w:pPr>
+            <w:proofErr w:type="spellStart"/>
+            <w:r>
+              <w:rPr>
+                <w:lang w:val="en-US"/>
+              </w:rPr>
+              <w:t>jogoDAO</w:t>
+            </w:r>
+            <w:proofErr w:type="spellEnd"/>
           </w:p>
         </w:tc>
       </w:tr>
@@ -7294,6 +7565,16 @@
                 <w:lang w:val="en-US"/>
               </w:rPr>
             </w:pPr>
+            <w:r>
+              <w:rPr>
+                <w:rFonts w:cstheme="minorHAnsi"/>
+                <w:bCs/>
+                <w:sz w:val="24"/>
+                <w:szCs w:val="24"/>
+                <w:lang w:val="en-US"/>
+              </w:rPr>
+              <w:t>String</w:t>
+            </w:r>
           </w:p>
         </w:tc>
       </w:tr>
@@ -7376,6 +7657,16 @@
                 <w:lang w:val="en-US"/>
               </w:rPr>
             </w:pPr>
+            <w:r>
+              <w:rPr>
+                <w:rFonts w:cstheme="minorHAnsi"/>
+                <w:bCs/>
+                <w:sz w:val="24"/>
+                <w:szCs w:val="24"/>
+                <w:lang w:val="en-US"/>
+              </w:rPr>
+              <w:t>String</w:t>
+            </w:r>
           </w:p>
         </w:tc>
       </w:tr>
@@ -7444,6 +7735,16 @@
                 <w:lang w:val="en-US"/>
               </w:rPr>
             </w:pPr>
+            <w:r>
+              <w:rPr>
+                <w:rFonts w:cstheme="minorHAnsi"/>
+                <w:bCs/>
+                <w:sz w:val="24"/>
+                <w:szCs w:val="24"/>
+                <w:lang w:val="en-US"/>
+              </w:rPr>
+              <w:t>String</w:t>
+            </w:r>
           </w:p>
         </w:tc>
       </w:tr>
@@ -7526,6 +7827,16 @@
                 <w:lang w:val="en-US"/>
               </w:rPr>
             </w:pPr>
+            <w:r>
+              <w:rPr>
+                <w:rFonts w:cstheme="minorHAnsi"/>
+                <w:bCs/>
+                <w:sz w:val="24"/>
+                <w:szCs w:val="24"/>
+                <w:lang w:val="en-US"/>
+              </w:rPr>
+              <w:t>String</w:t>
+            </w:r>
           </w:p>
         </w:tc>
       </w:tr>
@@ -7594,6 +7905,16 @@
                 <w:lang w:val="en-US"/>
               </w:rPr>
             </w:pPr>
+            <w:r>
+              <w:rPr>
+                <w:rFonts w:cstheme="minorHAnsi"/>
+                <w:bCs/>
+                <w:sz w:val="24"/>
+                <w:szCs w:val="24"/>
+                <w:lang w:val="en-US"/>
+              </w:rPr>
+              <w:t>String</w:t>
+            </w:r>
           </w:p>
         </w:tc>
       </w:tr>
@@ -7650,6 +7971,16 @@
             <w:pPr>
               <w:pStyle w:val="SemEspaamento"/>
             </w:pPr>
+            <w:r>
+              <w:rPr>
+                <w:rFonts w:cstheme="minorHAnsi"/>
+                <w:bCs/>
+                <w:sz w:val="24"/>
+                <w:szCs w:val="24"/>
+                <w:lang w:val="en-US"/>
+              </w:rPr>
+              <w:t>String</w:t>
+            </w:r>
           </w:p>
         </w:tc>
       </w:tr>
@@ -7718,6 +8049,16 @@
                 <w:lang w:val="en-US"/>
               </w:rPr>
             </w:pPr>
+            <w:r>
+              <w:rPr>
+                <w:rFonts w:cstheme="minorHAnsi"/>
+                <w:bCs/>
+                <w:sz w:val="24"/>
+                <w:szCs w:val="24"/>
+                <w:lang w:val="en-US"/>
+              </w:rPr>
+              <w:t>String</w:t>
+            </w:r>
           </w:p>
         </w:tc>
       </w:tr>
@@ -7786,6 +8127,16 @@
                 <w:lang w:val="en-US"/>
               </w:rPr>
             </w:pPr>
+            <w:r>
+              <w:rPr>
+                <w:rFonts w:cstheme="minorHAnsi"/>
+                <w:bCs/>
+                <w:sz w:val="24"/>
+                <w:szCs w:val="24"/>
+                <w:lang w:val="en-US"/>
+              </w:rPr>
+              <w:t>String</w:t>
+            </w:r>
           </w:p>
         </w:tc>
       </w:tr>
@@ -7852,6 +8203,16 @@
                 <w:lang w:val="en-US"/>
               </w:rPr>
             </w:pPr>
+            <w:r>
+              <w:rPr>
+                <w:rFonts w:cstheme="minorHAnsi"/>
+                <w:bCs/>
+                <w:sz w:val="24"/>
+                <w:szCs w:val="24"/>
+                <w:lang w:val="en-US"/>
+              </w:rPr>
+              <w:t>String</w:t>
+            </w:r>
           </w:p>
         </w:tc>
       </w:tr>
@@ -7920,6 +8281,16 @@
                 <w:lang w:val="en-US"/>
               </w:rPr>
             </w:pPr>
+            <w:r>
+              <w:rPr>
+                <w:rFonts w:cstheme="minorHAnsi"/>
+                <w:bCs/>
+                <w:sz w:val="24"/>
+                <w:szCs w:val="24"/>
+                <w:lang w:val="en-US"/>
+              </w:rPr>
+              <w:t>String</w:t>
+            </w:r>
           </w:p>
         </w:tc>
       </w:tr>
@@ -7988,6 +8359,16 @@
                 <w:lang w:val="en-US"/>
               </w:rPr>
             </w:pPr>
+            <w:r>
+              <w:rPr>
+                <w:rFonts w:cstheme="minorHAnsi"/>
+                <w:bCs/>
+                <w:sz w:val="24"/>
+                <w:szCs w:val="24"/>
+                <w:lang w:val="en-US"/>
+              </w:rPr>
+              <w:t>String</w:t>
+            </w:r>
           </w:p>
         </w:tc>
       </w:tr>
@@ -8054,6 +8435,16 @@
                 <w:lang w:val="en-US"/>
               </w:rPr>
             </w:pPr>
+            <w:r>
+              <w:rPr>
+                <w:rFonts w:cstheme="minorHAnsi"/>
+                <w:bCs/>
+                <w:sz w:val="24"/>
+                <w:szCs w:val="24"/>
+                <w:lang w:val="en-US"/>
+              </w:rPr>
+              <w:t>String</w:t>
+            </w:r>
           </w:p>
         </w:tc>
       </w:tr>
@@ -8074,6 +8465,7 @@
               <w:rPr>
                 <w:lang w:val="en-US"/>
               </w:rPr>
+              <w:lastRenderedPageBreak/>
               <w:t>dadosJogo</w:t>
             </w:r>
             <w:proofErr w:type="spellEnd"/>
@@ -8122,6 +8514,16 @@
                 <w:lang w:val="en-US"/>
               </w:rPr>
             </w:pPr>
+            <w:r>
+              <w:rPr>
+                <w:rFonts w:cstheme="minorHAnsi"/>
+                <w:bCs/>
+                <w:sz w:val="24"/>
+                <w:szCs w:val="24"/>
+                <w:lang w:val="en-US"/>
+              </w:rPr>
+              <w:t>String</w:t>
+            </w:r>
           </w:p>
         </w:tc>
       </w:tr>
@@ -8822,6 +9224,17 @@
                 <w:lang w:val="en-US"/>
               </w:rPr>
             </w:pPr>
+            <w:proofErr w:type="spellStart"/>
+            <w:r>
+              <w:rPr>
+                <w:rFonts w:cstheme="minorHAnsi"/>
+                <w:bCs/>
+                <w:szCs w:val="28"/>
+                <w:lang w:val="en-US"/>
+              </w:rPr>
+              <w:t>tecnicoDAO</w:t>
+            </w:r>
+            <w:proofErr w:type="spellEnd"/>
           </w:p>
         </w:tc>
       </w:tr>
@@ -8908,6 +9321,16 @@
                 <w:lang w:val="en-US"/>
               </w:rPr>
             </w:pPr>
+            <w:r>
+              <w:rPr>
+                <w:rFonts w:cstheme="minorHAnsi"/>
+                <w:bCs/>
+                <w:sz w:val="24"/>
+                <w:szCs w:val="24"/>
+                <w:lang w:val="en-US"/>
+              </w:rPr>
+              <w:t>String</w:t>
+            </w:r>
           </w:p>
         </w:tc>
       </w:tr>
@@ -9054,6 +9477,16 @@
                 <w:lang w:val="en-US"/>
               </w:rPr>
             </w:pPr>
+            <w:r>
+              <w:rPr>
+                <w:rFonts w:cstheme="minorHAnsi"/>
+                <w:bCs/>
+                <w:sz w:val="24"/>
+                <w:szCs w:val="24"/>
+                <w:lang w:val="en-US"/>
+              </w:rPr>
+              <w:t>String</w:t>
+            </w:r>
           </w:p>
         </w:tc>
       </w:tr>
@@ -9140,6 +9573,16 @@
                 <w:lang w:val="en-US"/>
               </w:rPr>
             </w:pPr>
+            <w:r>
+              <w:rPr>
+                <w:rFonts w:cstheme="minorHAnsi"/>
+                <w:bCs/>
+                <w:sz w:val="24"/>
+                <w:szCs w:val="24"/>
+                <w:lang w:val="en-US"/>
+              </w:rPr>
+              <w:t>String</w:t>
+            </w:r>
           </w:p>
         </w:tc>
       </w:tr>
@@ -9598,6 +10041,16 @@
                 <w:szCs w:val="28"/>
               </w:rPr>
             </w:pPr>
+            <w:r>
+              <w:rPr>
+                <w:rFonts w:cstheme="minorHAnsi"/>
+                <w:bCs/>
+                <w:sz w:val="24"/>
+                <w:szCs w:val="24"/>
+                <w:lang w:val="en-US"/>
+              </w:rPr>
+              <w:t>String</w:t>
+            </w:r>
           </w:p>
         </w:tc>
       </w:tr>
@@ -9713,6 +10166,16 @@
                 <w:lang w:val="en-US"/>
               </w:rPr>
             </w:pPr>
+            <w:r>
+              <w:rPr>
+                <w:rFonts w:cstheme="minorHAnsi"/>
+                <w:bCs/>
+                <w:sz w:val="24"/>
+                <w:szCs w:val="24"/>
+                <w:lang w:val="en-US"/>
+              </w:rPr>
+              <w:t>String</w:t>
+            </w:r>
           </w:p>
         </w:tc>
       </w:tr>
@@ -9797,6 +10260,16 @@
                 <w:lang w:val="en-US"/>
               </w:rPr>
             </w:pPr>
+            <w:r>
+              <w:rPr>
+                <w:rFonts w:cstheme="minorHAnsi"/>
+                <w:bCs/>
+                <w:sz w:val="24"/>
+                <w:szCs w:val="24"/>
+                <w:lang w:val="en-US"/>
+              </w:rPr>
+              <w:t>String</w:t>
+            </w:r>
           </w:p>
         </w:tc>
       </w:tr>
@@ -9821,6 +10294,7 @@
                 <w:bCs/>
                 <w:szCs w:val="28"/>
               </w:rPr>
+              <w:lastRenderedPageBreak/>
               <w:t>telefone</w:t>
             </w:r>
             <w:proofErr w:type="gramEnd"/>
@@ -9987,6 +10461,16 @@
                 <w:lang w:val="en-US"/>
               </w:rPr>
             </w:pPr>
+            <w:r>
+              <w:rPr>
+                <w:rFonts w:cstheme="minorHAnsi"/>
+                <w:bCs/>
+                <w:sz w:val="24"/>
+                <w:szCs w:val="24"/>
+                <w:lang w:val="en-US"/>
+              </w:rPr>
+              <w:t>String</w:t>
+            </w:r>
           </w:p>
         </w:tc>
       </w:tr>
@@ -10325,6 +10809,17 @@
                 <w:lang w:val="en-US"/>
               </w:rPr>
             </w:pPr>
+            <w:proofErr w:type="spellStart"/>
+            <w:r>
+              <w:rPr>
+                <w:rFonts w:cstheme="minorHAnsi"/>
+                <w:bCs/>
+                <w:szCs w:val="28"/>
+                <w:lang w:val="en-US"/>
+              </w:rPr>
+              <w:t>tempoDAO</w:t>
+            </w:r>
+            <w:proofErr w:type="spellEnd"/>
           </w:p>
         </w:tc>
       </w:tr>
@@ -10411,6 +10906,16 @@
                 <w:lang w:val="en-US"/>
               </w:rPr>
             </w:pPr>
+            <w:r>
+              <w:rPr>
+                <w:rFonts w:cstheme="minorHAnsi"/>
+                <w:bCs/>
+                <w:sz w:val="24"/>
+                <w:szCs w:val="24"/>
+                <w:lang w:val="en-US"/>
+              </w:rPr>
+              <w:t>String</w:t>
+            </w:r>
           </w:p>
         </w:tc>
       </w:tr>
@@ -10665,6 +11170,16 @@
                 <w:szCs w:val="28"/>
               </w:rPr>
             </w:pPr>
+            <w:r>
+              <w:rPr>
+                <w:rFonts w:cstheme="minorHAnsi"/>
+                <w:bCs/>
+                <w:sz w:val="24"/>
+                <w:szCs w:val="24"/>
+                <w:lang w:val="en-US"/>
+              </w:rPr>
+              <w:t>String</w:t>
+            </w:r>
           </w:p>
         </w:tc>
       </w:tr>
@@ -10833,6 +11348,16 @@
                 <w:lang w:val="en-US"/>
               </w:rPr>
             </w:pPr>
+            <w:r>
+              <w:rPr>
+                <w:rFonts w:cstheme="minorHAnsi"/>
+                <w:bCs/>
+                <w:sz w:val="24"/>
+                <w:szCs w:val="24"/>
+                <w:lang w:val="en-US"/>
+              </w:rPr>
+              <w:t>String</w:t>
+            </w:r>
           </w:p>
         </w:tc>
       </w:tr>
@@ -10917,6 +11442,16 @@
                 <w:lang w:val="en-US"/>
               </w:rPr>
             </w:pPr>
+            <w:r>
+              <w:rPr>
+                <w:rFonts w:cstheme="minorHAnsi"/>
+                <w:bCs/>
+                <w:sz w:val="24"/>
+                <w:szCs w:val="24"/>
+                <w:lang w:val="en-US"/>
+              </w:rPr>
+              <w:t>String</w:t>
+            </w:r>
           </w:p>
         </w:tc>
       </w:tr>
@@ -11343,6 +11878,16 @@
                 <w:lang w:val="en-US"/>
               </w:rPr>
             </w:pPr>
+            <w:r>
+              <w:rPr>
+                <w:rFonts w:cstheme="minorHAnsi"/>
+                <w:bCs/>
+                <w:sz w:val="24"/>
+                <w:szCs w:val="24"/>
+                <w:lang w:val="en-US"/>
+              </w:rPr>
+              <w:t>String</w:t>
+            </w:r>
           </w:p>
         </w:tc>
       </w:tr>
@@ -11427,6 +11972,16 @@
                 <w:lang w:val="en-US"/>
               </w:rPr>
             </w:pPr>
+            <w:r>
+              <w:rPr>
+                <w:rFonts w:cstheme="minorHAnsi"/>
+                <w:bCs/>
+                <w:sz w:val="24"/>
+                <w:szCs w:val="24"/>
+                <w:lang w:val="en-US"/>
+              </w:rPr>
+              <w:t>String</w:t>
+            </w:r>
           </w:p>
         </w:tc>
       </w:tr>
@@ -11520,6 +12075,16 @@
                 <w:lang w:val="en-US"/>
               </w:rPr>
             </w:pPr>
+            <w:r>
+              <w:rPr>
+                <w:rFonts w:cstheme="minorHAnsi"/>
+                <w:bCs/>
+                <w:sz w:val="24"/>
+                <w:szCs w:val="24"/>
+                <w:lang w:val="en-US"/>
+              </w:rPr>
+              <w:t>String</w:t>
+            </w:r>
           </w:p>
         </w:tc>
       </w:tr>
@@ -11602,6 +12167,16 @@
                 <w:lang w:val="en-US"/>
               </w:rPr>
             </w:pPr>
+            <w:r>
+              <w:rPr>
+                <w:rFonts w:cstheme="minorHAnsi"/>
+                <w:bCs/>
+                <w:sz w:val="24"/>
+                <w:szCs w:val="24"/>
+                <w:lang w:val="en-US"/>
+              </w:rPr>
+              <w:t>String</w:t>
+            </w:r>
           </w:p>
         </w:tc>
       </w:tr>
@@ -11654,7 +12229,17 @@
                 <w:szCs w:val="28"/>
                 <w:lang w:val="en-US"/>
               </w:rPr>
-              <w:t>Stores when a shot from seven meters and held.</w:t>
+              <w:t xml:space="preserve">Stores when a shot from </w:t>
+            </w:r>
+            <w:r>
+              <w:rPr>
+                <w:rFonts w:cstheme="minorHAnsi"/>
+                <w:bCs/>
+                <w:szCs w:val="28"/>
+                <w:lang w:val="en-US"/>
+              </w:rPr>
+              <w:lastRenderedPageBreak/>
+              <w:t>seven meters and held.</w:t>
             </w:r>
           </w:p>
         </w:tc>
@@ -11688,6 +12273,16 @@
                 <w:lang w:val="en-US"/>
               </w:rPr>
             </w:pPr>
+            <w:r>
+              <w:rPr>
+                <w:rFonts w:cstheme="minorHAnsi"/>
+                <w:bCs/>
+                <w:sz w:val="24"/>
+                <w:szCs w:val="24"/>
+                <w:lang w:val="en-US"/>
+              </w:rPr>
+              <w:t>String</w:t>
+            </w:r>
           </w:p>
         </w:tc>
       </w:tr>
@@ -11713,6 +12308,7 @@
                 <w:bCs/>
                 <w:szCs w:val="28"/>
               </w:rPr>
+              <w:lastRenderedPageBreak/>
               <w:t>idTempoAtual</w:t>
             </w:r>
             <w:proofErr w:type="spellEnd"/>
@@ -11858,6 +12454,16 @@
                 <w:lang w:val="en-US"/>
               </w:rPr>
             </w:pPr>
+            <w:r>
+              <w:rPr>
+                <w:rFonts w:cstheme="minorHAnsi"/>
+                <w:bCs/>
+                <w:sz w:val="24"/>
+                <w:szCs w:val="24"/>
+                <w:lang w:val="en-US"/>
+              </w:rPr>
+              <w:t>String</w:t>
+            </w:r>
           </w:p>
         </w:tc>
       </w:tr>
@@ -12079,7 +12685,6 @@
                 <w:bCs/>
                 <w:szCs w:val="28"/>
               </w:rPr>
-              <w:lastRenderedPageBreak/>
               <w:t>timeDAO</w:t>
             </w:r>
             <w:proofErr w:type="spellEnd"/>
@@ -12161,6 +12766,17 @@
                 <w:lang w:val="en-US"/>
               </w:rPr>
             </w:pPr>
+            <w:proofErr w:type="spellStart"/>
+            <w:r>
+              <w:rPr>
+                <w:rFonts w:cstheme="minorHAnsi"/>
+                <w:bCs/>
+                <w:szCs w:val="28"/>
+                <w:lang w:val="en-US"/>
+              </w:rPr>
+              <w:t>timeDAO</w:t>
+            </w:r>
+            <w:proofErr w:type="spellEnd"/>
           </w:p>
         </w:tc>
       </w:tr>
@@ -12253,6 +12869,16 @@
                 <w:szCs w:val="28"/>
               </w:rPr>
             </w:pPr>
+            <w:r>
+              <w:rPr>
+                <w:rFonts w:cstheme="minorHAnsi"/>
+                <w:bCs/>
+                <w:sz w:val="24"/>
+                <w:szCs w:val="24"/>
+                <w:lang w:val="en-US"/>
+              </w:rPr>
+              <w:t>String</w:t>
+            </w:r>
           </w:p>
         </w:tc>
       </w:tr>
@@ -12339,6 +12965,16 @@
                 <w:lang w:val="en-US"/>
               </w:rPr>
             </w:pPr>
+            <w:r>
+              <w:rPr>
+                <w:rFonts w:cstheme="minorHAnsi"/>
+                <w:bCs/>
+                <w:sz w:val="24"/>
+                <w:szCs w:val="24"/>
+                <w:lang w:val="en-US"/>
+              </w:rPr>
+              <w:t>String</w:t>
+            </w:r>
           </w:p>
         </w:tc>
       </w:tr>
@@ -12425,6 +13061,16 @@
                 <w:lang w:val="en-US"/>
               </w:rPr>
             </w:pPr>
+            <w:r>
+              <w:rPr>
+                <w:rFonts w:cstheme="minorHAnsi"/>
+                <w:bCs/>
+                <w:sz w:val="24"/>
+                <w:szCs w:val="24"/>
+                <w:lang w:val="en-US"/>
+              </w:rPr>
+              <w:t>String</w:t>
+            </w:r>
           </w:p>
         </w:tc>
       </w:tr>
@@ -12692,6 +13338,16 @@
                 <w:lang w:val="en-US"/>
               </w:rPr>
             </w:pPr>
+            <w:r>
+              <w:rPr>
+                <w:rFonts w:cstheme="minorHAnsi"/>
+                <w:bCs/>
+                <w:sz w:val="24"/>
+                <w:szCs w:val="24"/>
+                <w:lang w:val="en-US"/>
+              </w:rPr>
+              <w:t>String</w:t>
+            </w:r>
           </w:p>
         </w:tc>
       </w:tr>
@@ -12778,6 +13434,16 @@
                 <w:lang w:val="en-US"/>
               </w:rPr>
             </w:pPr>
+            <w:r>
+              <w:rPr>
+                <w:rFonts w:cstheme="minorHAnsi"/>
+                <w:bCs/>
+                <w:sz w:val="24"/>
+                <w:szCs w:val="24"/>
+                <w:lang w:val="en-US"/>
+              </w:rPr>
+              <w:t>String</w:t>
+            </w:r>
           </w:p>
         </w:tc>
       </w:tr>
@@ -12881,14 +13547,24 @@
                 <w:szCs w:val="28"/>
               </w:rPr>
             </w:pPr>
-            <w:r>
-              <w:rPr>
-                <w:rFonts w:cstheme="minorHAnsi"/>
-                <w:bCs/>
-                <w:szCs w:val="28"/>
-              </w:rPr>
-              <w:t>Nome</w:t>
-            </w:r>
+            <w:proofErr w:type="gramStart"/>
+            <w:r>
+              <w:rPr>
+                <w:rFonts w:cstheme="minorHAnsi"/>
+                <w:bCs/>
+                <w:szCs w:val="28"/>
+              </w:rPr>
+              <w:t>n</w:t>
+            </w:r>
+            <w:r>
+              <w:rPr>
+                <w:rFonts w:cstheme="minorHAnsi"/>
+                <w:bCs/>
+                <w:szCs w:val="28"/>
+              </w:rPr>
+              <w:t>ome</w:t>
+            </w:r>
+            <w:proofErr w:type="gramEnd"/>
           </w:p>
         </w:tc>
         <w:tc>
@@ -12946,6 +13622,16 @@
                 <w:lang w:val="en-US"/>
               </w:rPr>
             </w:pPr>
+            <w:r>
+              <w:rPr>
+                <w:rFonts w:cstheme="minorHAnsi"/>
+                <w:bCs/>
+                <w:sz w:val="24"/>
+                <w:szCs w:val="24"/>
+                <w:lang w:val="en-US"/>
+              </w:rPr>
+              <w:t>String</w:t>
+            </w:r>
           </w:p>
         </w:tc>
       </w:tr>
@@ -13028,6 +13714,16 @@
                 <w:lang w:val="en-US"/>
               </w:rPr>
             </w:pPr>
+            <w:r>
+              <w:rPr>
+                <w:rFonts w:cstheme="minorHAnsi"/>
+                <w:bCs/>
+                <w:sz w:val="24"/>
+                <w:szCs w:val="24"/>
+                <w:lang w:val="en-US"/>
+              </w:rPr>
+              <w:t>String</w:t>
+            </w:r>
           </w:p>
         </w:tc>
       </w:tr>
@@ -13112,6 +13808,16 @@
                 <w:lang w:val="en-US"/>
               </w:rPr>
             </w:pPr>
+            <w:r>
+              <w:rPr>
+                <w:rFonts w:cstheme="minorHAnsi"/>
+                <w:bCs/>
+                <w:sz w:val="24"/>
+                <w:szCs w:val="24"/>
+                <w:lang w:val="en-US"/>
+              </w:rPr>
+              <w:t>String</w:t>
+            </w:r>
           </w:p>
         </w:tc>
       </w:tr>
@@ -13198,6 +13904,16 @@
                 <w:lang w:val="en-US"/>
               </w:rPr>
             </w:pPr>
+            <w:r>
+              <w:rPr>
+                <w:rFonts w:cstheme="minorHAnsi"/>
+                <w:bCs/>
+                <w:sz w:val="24"/>
+                <w:szCs w:val="24"/>
+                <w:lang w:val="en-US"/>
+              </w:rPr>
+              <w:t>String</w:t>
+            </w:r>
           </w:p>
         </w:tc>
       </w:tr>
@@ -13280,6 +13996,16 @@
                 <w:lang w:val="en-US"/>
               </w:rPr>
             </w:pPr>
+            <w:r>
+              <w:rPr>
+                <w:rFonts w:cstheme="minorHAnsi"/>
+                <w:bCs/>
+                <w:sz w:val="24"/>
+                <w:szCs w:val="24"/>
+                <w:lang w:val="en-US"/>
+              </w:rPr>
+              <w:t>String</w:t>
+            </w:r>
           </w:p>
         </w:tc>
       </w:tr>
@@ -13362,6 +14088,16 @@
                 <w:lang w:val="en-US"/>
               </w:rPr>
             </w:pPr>
+            <w:r>
+              <w:rPr>
+                <w:rFonts w:cstheme="minorHAnsi"/>
+                <w:bCs/>
+                <w:sz w:val="24"/>
+                <w:szCs w:val="24"/>
+                <w:lang w:val="en-US"/>
+              </w:rPr>
+              <w:t>String</w:t>
+            </w:r>
           </w:p>
         </w:tc>
       </w:tr>
@@ -13448,6 +14184,30 @@
         </w:tc>
       </w:tr>
     </w:tbl>
+    <w:p>
+      <w:pPr>
+        <w:pStyle w:val="SemEspaamento"/>
+        <w:rPr>
+          <w:rFonts w:cstheme="minorHAnsi"/>
+          <w:b/>
+          <w:bCs/>
+          <w:sz w:val="28"/>
+          <w:szCs w:val="28"/>
+        </w:rPr>
+      </w:pPr>
+    </w:p>
+    <w:p>
+      <w:pPr>
+        <w:pStyle w:val="SemEspaamento"/>
+        <w:rPr>
+          <w:rFonts w:cstheme="minorHAnsi"/>
+          <w:b/>
+          <w:bCs/>
+          <w:sz w:val="28"/>
+          <w:szCs w:val="28"/>
+        </w:rPr>
+      </w:pPr>
+    </w:p>
     <w:p>
       <w:pPr>
         <w:pStyle w:val="SemEspaamento"/>
@@ -13491,6 +14251,7 @@
           <w:sz w:val="28"/>
           <w:szCs w:val="28"/>
         </w:rPr>
+        <w:lastRenderedPageBreak/>
         <w:t xml:space="preserve">Classe </w:t>
       </w:r>
       <w:proofErr w:type="spellStart"/>
@@ -13770,6 +14531,18 @@
                 <w:lang w:val="en-US"/>
               </w:rPr>
             </w:pPr>
+            <w:proofErr w:type="spellStart"/>
+            <w:r>
+              <w:rPr>
+                <w:rFonts w:cstheme="minorHAnsi"/>
+                <w:bCs/>
+                <w:sz w:val="24"/>
+                <w:szCs w:val="24"/>
+                <w:lang w:val="en-US"/>
+              </w:rPr>
+              <w:t>timeJodoDAO</w:t>
+            </w:r>
+            <w:proofErr w:type="spellEnd"/>
           </w:p>
         </w:tc>
       </w:tr>
@@ -13885,6 +14658,16 @@
                 <w:lang w:val="en-US"/>
               </w:rPr>
             </w:pPr>
+            <w:r>
+              <w:rPr>
+                <w:rFonts w:cstheme="minorHAnsi"/>
+                <w:bCs/>
+                <w:sz w:val="24"/>
+                <w:szCs w:val="24"/>
+                <w:lang w:val="en-US"/>
+              </w:rPr>
+              <w:t>String</w:t>
+            </w:r>
           </w:p>
         </w:tc>
       </w:tr>
@@ -13942,18 +14725,7 @@
                 <w:szCs w:val="24"/>
                 <w:lang w:val="en-US"/>
               </w:rPr>
-              <w:t xml:space="preserve">Variable responsible for storing all data </w:t>
-            </w:r>
-            <w:r>
-              <w:rPr>
-                <w:rFonts w:cstheme="minorHAnsi"/>
-                <w:bCs/>
-                <w:sz w:val="24"/>
-                <w:szCs w:val="24"/>
-                <w:lang w:val="en-US"/>
-              </w:rPr>
-              <w:lastRenderedPageBreak/>
-              <w:t>teams.</w:t>
+              <w:t>Variable responsible for storing all data teams.</w:t>
             </w:r>
           </w:p>
         </w:tc>
@@ -13989,6 +14761,16 @@
                 <w:lang w:val="en-US"/>
               </w:rPr>
             </w:pPr>
+            <w:r>
+              <w:rPr>
+                <w:rFonts w:cstheme="minorHAnsi"/>
+                <w:bCs/>
+                <w:sz w:val="24"/>
+                <w:szCs w:val="24"/>
+                <w:lang w:val="en-US"/>
+              </w:rPr>
+              <w:t>String</w:t>
+            </w:r>
           </w:p>
         </w:tc>
       </w:tr>
@@ -14017,7 +14799,6 @@
                 <w:sz w:val="24"/>
                 <w:szCs w:val="24"/>
               </w:rPr>
-              <w:lastRenderedPageBreak/>
               <w:t>dadosTimeJogo</w:t>
             </w:r>
             <w:proofErr w:type="spellEnd"/>
@@ -14083,6 +14864,16 @@
                 <w:lang w:val="en-US"/>
               </w:rPr>
             </w:pPr>
+            <w:r>
+              <w:rPr>
+                <w:rFonts w:cstheme="minorHAnsi"/>
+                <w:bCs/>
+                <w:sz w:val="24"/>
+                <w:szCs w:val="24"/>
+                <w:lang w:val="en-US"/>
+              </w:rPr>
+              <w:t>String</w:t>
+            </w:r>
           </w:p>
         </w:tc>
       </w:tr>
@@ -14362,6 +15153,18 @@
                 <w:lang w:val="en-US"/>
               </w:rPr>
             </w:pPr>
+            <w:r>
+              <w:rPr>
+                <w:rFonts w:cstheme="minorHAnsi"/>
+                <w:bCs/>
+                <w:sz w:val="24"/>
+                <w:szCs w:val="24"/>
+                <w:lang w:val="en-US"/>
+              </w:rPr>
+              <w:t>String</w:t>
+            </w:r>
+            <w:bookmarkStart w:id="0" w:name="_GoBack"/>
+            <w:bookmarkEnd w:id="0"/>
           </w:p>
         </w:tc>
       </w:tr>

</xml_diff>